<commit_message>
Moved documentation pdf to publish folder and into zip
</commit_message>
<xml_diff>
--- a/Transient Search Description.docx
+++ b/Transient Search Description.docx
@@ -264,10 +264,7 @@
         </w:rPr>
       </w:pPr>
       <w:r>
-        <w:t xml:space="preserve">IAU </w:t>
-      </w:r>
-      <w:r>
-        <w:t>Transient Name Server (TNS) is the official IAU mechanism for reporting new astronomical transients such as supernova candidates.</w:t>
+        <w:t>IAU Transient Name Server (TNS) for new astronomical transients such as supernova candidates.</w:t>
       </w:r>
     </w:p>
     <w:p>
@@ -516,50 +513,19 @@
           <w:sz w:val="20"/>
           <w:szCs w:val="20"/>
         </w:rPr>
-        <w:t>I</w:t>
-      </w:r>
-      <w:r>
-        <w:rPr>
-          <w:rFonts w:ascii="Arial" w:hAnsi="Arial" w:cs="Arial"/>
-          <w:bCs/>
-          <w:sz w:val="20"/>
-          <w:szCs w:val="20"/>
-        </w:rPr>
-        <w:t>AU Minor Planet Center Ephemeris for the current listing of positions for all Near Earth Objects (NEO).</w:t>
-      </w:r>
-    </w:p>
-    <w:p>
-      <w:pPr>
-        <w:rPr>
-          <w:rFonts w:ascii="Arial" w:hAnsi="Arial" w:cs="Arial"/>
-          <w:b/>
-          <w:sz w:val="24"/>
-          <w:szCs w:val="24"/>
-          <w:u w:val="single"/>
-        </w:rPr>
-      </w:pPr>
-      <w:r>
-        <w:rPr>
-          <w:rFonts w:ascii="Arial" w:hAnsi="Arial" w:cs="Arial"/>
-          <w:b/>
-          <w:noProof/>
-          <w:sz w:val="24"/>
-          <w:szCs w:val="24"/>
-          <w:u w:val="single"/>
-        </w:rPr>
         <w:drawing>
-          <wp:anchor distT="0" distB="0" distL="114300" distR="114300" simplePos="0" relativeHeight="251658240" behindDoc="0" locked="0" layoutInCell="1" allowOverlap="1" wp14:anchorId="0BD541FF" wp14:editId="5B91C888">
+          <wp:anchor distT="0" distB="0" distL="114300" distR="114300" simplePos="0" relativeHeight="251658240" behindDoc="0" locked="0" layoutInCell="1" allowOverlap="1" wp14:anchorId="2545D67F" wp14:editId="0B293F7A">
             <wp:simplePos x="0" y="0"/>
-            <wp:positionH relativeFrom="column">
-              <wp:posOffset>419100</wp:posOffset>
+            <wp:positionH relativeFrom="margin">
+              <wp:align>center</wp:align>
             </wp:positionH>
             <wp:positionV relativeFrom="paragraph">
-              <wp:posOffset>842645</wp:posOffset>
+              <wp:posOffset>382270</wp:posOffset>
             </wp:positionV>
-            <wp:extent cx="5658640" cy="2648320"/>
-            <wp:effectExtent l="0" t="0" r="0" b="0"/>
+            <wp:extent cx="6049010" cy="2628900"/>
+            <wp:effectExtent l="0" t="0" r="8890" b="0"/>
             <wp:wrapTopAndBottom/>
-            <wp:docPr id="2" name="Picture 2" descr="Graphical user interface, chart&#10;&#10;Description automatically generated"/>
+            <wp:docPr id="3" name="Picture 3" descr="Graphical user interface, chart&#10;&#10;Description automatically generated"/>
             <wp:cNvGraphicFramePr>
               <a:graphicFrameLocks xmlns:a="http://schemas.openxmlformats.org/drawingml/2006/main" noChangeAspect="1"/>
             </wp:cNvGraphicFramePr>
@@ -567,7 +533,7 @@
               <a:graphicData uri="http://schemas.openxmlformats.org/drawingml/2006/picture">
                 <pic:pic xmlns:pic="http://schemas.openxmlformats.org/drawingml/2006/picture">
                   <pic:nvPicPr>
-                    <pic:cNvPr id="2" name="Picture 2" descr="Graphical user interface, chart&#10;&#10;Description automatically generated"/>
+                    <pic:cNvPr id="3" name="Picture 3" descr="Graphical user interface, chart&#10;&#10;Description automatically generated"/>
                     <pic:cNvPicPr/>
                   </pic:nvPicPr>
                   <pic:blipFill>
@@ -585,7 +551,7 @@
                   <pic:spPr>
                     <a:xfrm>
                       <a:off x="0" y="0"/>
-                      <a:ext cx="5658640" cy="2648320"/>
+                      <a:ext cx="6049010" cy="2628900"/>
                     </a:xfrm>
                     <a:prstGeom prst="rect">
                       <a:avLst/>
@@ -597,6 +563,57 @@
           </wp:anchor>
         </w:drawing>
       </w:r>
+      <w:r>
+        <w:rPr>
+          <w:rFonts w:ascii="Arial" w:hAnsi="Arial" w:cs="Arial"/>
+          <w:bCs/>
+          <w:sz w:val="20"/>
+          <w:szCs w:val="20"/>
+        </w:rPr>
+        <w:t>I</w:t>
+      </w:r>
+      <w:r>
+        <w:rPr>
+          <w:rFonts w:ascii="Arial" w:hAnsi="Arial" w:cs="Arial"/>
+          <w:bCs/>
+          <w:sz w:val="20"/>
+          <w:szCs w:val="20"/>
+        </w:rPr>
+        <w:t>AU Minor Planet Center Ephemeris for the current listing of positions for all Near Earth Objects (NEO).</w:t>
+      </w:r>
+    </w:p>
+    <w:p>
+      <w:pPr>
+        <w:pStyle w:val="ListParagraph"/>
+        <w:rPr>
+          <w:rFonts w:ascii="Arial" w:hAnsi="Arial" w:cs="Arial"/>
+          <w:bCs/>
+          <w:sz w:val="20"/>
+          <w:szCs w:val="20"/>
+        </w:rPr>
+      </w:pPr>
+    </w:p>
+    <w:p>
+      <w:pPr>
+        <w:pStyle w:val="ListParagraph"/>
+        <w:rPr>
+          <w:rFonts w:ascii="Arial" w:hAnsi="Arial" w:cs="Arial"/>
+          <w:bCs/>
+          <w:sz w:val="20"/>
+          <w:szCs w:val="20"/>
+        </w:rPr>
+      </w:pPr>
+    </w:p>
+    <w:p>
+      <w:pPr>
+        <w:rPr>
+          <w:rFonts w:ascii="Arial" w:hAnsi="Arial" w:cs="Arial"/>
+          <w:b/>
+          <w:sz w:val="24"/>
+          <w:szCs w:val="24"/>
+          <w:u w:val="single"/>
+        </w:rPr>
+      </w:pPr>
       <w:r>
         <w:rPr>
           <w:rFonts w:ascii="Arial" w:hAnsi="Arial" w:cs="Arial"/>
@@ -6636,109 +6653,109 @@
       </w:pPr>
     </w:lvl>
   </w:abstractNum>
-  <w:num w:numId="1">
+  <w:num w:numId="1" w16cid:durableId="1984508664">
     <w:abstractNumId w:val="14"/>
   </w:num>
-  <w:num w:numId="2">
+  <w:num w:numId="2" w16cid:durableId="1231379593">
     <w:abstractNumId w:val="17"/>
   </w:num>
-  <w:num w:numId="3">
+  <w:num w:numId="3" w16cid:durableId="588268583">
     <w:abstractNumId w:val="1"/>
   </w:num>
-  <w:num w:numId="4">
+  <w:num w:numId="4" w16cid:durableId="2123769134">
     <w:abstractNumId w:val="7"/>
   </w:num>
-  <w:num w:numId="5">
+  <w:num w:numId="5" w16cid:durableId="1979339543">
     <w:abstractNumId w:val="15"/>
   </w:num>
-  <w:num w:numId="6">
+  <w:num w:numId="6" w16cid:durableId="1832527103">
     <w:abstractNumId w:val="10"/>
   </w:num>
-  <w:num w:numId="7">
+  <w:num w:numId="7" w16cid:durableId="1168404847">
     <w:abstractNumId w:val="27"/>
   </w:num>
-  <w:num w:numId="8">
+  <w:num w:numId="8" w16cid:durableId="1149397942">
     <w:abstractNumId w:val="8"/>
   </w:num>
-  <w:num w:numId="9">
+  <w:num w:numId="9" w16cid:durableId="1938515143">
     <w:abstractNumId w:val="3"/>
   </w:num>
-  <w:num w:numId="10">
+  <w:num w:numId="10" w16cid:durableId="1642692144">
     <w:abstractNumId w:val="12"/>
   </w:num>
-  <w:num w:numId="11">
+  <w:num w:numId="11" w16cid:durableId="1757634302">
     <w:abstractNumId w:val="6"/>
   </w:num>
-  <w:num w:numId="12">
+  <w:num w:numId="12" w16cid:durableId="1011034184">
     <w:abstractNumId w:val="25"/>
   </w:num>
-  <w:num w:numId="13">
+  <w:num w:numId="13" w16cid:durableId="1526288893">
     <w:abstractNumId w:val="32"/>
   </w:num>
-  <w:num w:numId="14">
+  <w:num w:numId="14" w16cid:durableId="984819754">
     <w:abstractNumId w:val="5"/>
   </w:num>
-  <w:num w:numId="15">
+  <w:num w:numId="15" w16cid:durableId="1380595360">
     <w:abstractNumId w:val="2"/>
   </w:num>
-  <w:num w:numId="16">
+  <w:num w:numId="16" w16cid:durableId="302080377">
     <w:abstractNumId w:val="9"/>
   </w:num>
-  <w:num w:numId="17">
+  <w:num w:numId="17" w16cid:durableId="1368870614">
     <w:abstractNumId w:val="13"/>
   </w:num>
-  <w:num w:numId="18">
+  <w:num w:numId="18" w16cid:durableId="1075278040">
     <w:abstractNumId w:val="28"/>
   </w:num>
-  <w:num w:numId="19">
+  <w:num w:numId="19" w16cid:durableId="234358898">
     <w:abstractNumId w:val="19"/>
   </w:num>
-  <w:num w:numId="20">
+  <w:num w:numId="20" w16cid:durableId="1559124503">
     <w:abstractNumId w:val="16"/>
   </w:num>
-  <w:num w:numId="21">
+  <w:num w:numId="21" w16cid:durableId="646327278">
     <w:abstractNumId w:val="22"/>
   </w:num>
-  <w:num w:numId="22">
+  <w:num w:numId="22" w16cid:durableId="67924207">
     <w:abstractNumId w:val="24"/>
   </w:num>
-  <w:num w:numId="23">
+  <w:num w:numId="23" w16cid:durableId="1317607762">
     <w:abstractNumId w:val="34"/>
   </w:num>
-  <w:num w:numId="24">
+  <w:num w:numId="24" w16cid:durableId="1842773946">
     <w:abstractNumId w:val="30"/>
   </w:num>
-  <w:num w:numId="25">
+  <w:num w:numId="25" w16cid:durableId="1125198044">
     <w:abstractNumId w:val="26"/>
   </w:num>
-  <w:num w:numId="26">
+  <w:num w:numId="26" w16cid:durableId="1502157862">
     <w:abstractNumId w:val="0"/>
   </w:num>
-  <w:num w:numId="27">
+  <w:num w:numId="27" w16cid:durableId="545991397">
     <w:abstractNumId w:val="29"/>
   </w:num>
-  <w:num w:numId="28">
+  <w:num w:numId="28" w16cid:durableId="1144814606">
     <w:abstractNumId w:val="23"/>
   </w:num>
-  <w:num w:numId="29">
+  <w:num w:numId="29" w16cid:durableId="711153506">
     <w:abstractNumId w:val="18"/>
   </w:num>
-  <w:num w:numId="30">
+  <w:num w:numId="30" w16cid:durableId="494610883">
     <w:abstractNumId w:val="33"/>
   </w:num>
-  <w:num w:numId="31">
+  <w:num w:numId="31" w16cid:durableId="1939094914">
     <w:abstractNumId w:val="21"/>
   </w:num>
-  <w:num w:numId="32">
+  <w:num w:numId="32" w16cid:durableId="1068385498">
     <w:abstractNumId w:val="31"/>
   </w:num>
-  <w:num w:numId="33">
+  <w:num w:numId="33" w16cid:durableId="916288809">
     <w:abstractNumId w:val="11"/>
   </w:num>
-  <w:num w:numId="34">
+  <w:num w:numId="34" w16cid:durableId="588079126">
     <w:abstractNumId w:val="4"/>
   </w:num>
-  <w:num w:numId="35">
+  <w:num w:numId="35" w16cid:durableId="877082750">
     <w:abstractNumId w:val="20"/>
   </w:num>
   <w:numIdMacAtCleanup w:val="21"/>

</xml_diff>

<commit_message>
Added search prefixes (Con and Sus) to ExoPlanet SDB Updated installation instructions in TransientSearch.pdf
</commit_message>
<xml_diff>
--- a/Transient Search Description.docx
+++ b/Transient Search Description.docx
@@ -145,7 +145,25 @@
           <w:sz w:val="20"/>
           <w:szCs w:val="20"/>
         </w:rPr>
-        <w:t>query, results translation and reconfiguration for the input of four specialized astronomical catalogs as SDB’s (Sky Dat</w:t>
+        <w:t xml:space="preserve">query, results </w:t>
+      </w:r>
+      <w:proofErr w:type="gramStart"/>
+      <w:r>
+        <w:rPr>
+          <w:rFonts w:ascii="Arial" w:hAnsi="Arial" w:cs="Arial"/>
+          <w:sz w:val="20"/>
+          <w:szCs w:val="20"/>
+        </w:rPr>
+        <w:t>translation</w:t>
+      </w:r>
+      <w:proofErr w:type="gramEnd"/>
+      <w:r>
+        <w:rPr>
+          <w:rFonts w:ascii="Arial" w:hAnsi="Arial" w:cs="Arial"/>
+          <w:sz w:val="20"/>
+          <w:szCs w:val="20"/>
+        </w:rPr>
+        <w:t xml:space="preserve"> and reconfiguration for the input of four specialized astronomical catalogs as SDB’s (Sky Dat</w:t>
       </w:r>
       <w:r>
         <w:rPr>
@@ -690,6 +708,7 @@
         <w:t xml:space="preserve">  The all resultant custom catalogs will contain at least the object name, type, location (</w:t>
       </w:r>
       <w:proofErr w:type="spellStart"/>
+      <w:proofErr w:type="gramStart"/>
       <w:r>
         <w:rPr>
           <w:rFonts w:ascii="Arial" w:hAnsi="Arial" w:cs="Arial"/>
@@ -700,6 +719,7 @@
         <w:t>ra,dec</w:t>
       </w:r>
       <w:proofErr w:type="spellEnd"/>
+      <w:proofErr w:type="gramEnd"/>
       <w:r>
         <w:rPr>
           <w:rFonts w:ascii="Arial" w:hAnsi="Arial" w:cs="Arial"/>
@@ -849,7 +869,27 @@
           <w:sz w:val="20"/>
           <w:szCs w:val="20"/>
         </w:rPr>
-        <w:t>For the TNS server, the user can select either a list of confirmed supernova only, or a full list of all objects, confirmed and unconfirmed.  For TNS, the user can also define how far back (in days) that the query should look for reports.</w:t>
+        <w:t xml:space="preserve">For the TNS server, the user can select either a list of confirmed </w:t>
+      </w:r>
+      <w:proofErr w:type="gramStart"/>
+      <w:r>
+        <w:rPr>
+          <w:rFonts w:ascii="Arial" w:hAnsi="Arial" w:cs="Arial"/>
+          <w:bCs/>
+          <w:sz w:val="20"/>
+          <w:szCs w:val="20"/>
+        </w:rPr>
+        <w:t>supernova</w:t>
+      </w:r>
+      <w:proofErr w:type="gramEnd"/>
+      <w:r>
+        <w:rPr>
+          <w:rFonts w:ascii="Arial" w:hAnsi="Arial" w:cs="Arial"/>
+          <w:bCs/>
+          <w:sz w:val="20"/>
+          <w:szCs w:val="20"/>
+        </w:rPr>
+        <w:t xml:space="preserve"> only, or a full list of all objects, confirmed and unconfirmed.  For TNS, the user can also define how far back (in days) that the query should look for reports.</w:t>
       </w:r>
       <w:r>
         <w:rPr>
@@ -1455,6 +1495,7 @@
         <w:t xml:space="preserve">These chart elements will be displayed and persist between launches of </w:t>
       </w:r>
       <w:proofErr w:type="spellStart"/>
+      <w:proofErr w:type="gramStart"/>
       <w:r>
         <w:rPr>
           <w:rFonts w:ascii="Arial" w:hAnsi="Arial" w:cs="Arial"/>
@@ -1472,7 +1513,17 @@
           <w:sz w:val="20"/>
           <w:szCs w:val="20"/>
         </w:rPr>
-        <w:t xml:space="preserve">, but are not usable for </w:t>
+        <w:t>, but</w:t>
+      </w:r>
+      <w:proofErr w:type="gramEnd"/>
+      <w:r>
+        <w:rPr>
+          <w:rFonts w:ascii="Arial" w:hAnsi="Arial" w:cs="Arial"/>
+          <w:bCs/>
+          <w:sz w:val="20"/>
+          <w:szCs w:val="20"/>
+        </w:rPr>
+        <w:t xml:space="preserve"> are not usable for </w:t>
       </w:r>
       <w:r>
         <w:rPr>
@@ -1947,6 +1998,7 @@
         <w:t>SoftwareBisque</w:t>
       </w:r>
       <w:proofErr w:type="spellEnd"/>
+      <w:proofErr w:type="gramStart"/>
       <w:r>
         <w:rPr>
           <w:rFonts w:ascii="Arial" w:hAnsi="Arial" w:cs="Arial"/>
@@ -1956,17 +2008,9 @@
           <w:sz w:val="20"/>
           <w:szCs w:val="20"/>
         </w:rPr>
-        <w:t>/../SDBs</w:t>
-      </w:r>
-      <w:r>
-        <w:rPr>
-          <w:rFonts w:ascii="Arial" w:hAnsi="Arial" w:cs="Arial"/>
-          <w:bCs/>
-          <w:sz w:val="20"/>
-          <w:szCs w:val="20"/>
-        </w:rPr>
-        <w:t xml:space="preserve"> directory for convenience.  Once Transient Search has created a SDB text file, select the </w:t>
-      </w:r>
+        <w:t>/..</w:t>
+      </w:r>
+      <w:proofErr w:type="gramEnd"/>
       <w:r>
         <w:rPr>
           <w:rFonts w:ascii="Arial" w:hAnsi="Arial" w:cs="Arial"/>
@@ -1976,16 +2020,16 @@
           <w:sz w:val="20"/>
           <w:szCs w:val="20"/>
         </w:rPr>
-        <w:t>Input</w:t>
-      </w:r>
-      <w:r>
-        <w:rPr>
-          <w:rFonts w:ascii="Arial" w:hAnsi="Arial" w:cs="Arial"/>
-          <w:bCs/>
-          <w:sz w:val="20"/>
-          <w:szCs w:val="20"/>
-        </w:rPr>
-        <w:t xml:space="preserve"> menu and </w:t>
+        <w:t>/SDBs</w:t>
+      </w:r>
+      <w:r>
+        <w:rPr>
+          <w:rFonts w:ascii="Arial" w:hAnsi="Arial" w:cs="Arial"/>
+          <w:bCs/>
+          <w:sz w:val="20"/>
+          <w:szCs w:val="20"/>
+        </w:rPr>
+        <w:t xml:space="preserve"> directory for convenience.  Once Transient Search has created a SDB text file, select the </w:t>
       </w:r>
       <w:r>
         <w:rPr>
@@ -1996,25 +2040,16 @@
           <w:sz w:val="20"/>
           <w:szCs w:val="20"/>
         </w:rPr>
-        <w:t>Create Sky Database</w:t>
-      </w:r>
-      <w:r>
-        <w:rPr>
-          <w:rFonts w:ascii="Arial" w:hAnsi="Arial" w:cs="Arial"/>
-          <w:bCs/>
-          <w:sz w:val="20"/>
-          <w:szCs w:val="20"/>
-        </w:rPr>
-        <w:t xml:space="preserve"> from the drop-down menus.</w:t>
-      </w:r>
-      <w:r>
-        <w:rPr>
-          <w:rFonts w:ascii="Arial" w:hAnsi="Arial" w:cs="Arial"/>
-          <w:bCs/>
-          <w:sz w:val="20"/>
-          <w:szCs w:val="20"/>
-        </w:rPr>
-        <w:t xml:space="preserve">  Select the </w:t>
+        <w:t>Input</w:t>
+      </w:r>
+      <w:r>
+        <w:rPr>
+          <w:rFonts w:ascii="Arial" w:hAnsi="Arial" w:cs="Arial"/>
+          <w:bCs/>
+          <w:sz w:val="20"/>
+          <w:szCs w:val="20"/>
+        </w:rPr>
+        <w:t xml:space="preserve"> menu and </w:t>
       </w:r>
       <w:r>
         <w:rPr>
@@ -2025,25 +2060,25 @@
           <w:sz w:val="20"/>
           <w:szCs w:val="20"/>
         </w:rPr>
-        <w:t>Define Fields</w:t>
-      </w:r>
-      <w:r>
-        <w:rPr>
-          <w:rFonts w:ascii="Arial" w:hAnsi="Arial" w:cs="Arial"/>
-          <w:bCs/>
-          <w:sz w:val="20"/>
-          <w:szCs w:val="20"/>
-        </w:rPr>
-        <w:t xml:space="preserve"> tab</w:t>
-      </w:r>
-      <w:r>
-        <w:rPr>
-          <w:rFonts w:ascii="Arial" w:hAnsi="Arial" w:cs="Arial"/>
-          <w:bCs/>
-          <w:sz w:val="20"/>
-          <w:szCs w:val="20"/>
-        </w:rPr>
-        <w:t xml:space="preserve">, press </w:t>
+        <w:t>Create Sky Database</w:t>
+      </w:r>
+      <w:r>
+        <w:rPr>
+          <w:rFonts w:ascii="Arial" w:hAnsi="Arial" w:cs="Arial"/>
+          <w:bCs/>
+          <w:sz w:val="20"/>
+          <w:szCs w:val="20"/>
+        </w:rPr>
+        <w:t xml:space="preserve"> from the drop-down menus.</w:t>
+      </w:r>
+      <w:r>
+        <w:rPr>
+          <w:rFonts w:ascii="Arial" w:hAnsi="Arial" w:cs="Arial"/>
+          <w:bCs/>
+          <w:sz w:val="20"/>
+          <w:szCs w:val="20"/>
+        </w:rPr>
+        <w:t xml:space="preserve">  Select the </w:t>
       </w:r>
       <w:r>
         <w:rPr>
@@ -2054,16 +2089,25 @@
           <w:sz w:val="20"/>
           <w:szCs w:val="20"/>
         </w:rPr>
-        <w:t>Choose</w:t>
-      </w:r>
-      <w:r>
-        <w:rPr>
-          <w:rFonts w:ascii="Arial" w:hAnsi="Arial" w:cs="Arial"/>
-          <w:bCs/>
-          <w:sz w:val="20"/>
-          <w:szCs w:val="20"/>
-        </w:rPr>
-        <w:t xml:space="preserve"> for Source text file and browse to the SDB text file to be compiled.  Then select the </w:t>
+        <w:t>Define Fields</w:t>
+      </w:r>
+      <w:r>
+        <w:rPr>
+          <w:rFonts w:ascii="Arial" w:hAnsi="Arial" w:cs="Arial"/>
+          <w:bCs/>
+          <w:sz w:val="20"/>
+          <w:szCs w:val="20"/>
+        </w:rPr>
+        <w:t xml:space="preserve"> tab</w:t>
+      </w:r>
+      <w:r>
+        <w:rPr>
+          <w:rFonts w:ascii="Arial" w:hAnsi="Arial" w:cs="Arial"/>
+          <w:bCs/>
+          <w:sz w:val="20"/>
+          <w:szCs w:val="20"/>
+        </w:rPr>
+        <w:t xml:space="preserve">, press </w:t>
       </w:r>
       <w:r>
         <w:rPr>
@@ -2074,16 +2118,16 @@
           <w:sz w:val="20"/>
           <w:szCs w:val="20"/>
         </w:rPr>
-        <w:t>Compile</w:t>
-      </w:r>
-      <w:r>
-        <w:rPr>
-          <w:rFonts w:ascii="Arial" w:hAnsi="Arial" w:cs="Arial"/>
-          <w:bCs/>
-          <w:sz w:val="20"/>
-          <w:szCs w:val="20"/>
-        </w:rPr>
-        <w:t xml:space="preserve"> tab.  Press </w:t>
+        <w:t>Choose</w:t>
+      </w:r>
+      <w:r>
+        <w:rPr>
+          <w:rFonts w:ascii="Arial" w:hAnsi="Arial" w:cs="Arial"/>
+          <w:bCs/>
+          <w:sz w:val="20"/>
+          <w:szCs w:val="20"/>
+        </w:rPr>
+        <w:t xml:space="preserve"> for Source text file and browse to the SDB text file to be compiled.  Then select the </w:t>
       </w:r>
       <w:r>
         <w:rPr>
@@ -2094,6 +2138,26 @@
           <w:sz w:val="20"/>
           <w:szCs w:val="20"/>
         </w:rPr>
+        <w:t>Compile</w:t>
+      </w:r>
+      <w:r>
+        <w:rPr>
+          <w:rFonts w:ascii="Arial" w:hAnsi="Arial" w:cs="Arial"/>
+          <w:bCs/>
+          <w:sz w:val="20"/>
+          <w:szCs w:val="20"/>
+        </w:rPr>
+        <w:t xml:space="preserve"> tab.  Press </w:t>
+      </w:r>
+      <w:r>
+        <w:rPr>
+          <w:rFonts w:ascii="Arial" w:hAnsi="Arial" w:cs="Arial"/>
+          <w:bCs/>
+          <w:i/>
+          <w:iCs/>
+          <w:sz w:val="20"/>
+          <w:szCs w:val="20"/>
+        </w:rPr>
         <w:t>Create SDB from Text File</w:t>
       </w:r>
       <w:r>
@@ -2103,7 +2167,27 @@
           <w:sz w:val="20"/>
           <w:szCs w:val="20"/>
         </w:rPr>
-        <w:t xml:space="preserve"> to complete the creation a SDB.  </w:t>
+        <w:t xml:space="preserve"> to complete the creation </w:t>
+      </w:r>
+      <w:proofErr w:type="gramStart"/>
+      <w:r>
+        <w:rPr>
+          <w:rFonts w:ascii="Arial" w:hAnsi="Arial" w:cs="Arial"/>
+          <w:bCs/>
+          <w:sz w:val="20"/>
+          <w:szCs w:val="20"/>
+        </w:rPr>
+        <w:t>a</w:t>
+      </w:r>
+      <w:proofErr w:type="gramEnd"/>
+      <w:r>
+        <w:rPr>
+          <w:rFonts w:ascii="Arial" w:hAnsi="Arial" w:cs="Arial"/>
+          <w:bCs/>
+          <w:sz w:val="20"/>
+          <w:szCs w:val="20"/>
+        </w:rPr>
+        <w:t xml:space="preserve"> SDB.  </w:t>
       </w:r>
     </w:p>
     <w:p>
@@ -2798,6 +2882,7 @@
         </w:rPr>
         <w:t xml:space="preserve">  In addition, Windows may require the application to be uninstalled before re-installation (</w:t>
       </w:r>
+      <w:proofErr w:type="gramStart"/>
       <w:r>
         <w:rPr>
           <w:rFonts w:ascii="Arial" w:hAnsi="Arial" w:cs="Arial"/>
@@ -2806,6 +2891,7 @@
         </w:rPr>
         <w:t>e.g.</w:t>
       </w:r>
+      <w:proofErr w:type="gramEnd"/>
       <w:r>
         <w:rPr>
           <w:rFonts w:ascii="Arial" w:hAnsi="Arial" w:cs="Arial"/>
@@ -3274,6 +3360,9 @@
       <w:t>.0</w:t>
     </w:r>
     <w:r>
+      <w:t>.46</w:t>
+    </w:r>
+    <w:r>
       <w:tab/>
     </w:r>
     <w:r>
@@ -3286,10 +3375,10 @@
       <w:t xml:space="preserve">McAlister </w:t>
     </w:r>
     <w:r>
-      <w:t>4/28</w:t>
+      <w:t>12/</w:t>
     </w:r>
     <w:r>
-      <w:t>/2021</w:t>
+      <w:t>17/2022</w:t>
     </w:r>
   </w:p>
 </w:hdr>

</xml_diff>

<commit_message>
Dealt with recent Rate LImiting in TNS search Removed TNS page size and updated manual
</commit_message>
<xml_diff>
--- a/Transient Search Description.docx
+++ b/Transient Search Description.docx
@@ -145,25 +145,7 @@
           <w:sz w:val="20"/>
           <w:szCs w:val="20"/>
         </w:rPr>
-        <w:t xml:space="preserve">query, results </w:t>
-      </w:r>
-      <w:proofErr w:type="gramStart"/>
-      <w:r>
-        <w:rPr>
-          <w:rFonts w:ascii="Arial" w:hAnsi="Arial" w:cs="Arial"/>
-          <w:sz w:val="20"/>
-          <w:szCs w:val="20"/>
-        </w:rPr>
-        <w:t>translation</w:t>
-      </w:r>
-      <w:proofErr w:type="gramEnd"/>
-      <w:r>
-        <w:rPr>
-          <w:rFonts w:ascii="Arial" w:hAnsi="Arial" w:cs="Arial"/>
-          <w:sz w:val="20"/>
-          <w:szCs w:val="20"/>
-        </w:rPr>
-        <w:t xml:space="preserve"> and reconfiguration for the input of four specialized astronomical catalogs as SDB’s (Sky Dat</w:t>
+        <w:t>query, results translation and reconfiguration for the input of four specialized astronomical catalogs as SDB’s (Sky Dat</w:t>
       </w:r>
       <w:r>
         <w:rPr>
@@ -189,7 +171,6 @@
         </w:rPr>
         <w:t xml:space="preserve"> the </w:t>
       </w:r>
-      <w:proofErr w:type="spellStart"/>
       <w:r>
         <w:rPr>
           <w:rFonts w:ascii="Arial" w:hAnsi="Arial" w:cs="Arial"/>
@@ -198,7 +179,6 @@
         </w:rPr>
         <w:t>TheSky</w:t>
       </w:r>
-      <w:proofErr w:type="spellEnd"/>
       <w:r>
         <w:rPr>
           <w:rFonts w:ascii="Arial" w:hAnsi="Arial" w:cs="Arial"/>
@@ -422,27 +402,7 @@
           <w:sz w:val="20"/>
           <w:szCs w:val="20"/>
         </w:rPr>
-        <w:t xml:space="preserve">ASA </w:t>
-      </w:r>
-      <w:proofErr w:type="spellStart"/>
-      <w:r>
-        <w:rPr>
-          <w:rFonts w:ascii="Arial" w:hAnsi="Arial" w:cs="Arial"/>
-          <w:bCs/>
-          <w:sz w:val="20"/>
-          <w:szCs w:val="20"/>
-        </w:rPr>
-        <w:t>ExoPlanet</w:t>
-      </w:r>
-      <w:proofErr w:type="spellEnd"/>
-      <w:r>
-        <w:rPr>
-          <w:rFonts w:ascii="Arial" w:hAnsi="Arial" w:cs="Arial"/>
-          <w:bCs/>
-          <w:sz w:val="20"/>
-          <w:szCs w:val="20"/>
-        </w:rPr>
-        <w:t xml:space="preserve"> Archive </w:t>
+        <w:t xml:space="preserve">ASA ExoPlanet Archive </w:t>
       </w:r>
       <w:r>
         <w:rPr>
@@ -469,27 +429,7 @@
           <w:sz w:val="20"/>
           <w:szCs w:val="20"/>
         </w:rPr>
-        <w:t xml:space="preserve"> listing of active </w:t>
-      </w:r>
-      <w:proofErr w:type="spellStart"/>
-      <w:r>
-        <w:rPr>
-          <w:rFonts w:ascii="Arial" w:hAnsi="Arial" w:cs="Arial"/>
-          <w:bCs/>
-          <w:sz w:val="20"/>
-          <w:szCs w:val="20"/>
-        </w:rPr>
-        <w:t>ExoPlanet</w:t>
-      </w:r>
-      <w:proofErr w:type="spellEnd"/>
-      <w:r>
-        <w:rPr>
-          <w:rFonts w:ascii="Arial" w:hAnsi="Arial" w:cs="Arial"/>
-          <w:bCs/>
-          <w:sz w:val="20"/>
-          <w:szCs w:val="20"/>
-        </w:rPr>
-        <w:t xml:space="preserve"> candidates.</w:t>
+        <w:t xml:space="preserve"> listing of active ExoPlanet candidates.</w:t>
       </w:r>
     </w:p>
     <w:p>
@@ -510,23 +450,54 @@
         <w:rPr>
           <w:rFonts w:ascii="Arial" w:hAnsi="Arial" w:cs="Arial"/>
           <w:bCs/>
-          <w:noProof/>
+          <w:sz w:val="20"/>
+          <w:szCs w:val="20"/>
+        </w:rPr>
+        <w:t>I</w:t>
+      </w:r>
+      <w:r>
+        <w:rPr>
+          <w:rFonts w:ascii="Arial" w:hAnsi="Arial" w:cs="Arial"/>
+          <w:bCs/>
+          <w:sz w:val="20"/>
+          <w:szCs w:val="20"/>
+        </w:rPr>
+        <w:t>AU Minor Planet Center Ephemeris for the current listing of positions for all Near Earth Objects (NEO).</w:t>
+      </w:r>
+    </w:p>
+    <w:p>
+      <w:pPr>
+        <w:pStyle w:val="ListParagraph"/>
+        <w:rPr>
+          <w:rFonts w:ascii="Arial" w:hAnsi="Arial" w:cs="Arial"/>
+          <w:bCs/>
+          <w:sz w:val="20"/>
+          <w:szCs w:val="20"/>
+        </w:rPr>
+      </w:pPr>
+    </w:p>
+    <w:p>
+      <w:pPr>
+        <w:pStyle w:val="ListParagraph"/>
+        <w:rPr>
+          <w:rFonts w:ascii="Arial" w:hAnsi="Arial" w:cs="Arial"/>
+          <w:bCs/>
+          <w:sz w:val="20"/>
+          <w:szCs w:val="20"/>
+        </w:rPr>
+      </w:pPr>
+      <w:r>
+        <w:rPr>
+          <w:rFonts w:ascii="Arial" w:hAnsi="Arial" w:cs="Arial"/>
+          <w:bCs/>
           <w:sz w:val="20"/>
           <w:szCs w:val="20"/>
         </w:rPr>
         <w:drawing>
-          <wp:anchor distT="0" distB="0" distL="114300" distR="114300" simplePos="0" relativeHeight="251658240" behindDoc="0" locked="0" layoutInCell="1" allowOverlap="1" wp14:anchorId="2545D67F" wp14:editId="0B293F7A">
-            <wp:simplePos x="0" y="0"/>
-            <wp:positionH relativeFrom="margin">
-              <wp:align>center</wp:align>
-            </wp:positionH>
-            <wp:positionV relativeFrom="paragraph">
-              <wp:posOffset>382270</wp:posOffset>
-            </wp:positionV>
-            <wp:extent cx="6049010" cy="2628900"/>
-            <wp:effectExtent l="0" t="0" r="8890" b="0"/>
-            <wp:wrapTopAndBottom/>
-            <wp:docPr id="3" name="Picture 3" descr="Graphical user interface, chart&#10;&#10;Description automatically generated"/>
+          <wp:inline distT="0" distB="0" distL="0" distR="0" wp14:anchorId="44E566FF" wp14:editId="2FAD1DBA">
+            <wp:extent cx="6058746" cy="2600688"/>
+            <wp:effectExtent l="0" t="0" r="0" b="9525"/>
+            <wp:docPr id="4" name="Picture 4" descr="Graphical user interface&#10;&#10;Description automatically generated"/>
             <wp:cNvGraphicFramePr>
               <a:graphicFrameLocks xmlns:a="http://schemas.openxmlformats.org/drawingml/2006/main" noChangeAspect="1"/>
             </wp:cNvGraphicFramePr>
@@ -534,17 +505,11 @@
               <a:graphicData uri="http://schemas.openxmlformats.org/drawingml/2006/picture">
                 <pic:pic xmlns:pic="http://schemas.openxmlformats.org/drawingml/2006/picture">
                   <pic:nvPicPr>
-                    <pic:cNvPr id="3" name="Picture 3" descr="Graphical user interface, chart&#10;&#10;Description automatically generated"/>
+                    <pic:cNvPr id="4" name="Picture 4" descr="Graphical user interface&#10;&#10;Description automatically generated"/>
                     <pic:cNvPicPr/>
                   </pic:nvPicPr>
                   <pic:blipFill>
-                    <a:blip r:embed="rId7">
-                      <a:extLst>
-                        <a:ext uri="{28A0092B-C50C-407E-A947-70E740481C1C}">
-                          <a14:useLocalDpi xmlns:a14="http://schemas.microsoft.com/office/drawing/2010/main" val="0"/>
-                        </a:ext>
-                      </a:extLst>
-                    </a:blip>
+                    <a:blip r:embed="rId7"/>
                     <a:stretch>
                       <a:fillRect/>
                     </a:stretch>
@@ -552,7 +517,7 @@
                   <pic:spPr>
                     <a:xfrm>
                       <a:off x="0" y="0"/>
-                      <a:ext cx="6049010" cy="2628900"/>
+                      <a:ext cx="6058746" cy="2600688"/>
                     </a:xfrm>
                     <a:prstGeom prst="rect">
                       <a:avLst/>
@@ -561,38 +526,9 @@
                 </pic:pic>
               </a:graphicData>
             </a:graphic>
-          </wp:anchor>
+          </wp:inline>
         </w:drawing>
       </w:r>
-      <w:r>
-        <w:rPr>
-          <w:rFonts w:ascii="Arial" w:hAnsi="Arial" w:cs="Arial"/>
-          <w:bCs/>
-          <w:sz w:val="20"/>
-          <w:szCs w:val="20"/>
-        </w:rPr>
-        <w:t>I</w:t>
-      </w:r>
-      <w:r>
-        <w:rPr>
-          <w:rFonts w:ascii="Arial" w:hAnsi="Arial" w:cs="Arial"/>
-          <w:bCs/>
-          <w:sz w:val="20"/>
-          <w:szCs w:val="20"/>
-        </w:rPr>
-        <w:t>AU Minor Planet Center Ephemeris for the current listing of positions for all Near Earth Objects (NEO).</w:t>
-      </w:r>
-    </w:p>
-    <w:p>
-      <w:pPr>
-        <w:pStyle w:val="ListParagraph"/>
-        <w:rPr>
-          <w:rFonts w:ascii="Arial" w:hAnsi="Arial" w:cs="Arial"/>
-          <w:bCs/>
-          <w:sz w:val="20"/>
-          <w:szCs w:val="20"/>
-        </w:rPr>
-      </w:pPr>
     </w:p>
     <w:p>
       <w:pPr>
@@ -633,7 +569,6 @@
         </w:rPr>
         <w:t xml:space="preserve"> can perform queries of each of these servers then compile the results in a form the </w:t>
       </w:r>
-      <w:proofErr w:type="spellStart"/>
       <w:r>
         <w:rPr>
           <w:rFonts w:ascii="Arial" w:hAnsi="Arial" w:cs="Arial"/>
@@ -643,7 +578,6 @@
         </w:rPr>
         <w:t>TheSky</w:t>
       </w:r>
-      <w:proofErr w:type="spellEnd"/>
       <w:r>
         <w:rPr>
           <w:rFonts w:ascii="Arial" w:hAnsi="Arial" w:cs="Arial"/>
@@ -705,29 +639,7 @@
           <w:sz w:val="20"/>
           <w:szCs w:val="20"/>
         </w:rPr>
-        <w:t xml:space="preserve">  The all resultant custom catalogs will contain at least the object name, type, location (</w:t>
-      </w:r>
-      <w:proofErr w:type="spellStart"/>
-      <w:proofErr w:type="gramStart"/>
-      <w:r>
-        <w:rPr>
-          <w:rFonts w:ascii="Arial" w:hAnsi="Arial" w:cs="Arial"/>
-          <w:bCs/>
-          <w:sz w:val="20"/>
-          <w:szCs w:val="20"/>
-        </w:rPr>
-        <w:t>ra,dec</w:t>
-      </w:r>
-      <w:proofErr w:type="spellEnd"/>
-      <w:proofErr w:type="gramEnd"/>
-      <w:r>
-        <w:rPr>
-          <w:rFonts w:ascii="Arial" w:hAnsi="Arial" w:cs="Arial"/>
-          <w:bCs/>
-          <w:sz w:val="20"/>
-          <w:szCs w:val="20"/>
-        </w:rPr>
-        <w:t xml:space="preserve">) and magnitude.  Other </w:t>
+        <w:t xml:space="preserve">  The all resultant custom catalogs will contain at least the object name, type, location (ra,dec) and magnitude.  Other </w:t>
       </w:r>
       <w:r>
         <w:rPr>
@@ -869,27 +781,7 @@
           <w:sz w:val="20"/>
           <w:szCs w:val="20"/>
         </w:rPr>
-        <w:t xml:space="preserve">For the TNS server, the user can select either a list of confirmed </w:t>
-      </w:r>
-      <w:proofErr w:type="gramStart"/>
-      <w:r>
-        <w:rPr>
-          <w:rFonts w:ascii="Arial" w:hAnsi="Arial" w:cs="Arial"/>
-          <w:bCs/>
-          <w:sz w:val="20"/>
-          <w:szCs w:val="20"/>
-        </w:rPr>
-        <w:t>supernova</w:t>
-      </w:r>
-      <w:proofErr w:type="gramEnd"/>
-      <w:r>
-        <w:rPr>
-          <w:rFonts w:ascii="Arial" w:hAnsi="Arial" w:cs="Arial"/>
-          <w:bCs/>
-          <w:sz w:val="20"/>
-          <w:szCs w:val="20"/>
-        </w:rPr>
-        <w:t xml:space="preserve"> only, or a full list of all objects, confirmed and unconfirmed.  For TNS, the user can also define how far back (in days) that the query should look for reports.</w:t>
+        <w:t>For the TNS server, the user can select either a list of confirmed supernova only, or a full list of all objects, confirmed and unconfirmed.  For TNS, the user can also define how far back (in days) that the query should look for reports.</w:t>
       </w:r>
       <w:r>
         <w:rPr>
@@ -899,6 +791,33 @@
           <w:szCs w:val="20"/>
         </w:rPr>
         <w:t xml:space="preserve"> </w:t>
+      </w:r>
+      <w:r>
+        <w:rPr>
+          <w:rFonts w:ascii="Arial" w:hAnsi="Arial" w:cs="Arial"/>
+          <w:bCs/>
+          <w:sz w:val="20"/>
+          <w:szCs w:val="20"/>
+        </w:rPr>
+        <w:t xml:space="preserve"> Note that the TNS site now rate limits (throttles) so any </w:t>
+      </w:r>
+      <w:r>
+        <w:rPr>
+          <w:rFonts w:ascii="Arial" w:hAnsi="Arial" w:cs="Arial"/>
+          <w:bCs/>
+          <w:sz w:val="20"/>
+          <w:szCs w:val="20"/>
+        </w:rPr>
+        <w:t xml:space="preserve">searches over a month back or so will process extremely slowly.  </w:t>
+      </w:r>
+      <w:r>
+        <w:rPr>
+          <w:rFonts w:ascii="Arial" w:hAnsi="Arial" w:cs="Arial"/>
+          <w:bCs/>
+          <w:sz w:val="20"/>
+          <w:szCs w:val="20"/>
+        </w:rPr>
+        <w:t>A year takes about 10 minutes to fully download, but it will eventually download.</w:t>
       </w:r>
     </w:p>
     <w:p>
@@ -917,27 +836,7 @@
           <w:sz w:val="20"/>
           <w:szCs w:val="20"/>
         </w:rPr>
-        <w:t xml:space="preserve">The </w:t>
-      </w:r>
-      <w:proofErr w:type="spellStart"/>
-      <w:r>
-        <w:rPr>
-          <w:rFonts w:ascii="Arial" w:hAnsi="Arial" w:cs="Arial"/>
-          <w:bCs/>
-          <w:sz w:val="20"/>
-          <w:szCs w:val="20"/>
-        </w:rPr>
-        <w:t>ExoPlanet</w:t>
-      </w:r>
-      <w:proofErr w:type="spellEnd"/>
-      <w:r>
-        <w:rPr>
-          <w:rFonts w:ascii="Arial" w:hAnsi="Arial" w:cs="Arial"/>
-          <w:bCs/>
-          <w:sz w:val="20"/>
-          <w:szCs w:val="20"/>
-        </w:rPr>
-        <w:t xml:space="preserve"> server query returns a listing of all confirmed </w:t>
+        <w:t xml:space="preserve">The ExoPlanet server query returns a listing of all confirmed </w:t>
       </w:r>
       <w:r>
         <w:rPr>
@@ -1037,6 +936,33 @@
           <w:szCs w:val="20"/>
         </w:rPr>
         <w:t xml:space="preserve"> planet transit for inclusion in the SDB.</w:t>
+      </w:r>
+      <w:r>
+        <w:rPr>
+          <w:rFonts w:ascii="Arial" w:hAnsi="Arial" w:cs="Arial"/>
+          <w:bCs/>
+          <w:sz w:val="20"/>
+          <w:szCs w:val="20"/>
+        </w:rPr>
+        <w:t xml:space="preserve">  Selecting the “Cull” </w:t>
+      </w:r>
+      <w:r>
+        <w:rPr>
+          <w:rFonts w:ascii="Arial" w:hAnsi="Arial" w:cs="Arial"/>
+          <w:bCs/>
+          <w:sz w:val="20"/>
+          <w:szCs w:val="20"/>
+        </w:rPr>
+        <w:t>check box will cause the ExoPlanet catalog to have all entries removed that do not have complete</w:t>
+      </w:r>
+      <w:r>
+        <w:rPr>
+          <w:rFonts w:ascii="Arial" w:hAnsi="Arial" w:cs="Arial"/>
+          <w:bCs/>
+          <w:sz w:val="20"/>
+          <w:szCs w:val="20"/>
+        </w:rPr>
+        <w:t>d data entries, i.e. planetary period.  This cleans up a lot of reduncancy in the catalogy.</w:t>
       </w:r>
     </w:p>
     <w:p>
@@ -1055,6 +981,7 @@
           <w:sz w:val="20"/>
           <w:szCs w:val="20"/>
         </w:rPr>
+        <w:lastRenderedPageBreak/>
         <w:t>The MPC NEOCP returns a listing of all known Near Earth Objects from the Minor Planet Center catalo</w:t>
       </w:r>
       <w:r>
@@ -1083,7 +1010,6 @@
           <w:sz w:val="20"/>
           <w:szCs w:val="20"/>
         </w:rPr>
-        <w:lastRenderedPageBreak/>
         <w:t>For the VSX server, the user can select queries specific to objects listed as nova, AGN, BLLAC or Quasar.  In addition, selecting “Suspects” returns a listing of all objects in need of follow up light curve measurements to verify as variable stars or other such objects.</w:t>
       </w:r>
     </w:p>
@@ -1144,7 +1070,6 @@
         </w:rPr>
         <w:t xml:space="preserve"> to </w:t>
       </w:r>
-      <w:proofErr w:type="spellStart"/>
       <w:r>
         <w:rPr>
           <w:rFonts w:ascii="Arial" w:hAnsi="Arial" w:cs="Arial"/>
@@ -1155,7 +1080,6 @@
         </w:rPr>
         <w:t>TheSky</w:t>
       </w:r>
-      <w:proofErr w:type="spellEnd"/>
       <w:r>
         <w:rPr>
           <w:rFonts w:ascii="Arial" w:hAnsi="Arial" w:cs="Arial"/>
@@ -1231,7 +1155,6 @@
         </w:rPr>
         <w:t xml:space="preserve">.  Upon launch of </w:t>
       </w:r>
-      <w:proofErr w:type="spellStart"/>
       <w:r>
         <w:rPr>
           <w:rFonts w:ascii="Arial" w:hAnsi="Arial" w:cs="Arial"/>
@@ -1241,7 +1164,6 @@
         </w:rPr>
         <w:t>TheSky</w:t>
       </w:r>
-      <w:proofErr w:type="spellEnd"/>
       <w:r>
         <w:rPr>
           <w:rFonts w:ascii="Arial" w:hAnsi="Arial" w:cs="Arial"/>
@@ -1494,8 +1416,6 @@
         </w:rPr>
         <w:t xml:space="preserve">These chart elements will be displayed and persist between launches of </w:t>
       </w:r>
-      <w:proofErr w:type="spellStart"/>
-      <w:proofErr w:type="gramStart"/>
       <w:r>
         <w:rPr>
           <w:rFonts w:ascii="Arial" w:hAnsi="Arial" w:cs="Arial"/>
@@ -1505,25 +1425,14 @@
         </w:rPr>
         <w:t>TheSky</w:t>
       </w:r>
-      <w:proofErr w:type="spellEnd"/>
-      <w:r>
-        <w:rPr>
-          <w:rFonts w:ascii="Arial" w:hAnsi="Arial" w:cs="Arial"/>
-          <w:bCs/>
-          <w:sz w:val="20"/>
-          <w:szCs w:val="20"/>
-        </w:rPr>
-        <w:t>, but</w:t>
-      </w:r>
-      <w:proofErr w:type="gramEnd"/>
-      <w:r>
-        <w:rPr>
-          <w:rFonts w:ascii="Arial" w:hAnsi="Arial" w:cs="Arial"/>
-          <w:bCs/>
-          <w:sz w:val="20"/>
-          <w:szCs w:val="20"/>
-        </w:rPr>
-        <w:t xml:space="preserve"> are not usable for </w:t>
+      <w:r>
+        <w:rPr>
+          <w:rFonts w:ascii="Arial" w:hAnsi="Arial" w:cs="Arial"/>
+          <w:bCs/>
+          <w:sz w:val="20"/>
+          <w:szCs w:val="20"/>
+        </w:rPr>
+        <w:t xml:space="preserve">, but are not usable for </w:t>
       </w:r>
       <w:r>
         <w:rPr>
@@ -1632,7 +1541,6 @@
         </w:rPr>
         <w:t xml:space="preserve">temporary catalog which will be discarded upon closing the </w:t>
       </w:r>
-      <w:proofErr w:type="spellStart"/>
       <w:r>
         <w:rPr>
           <w:rFonts w:ascii="Arial" w:hAnsi="Arial" w:cs="Arial"/>
@@ -1642,7 +1550,6 @@
         </w:rPr>
         <w:t>TheSky</w:t>
       </w:r>
-      <w:proofErr w:type="spellEnd"/>
       <w:r>
         <w:rPr>
           <w:rFonts w:ascii="Arial" w:hAnsi="Arial" w:cs="Arial"/>
@@ -1661,7 +1568,6 @@
         </w:rPr>
         <w:t xml:space="preserve">very simply.  Upon launch of </w:t>
       </w:r>
-      <w:proofErr w:type="spellStart"/>
       <w:r>
         <w:rPr>
           <w:rFonts w:ascii="Arial" w:hAnsi="Arial" w:cs="Arial"/>
@@ -1671,7 +1577,6 @@
         </w:rPr>
         <w:t>TheSky</w:t>
       </w:r>
-      <w:proofErr w:type="spellEnd"/>
       <w:r>
         <w:rPr>
           <w:rFonts w:ascii="Arial" w:hAnsi="Arial" w:cs="Arial"/>
@@ -1799,7 +1704,6 @@
         </w:rPr>
         <w:t xml:space="preserve">pon closing </w:t>
       </w:r>
-      <w:proofErr w:type="spellStart"/>
       <w:r>
         <w:rPr>
           <w:rFonts w:ascii="Arial" w:hAnsi="Arial" w:cs="Arial"/>
@@ -1809,7 +1713,6 @@
         </w:rPr>
         <w:t>TheSky</w:t>
       </w:r>
-      <w:proofErr w:type="spellEnd"/>
       <w:r>
         <w:rPr>
           <w:rFonts w:ascii="Arial" w:hAnsi="Arial" w:cs="Arial"/>
@@ -1927,7 +1830,6 @@
         </w:rPr>
         <w:t xml:space="preserve"> An SDB which will persist between </w:t>
       </w:r>
-      <w:proofErr w:type="spellStart"/>
       <w:r>
         <w:rPr>
           <w:rFonts w:ascii="Arial" w:hAnsi="Arial" w:cs="Arial"/>
@@ -1937,7 +1839,6 @@
         </w:rPr>
         <w:t>TheSky</w:t>
       </w:r>
-      <w:proofErr w:type="spellEnd"/>
       <w:r>
         <w:rPr>
           <w:rFonts w:ascii="Arial" w:hAnsi="Arial" w:cs="Arial"/>
@@ -1985,7 +1886,6 @@
         </w:rPr>
         <w:t xml:space="preserve">created for this operation.  It is not a requirement, but it is recommended that this SDB text file be created in the </w:t>
       </w:r>
-      <w:proofErr w:type="spellStart"/>
       <w:r>
         <w:rPr>
           <w:rFonts w:ascii="Arial" w:hAnsi="Arial" w:cs="Arial"/>
@@ -1995,10 +1895,17 @@
           <w:sz w:val="20"/>
           <w:szCs w:val="20"/>
         </w:rPr>
-        <w:t>SoftwareBisque</w:t>
-      </w:r>
-      <w:proofErr w:type="spellEnd"/>
-      <w:proofErr w:type="gramStart"/>
+        <w:t>SoftwareBisque/../SDBs</w:t>
+      </w:r>
+      <w:r>
+        <w:rPr>
+          <w:rFonts w:ascii="Arial" w:hAnsi="Arial" w:cs="Arial"/>
+          <w:bCs/>
+          <w:sz w:val="20"/>
+          <w:szCs w:val="20"/>
+        </w:rPr>
+        <w:t xml:space="preserve"> directory for convenience.  Once Transient Search has created a SDB text file, select the </w:t>
+      </w:r>
       <w:r>
         <w:rPr>
           <w:rFonts w:ascii="Arial" w:hAnsi="Arial" w:cs="Arial"/>
@@ -2008,9 +1915,17 @@
           <w:sz w:val="20"/>
           <w:szCs w:val="20"/>
         </w:rPr>
-        <w:t>/..</w:t>
-      </w:r>
-      <w:proofErr w:type="gramEnd"/>
+        <w:t>Input</w:t>
+      </w:r>
+      <w:r>
+        <w:rPr>
+          <w:rFonts w:ascii="Arial" w:hAnsi="Arial" w:cs="Arial"/>
+          <w:bCs/>
+          <w:sz w:val="20"/>
+          <w:szCs w:val="20"/>
+        </w:rPr>
+        <w:t xml:space="preserve"> menu and </w:t>
+      </w:r>
       <w:r>
         <w:rPr>
           <w:rFonts w:ascii="Arial" w:hAnsi="Arial" w:cs="Arial"/>
@@ -2020,16 +1935,25 @@
           <w:sz w:val="20"/>
           <w:szCs w:val="20"/>
         </w:rPr>
-        <w:t>/SDBs</w:t>
-      </w:r>
-      <w:r>
-        <w:rPr>
-          <w:rFonts w:ascii="Arial" w:hAnsi="Arial" w:cs="Arial"/>
-          <w:bCs/>
-          <w:sz w:val="20"/>
-          <w:szCs w:val="20"/>
-        </w:rPr>
-        <w:t xml:space="preserve"> directory for convenience.  Once Transient Search has created a SDB text file, select the </w:t>
+        <w:t>Create Sky Database</w:t>
+      </w:r>
+      <w:r>
+        <w:rPr>
+          <w:rFonts w:ascii="Arial" w:hAnsi="Arial" w:cs="Arial"/>
+          <w:bCs/>
+          <w:sz w:val="20"/>
+          <w:szCs w:val="20"/>
+        </w:rPr>
+        <w:t xml:space="preserve"> from the drop-down menus.</w:t>
+      </w:r>
+      <w:r>
+        <w:rPr>
+          <w:rFonts w:ascii="Arial" w:hAnsi="Arial" w:cs="Arial"/>
+          <w:bCs/>
+          <w:sz w:val="20"/>
+          <w:szCs w:val="20"/>
+        </w:rPr>
+        <w:t xml:space="preserve">  Select the </w:t>
       </w:r>
       <w:r>
         <w:rPr>
@@ -2040,16 +1964,25 @@
           <w:sz w:val="20"/>
           <w:szCs w:val="20"/>
         </w:rPr>
-        <w:t>Input</w:t>
-      </w:r>
-      <w:r>
-        <w:rPr>
-          <w:rFonts w:ascii="Arial" w:hAnsi="Arial" w:cs="Arial"/>
-          <w:bCs/>
-          <w:sz w:val="20"/>
-          <w:szCs w:val="20"/>
-        </w:rPr>
-        <w:t xml:space="preserve"> menu and </w:t>
+        <w:t>Define Fields</w:t>
+      </w:r>
+      <w:r>
+        <w:rPr>
+          <w:rFonts w:ascii="Arial" w:hAnsi="Arial" w:cs="Arial"/>
+          <w:bCs/>
+          <w:sz w:val="20"/>
+          <w:szCs w:val="20"/>
+        </w:rPr>
+        <w:t xml:space="preserve"> tab</w:t>
+      </w:r>
+      <w:r>
+        <w:rPr>
+          <w:rFonts w:ascii="Arial" w:hAnsi="Arial" w:cs="Arial"/>
+          <w:bCs/>
+          <w:sz w:val="20"/>
+          <w:szCs w:val="20"/>
+        </w:rPr>
+        <w:t xml:space="preserve">, press </w:t>
       </w:r>
       <w:r>
         <w:rPr>
@@ -2060,25 +1993,16 @@
           <w:sz w:val="20"/>
           <w:szCs w:val="20"/>
         </w:rPr>
-        <w:t>Create Sky Database</w:t>
-      </w:r>
-      <w:r>
-        <w:rPr>
-          <w:rFonts w:ascii="Arial" w:hAnsi="Arial" w:cs="Arial"/>
-          <w:bCs/>
-          <w:sz w:val="20"/>
-          <w:szCs w:val="20"/>
-        </w:rPr>
-        <w:t xml:space="preserve"> from the drop-down menus.</w:t>
-      </w:r>
-      <w:r>
-        <w:rPr>
-          <w:rFonts w:ascii="Arial" w:hAnsi="Arial" w:cs="Arial"/>
-          <w:bCs/>
-          <w:sz w:val="20"/>
-          <w:szCs w:val="20"/>
-        </w:rPr>
-        <w:t xml:space="preserve">  Select the </w:t>
+        <w:t>Choose</w:t>
+      </w:r>
+      <w:r>
+        <w:rPr>
+          <w:rFonts w:ascii="Arial" w:hAnsi="Arial" w:cs="Arial"/>
+          <w:bCs/>
+          <w:sz w:val="20"/>
+          <w:szCs w:val="20"/>
+        </w:rPr>
+        <w:t xml:space="preserve"> for Source text file and browse to the SDB text file to be compiled.  Then select the </w:t>
       </w:r>
       <w:r>
         <w:rPr>
@@ -2089,25 +2013,16 @@
           <w:sz w:val="20"/>
           <w:szCs w:val="20"/>
         </w:rPr>
-        <w:t>Define Fields</w:t>
-      </w:r>
-      <w:r>
-        <w:rPr>
-          <w:rFonts w:ascii="Arial" w:hAnsi="Arial" w:cs="Arial"/>
-          <w:bCs/>
-          <w:sz w:val="20"/>
-          <w:szCs w:val="20"/>
-        </w:rPr>
-        <w:t xml:space="preserve"> tab</w:t>
-      </w:r>
-      <w:r>
-        <w:rPr>
-          <w:rFonts w:ascii="Arial" w:hAnsi="Arial" w:cs="Arial"/>
-          <w:bCs/>
-          <w:sz w:val="20"/>
-          <w:szCs w:val="20"/>
-        </w:rPr>
-        <w:t xml:space="preserve">, press </w:t>
+        <w:t>Compile</w:t>
+      </w:r>
+      <w:r>
+        <w:rPr>
+          <w:rFonts w:ascii="Arial" w:hAnsi="Arial" w:cs="Arial"/>
+          <w:bCs/>
+          <w:sz w:val="20"/>
+          <w:szCs w:val="20"/>
+        </w:rPr>
+        <w:t xml:space="preserve"> tab.  Press </w:t>
       </w:r>
       <w:r>
         <w:rPr>
@@ -2118,46 +2033,6 @@
           <w:sz w:val="20"/>
           <w:szCs w:val="20"/>
         </w:rPr>
-        <w:t>Choose</w:t>
-      </w:r>
-      <w:r>
-        <w:rPr>
-          <w:rFonts w:ascii="Arial" w:hAnsi="Arial" w:cs="Arial"/>
-          <w:bCs/>
-          <w:sz w:val="20"/>
-          <w:szCs w:val="20"/>
-        </w:rPr>
-        <w:t xml:space="preserve"> for Source text file and browse to the SDB text file to be compiled.  Then select the </w:t>
-      </w:r>
-      <w:r>
-        <w:rPr>
-          <w:rFonts w:ascii="Arial" w:hAnsi="Arial" w:cs="Arial"/>
-          <w:bCs/>
-          <w:i/>
-          <w:iCs/>
-          <w:sz w:val="20"/>
-          <w:szCs w:val="20"/>
-        </w:rPr>
-        <w:t>Compile</w:t>
-      </w:r>
-      <w:r>
-        <w:rPr>
-          <w:rFonts w:ascii="Arial" w:hAnsi="Arial" w:cs="Arial"/>
-          <w:bCs/>
-          <w:sz w:val="20"/>
-          <w:szCs w:val="20"/>
-        </w:rPr>
-        <w:t xml:space="preserve"> tab.  Press </w:t>
-      </w:r>
-      <w:r>
-        <w:rPr>
-          <w:rFonts w:ascii="Arial" w:hAnsi="Arial" w:cs="Arial"/>
-          <w:bCs/>
-          <w:i/>
-          <w:iCs/>
-          <w:sz w:val="20"/>
-          <w:szCs w:val="20"/>
-        </w:rPr>
         <w:t>Create SDB from Text File</w:t>
       </w:r>
       <w:r>
@@ -2167,27 +2042,7 @@
           <w:sz w:val="20"/>
           <w:szCs w:val="20"/>
         </w:rPr>
-        <w:t xml:space="preserve"> to complete the creation </w:t>
-      </w:r>
-      <w:proofErr w:type="gramStart"/>
-      <w:r>
-        <w:rPr>
-          <w:rFonts w:ascii="Arial" w:hAnsi="Arial" w:cs="Arial"/>
-          <w:bCs/>
-          <w:sz w:val="20"/>
-          <w:szCs w:val="20"/>
-        </w:rPr>
-        <w:t>a</w:t>
-      </w:r>
-      <w:proofErr w:type="gramEnd"/>
-      <w:r>
-        <w:rPr>
-          <w:rFonts w:ascii="Arial" w:hAnsi="Arial" w:cs="Arial"/>
-          <w:bCs/>
-          <w:sz w:val="20"/>
-          <w:szCs w:val="20"/>
-        </w:rPr>
-        <w:t xml:space="preserve"> SDB.  </w:t>
+        <w:t xml:space="preserve"> to complete the creation a SDB.  </w:t>
       </w:r>
     </w:p>
     <w:p>
@@ -2324,6 +2179,7 @@
           <w:sz w:val="20"/>
           <w:szCs w:val="20"/>
         </w:rPr>
+        <w:lastRenderedPageBreak/>
         <w:drawing>
           <wp:inline distT="0" distB="0" distL="0" distR="0" wp14:anchorId="26288D03" wp14:editId="3729F7AA">
             <wp:extent cx="6858000" cy="3527425"/>
@@ -2383,7 +2239,6 @@
           <w:sz w:val="20"/>
           <w:szCs w:val="20"/>
         </w:rPr>
-        <w:lastRenderedPageBreak/>
         <w:t xml:space="preserve">The diagram above </w:t>
       </w:r>
       <w:r>
@@ -2482,7 +2337,6 @@
         </w:rPr>
         <w:t xml:space="preserve">format required by </w:t>
       </w:r>
-      <w:proofErr w:type="spellStart"/>
       <w:r>
         <w:rPr>
           <w:rFonts w:ascii="Arial" w:hAnsi="Arial" w:cs="Arial"/>
@@ -2491,7 +2345,6 @@
         </w:rPr>
         <w:t>TheSky</w:t>
       </w:r>
-      <w:proofErr w:type="spellEnd"/>
       <w:r>
         <w:rPr>
           <w:rFonts w:ascii="Arial" w:hAnsi="Arial" w:cs="Arial"/>
@@ -2556,7 +2409,6 @@
         </w:rPr>
         <w:t xml:space="preserve"> from which it can be imported to </w:t>
       </w:r>
-      <w:proofErr w:type="spellStart"/>
       <w:r>
         <w:rPr>
           <w:rFonts w:ascii="Arial" w:hAnsi="Arial" w:cs="Arial"/>
@@ -2565,7 +2417,6 @@
         </w:rPr>
         <w:t>TheSky</w:t>
       </w:r>
-      <w:proofErr w:type="spellEnd"/>
       <w:r>
         <w:rPr>
           <w:rFonts w:ascii="Arial" w:hAnsi="Arial" w:cs="Arial"/>
@@ -2621,7 +2472,6 @@
         </w:rPr>
         <w:t xml:space="preserve"> is a Windows Forms executable, written in Visual C#.  The app requires </w:t>
       </w:r>
-      <w:proofErr w:type="spellStart"/>
       <w:r>
         <w:rPr>
           <w:rFonts w:ascii="Arial" w:hAnsi="Arial" w:cs="Arial"/>
@@ -2630,7 +2480,6 @@
         </w:rPr>
         <w:t>TheSky</w:t>
       </w:r>
-      <w:proofErr w:type="spellEnd"/>
       <w:r>
         <w:rPr>
           <w:rFonts w:ascii="Arial" w:hAnsi="Arial" w:cs="Arial"/>
@@ -2740,34 +2589,7 @@
           <w:sz w:val="20"/>
           <w:szCs w:val="20"/>
         </w:rPr>
-        <w:t xml:space="preserve"> on GitHub in the “publish” directory of </w:t>
-      </w:r>
-      <w:proofErr w:type="spellStart"/>
-      <w:r>
-        <w:rPr>
-          <w:rFonts w:ascii="Arial" w:hAnsi="Arial" w:cs="Arial"/>
-          <w:sz w:val="20"/>
-          <w:szCs w:val="20"/>
-        </w:rPr>
-        <w:t>rrskybox</w:t>
-      </w:r>
-      <w:proofErr w:type="spellEnd"/>
-      <w:r>
-        <w:rPr>
-          <w:rFonts w:ascii="Arial" w:hAnsi="Arial" w:cs="Arial"/>
-          <w:sz w:val="20"/>
-          <w:szCs w:val="20"/>
-        </w:rPr>
-        <w:t>/</w:t>
-      </w:r>
-      <w:proofErr w:type="spellStart"/>
-      <w:r>
-        <w:rPr>
-          <w:rFonts w:ascii="Arial" w:hAnsi="Arial" w:cs="Arial"/>
-          <w:sz w:val="20"/>
-          <w:szCs w:val="20"/>
-        </w:rPr>
-        <w:t>TransientSe</w:t>
+        <w:t xml:space="preserve"> on GitHub in the “publish” directory of rrskybox/TransientSe</w:t>
       </w:r>
       <w:r>
         <w:rPr>
@@ -2777,7 +2599,6 @@
         </w:rPr>
         <w:t>arch</w:t>
       </w:r>
-      <w:proofErr w:type="spellEnd"/>
       <w:r>
         <w:rPr>
           <w:rFonts w:ascii="Arial" w:hAnsi="Arial" w:cs="Arial"/>
@@ -2882,7 +2703,6 @@
         </w:rPr>
         <w:t xml:space="preserve">  In addition, Windows may require the application to be uninstalled before re-installation (</w:t>
       </w:r>
-      <w:proofErr w:type="gramStart"/>
       <w:r>
         <w:rPr>
           <w:rFonts w:ascii="Arial" w:hAnsi="Arial" w:cs="Arial"/>
@@ -2891,7 +2711,6 @@
         </w:rPr>
         <w:t>e.g.</w:t>
       </w:r>
-      <w:proofErr w:type="gramEnd"/>
       <w:r>
         <w:rPr>
           <w:rFonts w:ascii="Arial" w:hAnsi="Arial" w:cs="Arial"/>
@@ -3059,25 +2878,7 @@
           <w:sz w:val="20"/>
           <w:szCs w:val="20"/>
         </w:rPr>
-        <w:t xml:space="preserve"> Upon completion, an application icon will have been added to the start menu under "</w:t>
-      </w:r>
-      <w:proofErr w:type="spellStart"/>
-      <w:r>
-        <w:rPr>
-          <w:rFonts w:ascii="Arial" w:hAnsi="Arial" w:cs="Arial"/>
-          <w:sz w:val="20"/>
-          <w:szCs w:val="20"/>
-        </w:rPr>
-        <w:t>TSXToolKit</w:t>
-      </w:r>
-      <w:proofErr w:type="spellEnd"/>
-      <w:r>
-        <w:rPr>
-          <w:rFonts w:ascii="Arial" w:hAnsi="Arial" w:cs="Arial"/>
-          <w:sz w:val="20"/>
-          <w:szCs w:val="20"/>
-        </w:rPr>
-        <w:t>" with the name "</w:t>
+        <w:t xml:space="preserve"> Upon completion, an application icon will have been added to the start menu under "TSXToolKit" with the name "</w:t>
       </w:r>
       <w:r>
         <w:rPr>
@@ -3200,8 +3001,12 @@
       </w:pPr>
     </w:p>
     <w:sectPr>
-      <w:headerReference w:type="default" r:id="rId9"/>
-      <w:footerReference w:type="default" r:id="rId10"/>
+      <w:headerReference w:type="even" r:id="rId9"/>
+      <w:headerReference w:type="default" r:id="rId10"/>
+      <w:footerReference w:type="even" r:id="rId11"/>
+      <w:footerReference w:type="default" r:id="rId12"/>
+      <w:headerReference w:type="first" r:id="rId13"/>
+      <w:footerReference w:type="first" r:id="rId14"/>
       <w:pgSz w:w="12240" w:h="15840" w:code="1"/>
       <w:pgMar w:top="1440" w:right="720" w:bottom="720" w:left="720" w:header="720" w:footer="720" w:gutter="0"/>
       <w:cols w:space="720"/>
@@ -3248,6 +3053,16 @@
   <w:p>
     <w:pPr>
       <w:pStyle w:val="Footer"/>
+    </w:pPr>
+  </w:p>
+</w:ftr>
+</file>
+
+<file path=word/footer2.xml><?xml version="1.0" encoding="utf-8"?>
+<w:ftr xmlns:wpc="http://schemas.microsoft.com/office/word/2010/wordprocessingCanvas" xmlns:cx="http://schemas.microsoft.com/office/drawing/2014/chartex" xmlns:cx1="http://schemas.microsoft.com/office/drawing/2015/9/8/chartex" xmlns:cx2="http://schemas.microsoft.com/office/drawing/2015/10/21/chartex" xmlns:cx3="http://schemas.microsoft.com/office/drawing/2016/5/9/chartex" xmlns:cx4="http://schemas.microsoft.com/office/drawing/2016/5/10/chartex" xmlns:cx5="http://schemas.microsoft.com/office/drawing/2016/5/11/chartex" xmlns:cx6="http://schemas.microsoft.com/office/drawing/2016/5/12/chartex" xmlns:cx7="http://schemas.microsoft.com/office/drawing/2016/5/13/chartex" xmlns:cx8="http://schemas.microsoft.com/office/drawing/2016/5/14/chartex" xmlns:mc="http://schemas.openxmlformats.org/markup-compatibility/2006" xmlns:aink="http://schemas.microsoft.com/office/drawing/2016/ink" xmlns:am3d="http://schemas.microsoft.com/office/drawing/2017/model3d" xmlns:o="urn:schemas-microsoft-com:office:office" xmlns:oel="http://schemas.microsoft.com/office/2019/extlst" xmlns:r="http://schemas.openxmlformats.org/officeDocument/2006/relationships" xmlns:m="http://schemas.openxmlformats.org/officeDocument/2006/math" xmlns:v="urn:schemas-microsoft-com:vml" xmlns:wp14="http://schemas.microsoft.com/office/word/2010/wordprocessingDrawing" xmlns:wp="http://schemas.openxmlformats.org/drawingml/2006/wordprocessingDrawing" xmlns:w10="urn:schemas-microsoft-com:office:word" xmlns:w="http://schemas.openxmlformats.org/wordprocessingml/2006/main" xmlns:w14="http://schemas.microsoft.com/office/word/2010/wordml" xmlns:w15="http://schemas.microsoft.com/office/word/2012/wordml" xmlns:w16cex="http://schemas.microsoft.com/office/word/2018/wordml/cex" xmlns:w16cid="http://schemas.microsoft.com/office/word/2016/wordml/cid" xmlns:w16="http://schemas.microsoft.com/office/word/2018/wordml" xmlns:w16sdtdh="http://schemas.microsoft.com/office/word/2020/wordml/sdtdatahash" xmlns:w16se="http://schemas.microsoft.com/office/word/2015/wordml/symex" xmlns:wpg="http://schemas.microsoft.com/office/word/2010/wordprocessingGroup" xmlns:wpi="http://schemas.microsoft.com/office/word/2010/wordprocessingInk" xmlns:wne="http://schemas.microsoft.com/office/word/2006/wordml" xmlns:wps="http://schemas.microsoft.com/office/word/2010/wordprocessingShape" mc:Ignorable="w14 w15 w16se w16cid w16 w16cex w16sdtdh wp14">
+  <w:p>
+    <w:pPr>
+      <w:pStyle w:val="Footer"/>
       <w:tabs>
         <w:tab w:val="clear" w:pos="4680"/>
         <w:tab w:val="clear" w:pos="9360"/>
@@ -3306,6 +3121,16 @@
 </w:ftr>
 </file>
 
+<file path=word/footer3.xml><?xml version="1.0" encoding="utf-8"?>
+<w:ftr xmlns:wpc="http://schemas.microsoft.com/office/word/2010/wordprocessingCanvas" xmlns:cx="http://schemas.microsoft.com/office/drawing/2014/chartex" xmlns:cx1="http://schemas.microsoft.com/office/drawing/2015/9/8/chartex" xmlns:cx2="http://schemas.microsoft.com/office/drawing/2015/10/21/chartex" xmlns:cx3="http://schemas.microsoft.com/office/drawing/2016/5/9/chartex" xmlns:cx4="http://schemas.microsoft.com/office/drawing/2016/5/10/chartex" xmlns:cx5="http://schemas.microsoft.com/office/drawing/2016/5/11/chartex" xmlns:cx6="http://schemas.microsoft.com/office/drawing/2016/5/12/chartex" xmlns:cx7="http://schemas.microsoft.com/office/drawing/2016/5/13/chartex" xmlns:cx8="http://schemas.microsoft.com/office/drawing/2016/5/14/chartex" xmlns:mc="http://schemas.openxmlformats.org/markup-compatibility/2006" xmlns:aink="http://schemas.microsoft.com/office/drawing/2016/ink" xmlns:am3d="http://schemas.microsoft.com/office/drawing/2017/model3d" xmlns:o="urn:schemas-microsoft-com:office:office" xmlns:oel="http://schemas.microsoft.com/office/2019/extlst" xmlns:r="http://schemas.openxmlformats.org/officeDocument/2006/relationships" xmlns:m="http://schemas.openxmlformats.org/officeDocument/2006/math" xmlns:v="urn:schemas-microsoft-com:vml" xmlns:wp14="http://schemas.microsoft.com/office/word/2010/wordprocessingDrawing" xmlns:wp="http://schemas.openxmlformats.org/drawingml/2006/wordprocessingDrawing" xmlns:w10="urn:schemas-microsoft-com:office:word" xmlns:w="http://schemas.openxmlformats.org/wordprocessingml/2006/main" xmlns:w14="http://schemas.microsoft.com/office/word/2010/wordml" xmlns:w15="http://schemas.microsoft.com/office/word/2012/wordml" xmlns:w16cex="http://schemas.microsoft.com/office/word/2018/wordml/cex" xmlns:w16cid="http://schemas.microsoft.com/office/word/2016/wordml/cid" xmlns:w16="http://schemas.microsoft.com/office/word/2018/wordml" xmlns:w16sdtdh="http://schemas.microsoft.com/office/word/2020/wordml/sdtdatahash" xmlns:w16se="http://schemas.microsoft.com/office/word/2015/wordml/symex" xmlns:wpg="http://schemas.microsoft.com/office/word/2010/wordprocessingGroup" xmlns:wpi="http://schemas.microsoft.com/office/word/2010/wordprocessingInk" xmlns:wne="http://schemas.microsoft.com/office/word/2006/wordml" xmlns:wps="http://schemas.microsoft.com/office/word/2010/wordprocessingShape" mc:Ignorable="w14 w15 w16se w16cid w16 w16cex w16sdtdh wp14">
+  <w:p>
+    <w:pPr>
+      <w:pStyle w:val="Footer"/>
+    </w:pPr>
+  </w:p>
+</w:ftr>
+</file>
+
 <file path=word/footnotes.xml><?xml version="1.0" encoding="utf-8"?>
 <w:footnotes xmlns:wpc="http://schemas.microsoft.com/office/word/2010/wordprocessingCanvas" xmlns:cx="http://schemas.microsoft.com/office/drawing/2014/chartex" xmlns:cx1="http://schemas.microsoft.com/office/drawing/2015/9/8/chartex" xmlns:cx2="http://schemas.microsoft.com/office/drawing/2015/10/21/chartex" xmlns:cx3="http://schemas.microsoft.com/office/drawing/2016/5/9/chartex" xmlns:cx4="http://schemas.microsoft.com/office/drawing/2016/5/10/chartex" xmlns:cx5="http://schemas.microsoft.com/office/drawing/2016/5/11/chartex" xmlns:cx6="http://schemas.microsoft.com/office/drawing/2016/5/12/chartex" xmlns:cx7="http://schemas.microsoft.com/office/drawing/2016/5/13/chartex" xmlns:cx8="http://schemas.microsoft.com/office/drawing/2016/5/14/chartex" xmlns:mc="http://schemas.openxmlformats.org/markup-compatibility/2006" xmlns:aink="http://schemas.microsoft.com/office/drawing/2016/ink" xmlns:am3d="http://schemas.microsoft.com/office/drawing/2017/model3d" xmlns:o="urn:schemas-microsoft-com:office:office" xmlns:oel="http://schemas.microsoft.com/office/2019/extlst" xmlns:r="http://schemas.openxmlformats.org/officeDocument/2006/relationships" xmlns:m="http://schemas.openxmlformats.org/officeDocument/2006/math" xmlns:v="urn:schemas-microsoft-com:vml" xmlns:wp14="http://schemas.microsoft.com/office/word/2010/wordprocessingDrawing" xmlns:wp="http://schemas.openxmlformats.org/drawingml/2006/wordprocessingDrawing" xmlns:w10="urn:schemas-microsoft-com:office:word" xmlns:w="http://schemas.openxmlformats.org/wordprocessingml/2006/main" xmlns:w14="http://schemas.microsoft.com/office/word/2010/wordml" xmlns:w15="http://schemas.microsoft.com/office/word/2012/wordml" xmlns:w16cex="http://schemas.microsoft.com/office/word/2018/wordml/cex" xmlns:w16cid="http://schemas.microsoft.com/office/word/2016/wordml/cid" xmlns:w16="http://schemas.microsoft.com/office/word/2018/wordml" xmlns:w16sdtdh="http://schemas.microsoft.com/office/word/2020/wordml/sdtdatahash" xmlns:w16se="http://schemas.microsoft.com/office/word/2015/wordml/symex" xmlns:wpg="http://schemas.microsoft.com/office/word/2010/wordprocessingGroup" xmlns:wpi="http://schemas.microsoft.com/office/word/2010/wordprocessingInk" xmlns:wne="http://schemas.microsoft.com/office/word/2006/wordml" xmlns:wps="http://schemas.microsoft.com/office/word/2010/wordprocessingShape" mc:Ignorable="w14 w15 w16se w16cid w16 w16cex w16sdtdh wp14">
   <w:footnote w:type="separator" w:id="-1">
@@ -3339,6 +3164,16 @@
 </file>
 
 <file path=word/header1.xml><?xml version="1.0" encoding="utf-8"?>
+<w:hdr xmlns:wpc="http://schemas.microsoft.com/office/word/2010/wordprocessingCanvas" xmlns:cx="http://schemas.microsoft.com/office/drawing/2014/chartex" xmlns:cx1="http://schemas.microsoft.com/office/drawing/2015/9/8/chartex" xmlns:cx2="http://schemas.microsoft.com/office/drawing/2015/10/21/chartex" xmlns:cx3="http://schemas.microsoft.com/office/drawing/2016/5/9/chartex" xmlns:cx4="http://schemas.microsoft.com/office/drawing/2016/5/10/chartex" xmlns:cx5="http://schemas.microsoft.com/office/drawing/2016/5/11/chartex" xmlns:cx6="http://schemas.microsoft.com/office/drawing/2016/5/12/chartex" xmlns:cx7="http://schemas.microsoft.com/office/drawing/2016/5/13/chartex" xmlns:cx8="http://schemas.microsoft.com/office/drawing/2016/5/14/chartex" xmlns:mc="http://schemas.openxmlformats.org/markup-compatibility/2006" xmlns:aink="http://schemas.microsoft.com/office/drawing/2016/ink" xmlns:am3d="http://schemas.microsoft.com/office/drawing/2017/model3d" xmlns:o="urn:schemas-microsoft-com:office:office" xmlns:oel="http://schemas.microsoft.com/office/2019/extlst" xmlns:r="http://schemas.openxmlformats.org/officeDocument/2006/relationships" xmlns:m="http://schemas.openxmlformats.org/officeDocument/2006/math" xmlns:v="urn:schemas-microsoft-com:vml" xmlns:wp14="http://schemas.microsoft.com/office/word/2010/wordprocessingDrawing" xmlns:wp="http://schemas.openxmlformats.org/drawingml/2006/wordprocessingDrawing" xmlns:w10="urn:schemas-microsoft-com:office:word" xmlns:w="http://schemas.openxmlformats.org/wordprocessingml/2006/main" xmlns:w14="http://schemas.microsoft.com/office/word/2010/wordml" xmlns:w15="http://schemas.microsoft.com/office/word/2012/wordml" xmlns:w16cex="http://schemas.microsoft.com/office/word/2018/wordml/cex" xmlns:w16cid="http://schemas.microsoft.com/office/word/2016/wordml/cid" xmlns:w16="http://schemas.microsoft.com/office/word/2018/wordml" xmlns:w16sdtdh="http://schemas.microsoft.com/office/word/2020/wordml/sdtdatahash" xmlns:w16se="http://schemas.microsoft.com/office/word/2015/wordml/symex" xmlns:wpg="http://schemas.microsoft.com/office/word/2010/wordprocessingGroup" xmlns:wpi="http://schemas.microsoft.com/office/word/2010/wordprocessingInk" xmlns:wne="http://schemas.microsoft.com/office/word/2006/wordml" xmlns:wps="http://schemas.microsoft.com/office/word/2010/wordprocessingShape" mc:Ignorable="w14 w15 w16se w16cid w16 w16cex w16sdtdh wp14">
+  <w:p>
+    <w:pPr>
+      <w:pStyle w:val="Header"/>
+    </w:pPr>
+  </w:p>
+</w:hdr>
+</file>
+
+<file path=word/header2.xml><?xml version="1.0" encoding="utf-8"?>
 <w:hdr xmlns:wpc="http://schemas.microsoft.com/office/word/2010/wordprocessingCanvas" xmlns:cx="http://schemas.microsoft.com/office/drawing/2014/chartex" xmlns:cx1="http://schemas.microsoft.com/office/drawing/2015/9/8/chartex" xmlns:cx2="http://schemas.microsoft.com/office/drawing/2015/10/21/chartex" xmlns:cx3="http://schemas.microsoft.com/office/drawing/2016/5/9/chartex" xmlns:cx4="http://schemas.microsoft.com/office/drawing/2016/5/10/chartex" xmlns:cx5="http://schemas.microsoft.com/office/drawing/2016/5/11/chartex" xmlns:cx6="http://schemas.microsoft.com/office/drawing/2016/5/12/chartex" xmlns:cx7="http://schemas.microsoft.com/office/drawing/2016/5/13/chartex" xmlns:cx8="http://schemas.microsoft.com/office/drawing/2016/5/14/chartex" xmlns:mc="http://schemas.openxmlformats.org/markup-compatibility/2006" xmlns:aink="http://schemas.microsoft.com/office/drawing/2016/ink" xmlns:am3d="http://schemas.microsoft.com/office/drawing/2017/model3d" xmlns:o="urn:schemas-microsoft-com:office:office" xmlns:oel="http://schemas.microsoft.com/office/2019/extlst" xmlns:r="http://schemas.openxmlformats.org/officeDocument/2006/relationships" xmlns:m="http://schemas.openxmlformats.org/officeDocument/2006/math" xmlns:v="urn:schemas-microsoft-com:vml" xmlns:wp14="http://schemas.microsoft.com/office/word/2010/wordprocessingDrawing" xmlns:wp="http://schemas.openxmlformats.org/drawingml/2006/wordprocessingDrawing" xmlns:w10="urn:schemas-microsoft-com:office:word" xmlns:w="http://schemas.openxmlformats.org/wordprocessingml/2006/main" xmlns:w14="http://schemas.microsoft.com/office/word/2010/wordml" xmlns:w15="http://schemas.microsoft.com/office/word/2012/wordml" xmlns:w16cex="http://schemas.microsoft.com/office/word/2018/wordml/cex" xmlns:w16cid="http://schemas.microsoft.com/office/word/2016/wordml/cid" xmlns:w16="http://schemas.microsoft.com/office/word/2018/wordml" xmlns:w16sdtdh="http://schemas.microsoft.com/office/word/2020/wordml/sdtdatahash" xmlns:w16se="http://schemas.microsoft.com/office/word/2015/wordml/symex" xmlns:wpg="http://schemas.microsoft.com/office/word/2010/wordprocessingGroup" xmlns:wpi="http://schemas.microsoft.com/office/word/2010/wordprocessingInk" xmlns:wne="http://schemas.microsoft.com/office/word/2006/wordml" xmlns:wps="http://schemas.microsoft.com/office/word/2010/wordprocessingShape" mc:Ignorable="w14 w15 w16se w16cid w16 w16cex w16sdtdh wp14">
   <w:p>
     <w:pPr>
@@ -3360,7 +3195,10 @@
       <w:t>.0</w:t>
     </w:r>
     <w:r>
-      <w:t>.46</w:t>
+      <w:t>.</w:t>
+    </w:r>
+    <w:r>
+      <w:t>50</w:t>
     </w:r>
     <w:r>
       <w:tab/>
@@ -3375,11 +3213,18 @@
       <w:t xml:space="preserve">McAlister </w:t>
     </w:r>
     <w:r>
-      <w:t>12/</w:t>
+      <w:t>03/22/2023</w:t>
     </w:r>
-    <w:r>
-      <w:t>17/2022</w:t>
-    </w:r>
+  </w:p>
+</w:hdr>
+</file>
+
+<file path=word/header3.xml><?xml version="1.0" encoding="utf-8"?>
+<w:hdr xmlns:wpc="http://schemas.microsoft.com/office/word/2010/wordprocessingCanvas" xmlns:cx="http://schemas.microsoft.com/office/drawing/2014/chartex" xmlns:cx1="http://schemas.microsoft.com/office/drawing/2015/9/8/chartex" xmlns:cx2="http://schemas.microsoft.com/office/drawing/2015/10/21/chartex" xmlns:cx3="http://schemas.microsoft.com/office/drawing/2016/5/9/chartex" xmlns:cx4="http://schemas.microsoft.com/office/drawing/2016/5/10/chartex" xmlns:cx5="http://schemas.microsoft.com/office/drawing/2016/5/11/chartex" xmlns:cx6="http://schemas.microsoft.com/office/drawing/2016/5/12/chartex" xmlns:cx7="http://schemas.microsoft.com/office/drawing/2016/5/13/chartex" xmlns:cx8="http://schemas.microsoft.com/office/drawing/2016/5/14/chartex" xmlns:mc="http://schemas.openxmlformats.org/markup-compatibility/2006" xmlns:aink="http://schemas.microsoft.com/office/drawing/2016/ink" xmlns:am3d="http://schemas.microsoft.com/office/drawing/2017/model3d" xmlns:o="urn:schemas-microsoft-com:office:office" xmlns:oel="http://schemas.microsoft.com/office/2019/extlst" xmlns:r="http://schemas.openxmlformats.org/officeDocument/2006/relationships" xmlns:m="http://schemas.openxmlformats.org/officeDocument/2006/math" xmlns:v="urn:schemas-microsoft-com:vml" xmlns:wp14="http://schemas.microsoft.com/office/word/2010/wordprocessingDrawing" xmlns:wp="http://schemas.openxmlformats.org/drawingml/2006/wordprocessingDrawing" xmlns:w10="urn:schemas-microsoft-com:office:word" xmlns:w="http://schemas.openxmlformats.org/wordprocessingml/2006/main" xmlns:w14="http://schemas.microsoft.com/office/word/2010/wordml" xmlns:w15="http://schemas.microsoft.com/office/word/2012/wordml" xmlns:w16cex="http://schemas.microsoft.com/office/word/2018/wordml/cex" xmlns:w16cid="http://schemas.microsoft.com/office/word/2016/wordml/cid" xmlns:w16="http://schemas.microsoft.com/office/word/2018/wordml" xmlns:w16sdtdh="http://schemas.microsoft.com/office/word/2020/wordml/sdtdatahash" xmlns:w16se="http://schemas.microsoft.com/office/word/2015/wordml/symex" xmlns:wpg="http://schemas.microsoft.com/office/word/2010/wordprocessingGroup" xmlns:wpi="http://schemas.microsoft.com/office/word/2010/wordprocessingInk" xmlns:wne="http://schemas.microsoft.com/office/word/2006/wordml" xmlns:wps="http://schemas.microsoft.com/office/word/2010/wordprocessingShape" mc:Ignorable="w14 w15 w16se w16cid w16 w16cex w16sdtdh wp14">
+  <w:p>
+    <w:pPr>
+      <w:pStyle w:val="Header"/>
+    </w:pPr>
   </w:p>
 </w:hdr>
 </file>

</xml_diff>

<commit_message>
Added AAVSO Target Tool converter.
</commit_message>
<xml_diff>
--- a/Transient Search Description.docx
+++ b/Transient Search Description.docx
@@ -145,7 +145,25 @@
           <w:sz w:val="20"/>
           <w:szCs w:val="20"/>
         </w:rPr>
-        <w:t>query, results translation and reconfiguration for the input of four specialized astronomical catalogs as SDB’s (Sky Dat</w:t>
+        <w:t xml:space="preserve">query, results </w:t>
+      </w:r>
+      <w:proofErr w:type="gramStart"/>
+      <w:r>
+        <w:rPr>
+          <w:rFonts w:ascii="Arial" w:hAnsi="Arial" w:cs="Arial"/>
+          <w:sz w:val="20"/>
+          <w:szCs w:val="20"/>
+        </w:rPr>
+        <w:t>translation</w:t>
+      </w:r>
+      <w:proofErr w:type="gramEnd"/>
+      <w:r>
+        <w:rPr>
+          <w:rFonts w:ascii="Arial" w:hAnsi="Arial" w:cs="Arial"/>
+          <w:sz w:val="20"/>
+          <w:szCs w:val="20"/>
+        </w:rPr>
+        <w:t xml:space="preserve"> and reconfiguration for the input of four specialized astronomical catalogs as SDB’s (Sky Dat</w:t>
       </w:r>
       <w:r>
         <w:rPr>
@@ -171,6 +189,7 @@
         </w:rPr>
         <w:t xml:space="preserve"> the </w:t>
       </w:r>
+      <w:proofErr w:type="spellStart"/>
       <w:r>
         <w:rPr>
           <w:rFonts w:ascii="Arial" w:hAnsi="Arial" w:cs="Arial"/>
@@ -179,6 +198,7 @@
         </w:rPr>
         <w:t>TheSky</w:t>
       </w:r>
+      <w:proofErr w:type="spellEnd"/>
       <w:r>
         <w:rPr>
           <w:rFonts w:ascii="Arial" w:hAnsi="Arial" w:cs="Arial"/>
@@ -402,7 +422,27 @@
           <w:sz w:val="20"/>
           <w:szCs w:val="20"/>
         </w:rPr>
-        <w:t xml:space="preserve">ASA ExoPlanet Archive </w:t>
+        <w:t xml:space="preserve">ASA </w:t>
+      </w:r>
+      <w:proofErr w:type="spellStart"/>
+      <w:r>
+        <w:rPr>
+          <w:rFonts w:ascii="Arial" w:hAnsi="Arial" w:cs="Arial"/>
+          <w:bCs/>
+          <w:sz w:val="20"/>
+          <w:szCs w:val="20"/>
+        </w:rPr>
+        <w:t>ExoPlanet</w:t>
+      </w:r>
+      <w:proofErr w:type="spellEnd"/>
+      <w:r>
+        <w:rPr>
+          <w:rFonts w:ascii="Arial" w:hAnsi="Arial" w:cs="Arial"/>
+          <w:bCs/>
+          <w:sz w:val="20"/>
+          <w:szCs w:val="20"/>
+        </w:rPr>
+        <w:t xml:space="preserve"> Archive </w:t>
       </w:r>
       <w:r>
         <w:rPr>
@@ -429,7 +469,27 @@
           <w:sz w:val="20"/>
           <w:szCs w:val="20"/>
         </w:rPr>
-        <w:t xml:space="preserve"> listing of active ExoPlanet candidates.</w:t>
+        <w:t xml:space="preserve"> listing of active </w:t>
+      </w:r>
+      <w:proofErr w:type="spellStart"/>
+      <w:r>
+        <w:rPr>
+          <w:rFonts w:ascii="Arial" w:hAnsi="Arial" w:cs="Arial"/>
+          <w:bCs/>
+          <w:sz w:val="20"/>
+          <w:szCs w:val="20"/>
+        </w:rPr>
+        <w:t>ExoPlanet</w:t>
+      </w:r>
+      <w:proofErr w:type="spellEnd"/>
+      <w:r>
+        <w:rPr>
+          <w:rFonts w:ascii="Arial" w:hAnsi="Arial" w:cs="Arial"/>
+          <w:bCs/>
+          <w:sz w:val="20"/>
+          <w:szCs w:val="20"/>
+        </w:rPr>
+        <w:t xml:space="preserve"> candidates.</w:t>
       </w:r>
     </w:p>
     <w:p>
@@ -494,10 +554,10 @@
           <w:szCs w:val="20"/>
         </w:rPr>
         <w:drawing>
-          <wp:inline distT="0" distB="0" distL="0" distR="0" wp14:anchorId="44E566FF" wp14:editId="2FAD1DBA">
-            <wp:extent cx="6058746" cy="2600688"/>
+          <wp:inline distT="0" distB="0" distL="0" distR="0" wp14:anchorId="4BC64594" wp14:editId="106822A6">
+            <wp:extent cx="6096851" cy="2638793"/>
             <wp:effectExtent l="0" t="0" r="0" b="9525"/>
-            <wp:docPr id="4" name="Picture 4" descr="Graphical user interface&#10;&#10;Description automatically generated"/>
+            <wp:docPr id="539120757" name="Picture 1" descr="A screenshot of a computer&#10;&#10;Description automatically generated"/>
             <wp:cNvGraphicFramePr>
               <a:graphicFrameLocks xmlns:a="http://schemas.openxmlformats.org/drawingml/2006/main" noChangeAspect="1"/>
             </wp:cNvGraphicFramePr>
@@ -505,7 +565,7 @@
               <a:graphicData uri="http://schemas.openxmlformats.org/drawingml/2006/picture">
                 <pic:pic xmlns:pic="http://schemas.openxmlformats.org/drawingml/2006/picture">
                   <pic:nvPicPr>
-                    <pic:cNvPr id="4" name="Picture 4" descr="Graphical user interface&#10;&#10;Description automatically generated"/>
+                    <pic:cNvPr id="539120757" name="Picture 1" descr="A screenshot of a computer&#10;&#10;Description automatically generated"/>
                     <pic:cNvPicPr/>
                   </pic:nvPicPr>
                   <pic:blipFill>
@@ -517,7 +577,7 @@
                   <pic:spPr>
                     <a:xfrm>
                       <a:off x="0" y="0"/>
-                      <a:ext cx="6058746" cy="2600688"/>
+                      <a:ext cx="6096851" cy="2638793"/>
                     </a:xfrm>
                     <a:prstGeom prst="rect">
                       <a:avLst/>
@@ -569,6 +629,7 @@
         </w:rPr>
         <w:t xml:space="preserve"> can perform queries of each of these servers then compile the results in a form the </w:t>
       </w:r>
+      <w:proofErr w:type="spellStart"/>
       <w:r>
         <w:rPr>
           <w:rFonts w:ascii="Arial" w:hAnsi="Arial" w:cs="Arial"/>
@@ -578,6 +639,7 @@
         </w:rPr>
         <w:t>TheSky</w:t>
       </w:r>
+      <w:proofErr w:type="spellEnd"/>
       <w:r>
         <w:rPr>
           <w:rFonts w:ascii="Arial" w:hAnsi="Arial" w:cs="Arial"/>
@@ -639,7 +701,29 @@
           <w:sz w:val="20"/>
           <w:szCs w:val="20"/>
         </w:rPr>
-        <w:t xml:space="preserve">  The all resultant custom catalogs will contain at least the object name, type, location (ra,dec) and magnitude.  Other </w:t>
+        <w:t xml:space="preserve">  The all resultant custom catalogs will contain at least the object name, type, location (</w:t>
+      </w:r>
+      <w:proofErr w:type="spellStart"/>
+      <w:proofErr w:type="gramStart"/>
+      <w:r>
+        <w:rPr>
+          <w:rFonts w:ascii="Arial" w:hAnsi="Arial" w:cs="Arial"/>
+          <w:bCs/>
+          <w:sz w:val="20"/>
+          <w:szCs w:val="20"/>
+        </w:rPr>
+        <w:t>ra,dec</w:t>
+      </w:r>
+      <w:proofErr w:type="spellEnd"/>
+      <w:proofErr w:type="gramEnd"/>
+      <w:r>
+        <w:rPr>
+          <w:rFonts w:ascii="Arial" w:hAnsi="Arial" w:cs="Arial"/>
+          <w:bCs/>
+          <w:sz w:val="20"/>
+          <w:szCs w:val="20"/>
+        </w:rPr>
+        <w:t xml:space="preserve">) and magnitude.  Other </w:t>
       </w:r>
       <w:r>
         <w:rPr>
@@ -781,7 +865,27 @@
           <w:sz w:val="20"/>
           <w:szCs w:val="20"/>
         </w:rPr>
-        <w:t>For the TNS server, the user can select either a list of confirmed supernova only, or a full list of all objects, confirmed and unconfirmed.  For TNS, the user can also define how far back (in days) that the query should look for reports.</w:t>
+        <w:t xml:space="preserve">For the TNS server, the user can select either a list of confirmed </w:t>
+      </w:r>
+      <w:proofErr w:type="gramStart"/>
+      <w:r>
+        <w:rPr>
+          <w:rFonts w:ascii="Arial" w:hAnsi="Arial" w:cs="Arial"/>
+          <w:bCs/>
+          <w:sz w:val="20"/>
+          <w:szCs w:val="20"/>
+        </w:rPr>
+        <w:t>supernova</w:t>
+      </w:r>
+      <w:proofErr w:type="gramEnd"/>
+      <w:r>
+        <w:rPr>
+          <w:rFonts w:ascii="Arial" w:hAnsi="Arial" w:cs="Arial"/>
+          <w:bCs/>
+          <w:sz w:val="20"/>
+          <w:szCs w:val="20"/>
+        </w:rPr>
+        <w:t xml:space="preserve"> only, or a full list of all objects, confirmed and unconfirmed.  For TNS, the user can also define how far back (in days) that the query should look for reports.</w:t>
       </w:r>
       <w:r>
         <w:rPr>
@@ -836,7 +940,27 @@
           <w:sz w:val="20"/>
           <w:szCs w:val="20"/>
         </w:rPr>
-        <w:t xml:space="preserve">The ExoPlanet server query returns a listing of all confirmed </w:t>
+        <w:t xml:space="preserve">The </w:t>
+      </w:r>
+      <w:proofErr w:type="spellStart"/>
+      <w:r>
+        <w:rPr>
+          <w:rFonts w:ascii="Arial" w:hAnsi="Arial" w:cs="Arial"/>
+          <w:bCs/>
+          <w:sz w:val="20"/>
+          <w:szCs w:val="20"/>
+        </w:rPr>
+        <w:t>ExoPlanet</w:t>
+      </w:r>
+      <w:proofErr w:type="spellEnd"/>
+      <w:r>
+        <w:rPr>
+          <w:rFonts w:ascii="Arial" w:hAnsi="Arial" w:cs="Arial"/>
+          <w:bCs/>
+          <w:sz w:val="20"/>
+          <w:szCs w:val="20"/>
+        </w:rPr>
+        <w:t xml:space="preserve"> server query returns a listing of all confirmed </w:t>
       </w:r>
       <w:r>
         <w:rPr>
@@ -953,16 +1077,96 @@
           <w:sz w:val="20"/>
           <w:szCs w:val="20"/>
         </w:rPr>
-        <w:t>check box will cause the ExoPlanet catalog to have all entries removed that do not have complete</w:t>
-      </w:r>
-      <w:r>
-        <w:rPr>
-          <w:rFonts w:ascii="Arial" w:hAnsi="Arial" w:cs="Arial"/>
-          <w:bCs/>
-          <w:sz w:val="20"/>
-          <w:szCs w:val="20"/>
-        </w:rPr>
-        <w:t>d data entries, i.e. planetary period.  This cleans up a lot of reduncancy in the catalogy.</w:t>
+        <w:t xml:space="preserve">check box will cause the </w:t>
+      </w:r>
+      <w:proofErr w:type="spellStart"/>
+      <w:r>
+        <w:rPr>
+          <w:rFonts w:ascii="Arial" w:hAnsi="Arial" w:cs="Arial"/>
+          <w:bCs/>
+          <w:sz w:val="20"/>
+          <w:szCs w:val="20"/>
+        </w:rPr>
+        <w:t>ExoPlanet</w:t>
+      </w:r>
+      <w:proofErr w:type="spellEnd"/>
+      <w:r>
+        <w:rPr>
+          <w:rFonts w:ascii="Arial" w:hAnsi="Arial" w:cs="Arial"/>
+          <w:bCs/>
+          <w:sz w:val="20"/>
+          <w:szCs w:val="20"/>
+        </w:rPr>
+        <w:t xml:space="preserve"> catalog to have all entries removed that do not have complete</w:t>
+      </w:r>
+      <w:r>
+        <w:rPr>
+          <w:rFonts w:ascii="Arial" w:hAnsi="Arial" w:cs="Arial"/>
+          <w:bCs/>
+          <w:sz w:val="20"/>
+          <w:szCs w:val="20"/>
+        </w:rPr>
+        <w:t xml:space="preserve">d data entries, </w:t>
+      </w:r>
+      <w:proofErr w:type="gramStart"/>
+      <w:r>
+        <w:rPr>
+          <w:rFonts w:ascii="Arial" w:hAnsi="Arial" w:cs="Arial"/>
+          <w:bCs/>
+          <w:sz w:val="20"/>
+          <w:szCs w:val="20"/>
+        </w:rPr>
+        <w:t>i.e.</w:t>
+      </w:r>
+      <w:proofErr w:type="gramEnd"/>
+      <w:r>
+        <w:rPr>
+          <w:rFonts w:ascii="Arial" w:hAnsi="Arial" w:cs="Arial"/>
+          <w:bCs/>
+          <w:sz w:val="20"/>
+          <w:szCs w:val="20"/>
+        </w:rPr>
+        <w:t xml:space="preserve"> planetary period.  This cleans up a lot of </w:t>
+      </w:r>
+      <w:proofErr w:type="spellStart"/>
+      <w:r>
+        <w:rPr>
+          <w:rFonts w:ascii="Arial" w:hAnsi="Arial" w:cs="Arial"/>
+          <w:bCs/>
+          <w:sz w:val="20"/>
+          <w:szCs w:val="20"/>
+        </w:rPr>
+        <w:t>reduncancy</w:t>
+      </w:r>
+      <w:proofErr w:type="spellEnd"/>
+      <w:r>
+        <w:rPr>
+          <w:rFonts w:ascii="Arial" w:hAnsi="Arial" w:cs="Arial"/>
+          <w:bCs/>
+          <w:sz w:val="20"/>
+          <w:szCs w:val="20"/>
+        </w:rPr>
+        <w:t xml:space="preserve"> in the </w:t>
+      </w:r>
+      <w:proofErr w:type="spellStart"/>
+      <w:r>
+        <w:rPr>
+          <w:rFonts w:ascii="Arial" w:hAnsi="Arial" w:cs="Arial"/>
+          <w:bCs/>
+          <w:sz w:val="20"/>
+          <w:szCs w:val="20"/>
+        </w:rPr>
+        <w:t>catalogy</w:t>
+      </w:r>
+      <w:proofErr w:type="spellEnd"/>
+      <w:r>
+        <w:rPr>
+          <w:rFonts w:ascii="Arial" w:hAnsi="Arial" w:cs="Arial"/>
+          <w:bCs/>
+          <w:sz w:val="20"/>
+          <w:szCs w:val="20"/>
+        </w:rPr>
+        <w:t>.</w:t>
       </w:r>
     </w:p>
     <w:p>
@@ -991,7 +1195,27 @@
           <w:sz w:val="20"/>
           <w:szCs w:val="20"/>
         </w:rPr>
-        <w:t>g.  These objects may be confirmed or in need of further observations.</w:t>
+        <w:t xml:space="preserve">g.  These objects may be confirmed or in need of further </w:t>
+      </w:r>
+      <w:proofErr w:type="gramStart"/>
+      <w:r>
+        <w:rPr>
+          <w:rFonts w:ascii="Arial" w:hAnsi="Arial" w:cs="Arial"/>
+          <w:bCs/>
+          <w:sz w:val="20"/>
+          <w:szCs w:val="20"/>
+        </w:rPr>
+        <w:t>observations</w:t>
+      </w:r>
+      <w:proofErr w:type="gramEnd"/>
+      <w:r>
+        <w:rPr>
+          <w:rFonts w:ascii="Arial" w:hAnsi="Arial" w:cs="Arial"/>
+          <w:bCs/>
+          <w:sz w:val="20"/>
+          <w:szCs w:val="20"/>
+        </w:rPr>
+        <w:t>.</w:t>
       </w:r>
     </w:p>
     <w:p>
@@ -1011,6 +1235,61 @@
           <w:szCs w:val="20"/>
         </w:rPr>
         <w:t>For the VSX server, the user can select queries specific to objects listed as nova, AGN, BLLAC or Quasar.  In addition, selecting “Suspects” returns a listing of all objects in need of follow up light curve measurements to verify as variable stars or other such objects.</w:t>
+      </w:r>
+    </w:p>
+    <w:p>
+      <w:pPr>
+        <w:rPr>
+          <w:rFonts w:ascii="Arial" w:hAnsi="Arial" w:cs="Arial"/>
+          <w:bCs/>
+          <w:sz w:val="20"/>
+          <w:szCs w:val="20"/>
+        </w:rPr>
+      </w:pPr>
+      <w:r>
+        <w:rPr>
+          <w:rFonts w:ascii="Arial" w:hAnsi="Arial" w:cs="Arial"/>
+          <w:bCs/>
+          <w:sz w:val="20"/>
+          <w:szCs w:val="20"/>
+        </w:rPr>
+        <w:t xml:space="preserve">For the AAVSO Target Tool, the user </w:t>
+      </w:r>
+      <w:r>
+        <w:rPr>
+          <w:rFonts w:ascii="Arial" w:hAnsi="Arial" w:cs="Arial"/>
+          <w:bCs/>
+          <w:sz w:val="20"/>
+          <w:szCs w:val="20"/>
+        </w:rPr>
+        <w:t>first brings up the AAVSO Target Tool, performs a search, then downloads the results to a local CSV file</w:t>
+      </w:r>
+      <w:r>
+        <w:rPr>
+          <w:rFonts w:ascii="Arial" w:hAnsi="Arial" w:cs="Arial"/>
+          <w:bCs/>
+          <w:sz w:val="20"/>
+          <w:szCs w:val="20"/>
+        </w:rPr>
+        <w:t xml:space="preserve">.  </w:t>
+      </w:r>
+      <w:r>
+        <w:rPr>
+          <w:rFonts w:ascii="Arial" w:hAnsi="Arial" w:cs="Arial"/>
+          <w:bCs/>
+          <w:sz w:val="20"/>
+          <w:szCs w:val="20"/>
+        </w:rPr>
+        <w:t xml:space="preserve">The “Load File” command will convert that file </w:t>
+      </w:r>
+      <w:r>
+        <w:rPr>
+          <w:rFonts w:ascii="Arial" w:hAnsi="Arial" w:cs="Arial"/>
+          <w:bCs/>
+          <w:sz w:val="20"/>
+          <w:szCs w:val="20"/>
+        </w:rPr>
+        <w:t>into either a clipboard or text file as designated for output.</w:t>
       </w:r>
     </w:p>
     <w:p>
@@ -1070,6 +1349,7 @@
         </w:rPr>
         <w:t xml:space="preserve"> to </w:t>
       </w:r>
+      <w:proofErr w:type="spellStart"/>
       <w:r>
         <w:rPr>
           <w:rFonts w:ascii="Arial" w:hAnsi="Arial" w:cs="Arial"/>
@@ -1088,7 +1368,18 @@
           <w:szCs w:val="24"/>
           <w:u w:val="single"/>
         </w:rPr>
-        <w:t xml:space="preserve"> (or TheSky64)</w:t>
+        <w:t>X</w:t>
+      </w:r>
+      <w:proofErr w:type="spellEnd"/>
+      <w:r>
+        <w:rPr>
+          <w:rFonts w:ascii="Arial" w:hAnsi="Arial" w:cs="Arial"/>
+          <w:b/>
+          <w:sz w:val="24"/>
+          <w:szCs w:val="24"/>
+          <w:u w:val="single"/>
+        </w:rPr>
+        <w:t xml:space="preserve"> or TheSky64)</w:t>
       </w:r>
     </w:p>
     <w:p>
@@ -1155,6 +1446,7 @@
         </w:rPr>
         <w:t xml:space="preserve">.  Upon launch of </w:t>
       </w:r>
+      <w:proofErr w:type="spellStart"/>
       <w:r>
         <w:rPr>
           <w:rFonts w:ascii="Arial" w:hAnsi="Arial" w:cs="Arial"/>
@@ -1164,6 +1456,7 @@
         </w:rPr>
         <w:t>TheSky</w:t>
       </w:r>
+      <w:proofErr w:type="spellEnd"/>
       <w:r>
         <w:rPr>
           <w:rFonts w:ascii="Arial" w:hAnsi="Arial" w:cs="Arial"/>
@@ -1416,6 +1709,8 @@
         </w:rPr>
         <w:t xml:space="preserve">These chart elements will be displayed and persist between launches of </w:t>
       </w:r>
+      <w:proofErr w:type="spellStart"/>
+      <w:proofErr w:type="gramStart"/>
       <w:r>
         <w:rPr>
           <w:rFonts w:ascii="Arial" w:hAnsi="Arial" w:cs="Arial"/>
@@ -1425,14 +1720,25 @@
         </w:rPr>
         <w:t>TheSky</w:t>
       </w:r>
-      <w:r>
-        <w:rPr>
-          <w:rFonts w:ascii="Arial" w:hAnsi="Arial" w:cs="Arial"/>
-          <w:bCs/>
-          <w:sz w:val="20"/>
-          <w:szCs w:val="20"/>
-        </w:rPr>
-        <w:t xml:space="preserve">, but are not usable for </w:t>
+      <w:proofErr w:type="spellEnd"/>
+      <w:r>
+        <w:rPr>
+          <w:rFonts w:ascii="Arial" w:hAnsi="Arial" w:cs="Arial"/>
+          <w:bCs/>
+          <w:sz w:val="20"/>
+          <w:szCs w:val="20"/>
+        </w:rPr>
+        <w:t>, but</w:t>
+      </w:r>
+      <w:proofErr w:type="gramEnd"/>
+      <w:r>
+        <w:rPr>
+          <w:rFonts w:ascii="Arial" w:hAnsi="Arial" w:cs="Arial"/>
+          <w:bCs/>
+          <w:sz w:val="20"/>
+          <w:szCs w:val="20"/>
+        </w:rPr>
+        <w:t xml:space="preserve"> are not usable for </w:t>
       </w:r>
       <w:r>
         <w:rPr>
@@ -1541,6 +1847,7 @@
         </w:rPr>
         <w:t xml:space="preserve">temporary catalog which will be discarded upon closing the </w:t>
       </w:r>
+      <w:proofErr w:type="spellStart"/>
       <w:r>
         <w:rPr>
           <w:rFonts w:ascii="Arial" w:hAnsi="Arial" w:cs="Arial"/>
@@ -1550,6 +1857,7 @@
         </w:rPr>
         <w:t>TheSky</w:t>
       </w:r>
+      <w:proofErr w:type="spellEnd"/>
       <w:r>
         <w:rPr>
           <w:rFonts w:ascii="Arial" w:hAnsi="Arial" w:cs="Arial"/>
@@ -1568,6 +1876,7 @@
         </w:rPr>
         <w:t xml:space="preserve">very simply.  Upon launch of </w:t>
       </w:r>
+      <w:proofErr w:type="spellStart"/>
       <w:r>
         <w:rPr>
           <w:rFonts w:ascii="Arial" w:hAnsi="Arial" w:cs="Arial"/>
@@ -1577,6 +1886,7 @@
         </w:rPr>
         <w:t>TheSky</w:t>
       </w:r>
+      <w:proofErr w:type="spellEnd"/>
       <w:r>
         <w:rPr>
           <w:rFonts w:ascii="Arial" w:hAnsi="Arial" w:cs="Arial"/>
@@ -1704,6 +2014,7 @@
         </w:rPr>
         <w:t xml:space="preserve">pon closing </w:t>
       </w:r>
+      <w:proofErr w:type="spellStart"/>
       <w:r>
         <w:rPr>
           <w:rFonts w:ascii="Arial" w:hAnsi="Arial" w:cs="Arial"/>
@@ -1713,6 +2024,7 @@
         </w:rPr>
         <w:t>TheSky</w:t>
       </w:r>
+      <w:proofErr w:type="spellEnd"/>
       <w:r>
         <w:rPr>
           <w:rFonts w:ascii="Arial" w:hAnsi="Arial" w:cs="Arial"/>
@@ -1830,6 +2142,7 @@
         </w:rPr>
         <w:t xml:space="preserve"> An SDB which will persist between </w:t>
       </w:r>
+      <w:proofErr w:type="spellStart"/>
       <w:r>
         <w:rPr>
           <w:rFonts w:ascii="Arial" w:hAnsi="Arial" w:cs="Arial"/>
@@ -1839,6 +2152,7 @@
         </w:rPr>
         <w:t>TheSky</w:t>
       </w:r>
+      <w:proofErr w:type="spellEnd"/>
       <w:r>
         <w:rPr>
           <w:rFonts w:ascii="Arial" w:hAnsi="Arial" w:cs="Arial"/>
@@ -1886,6 +2200,7 @@
         </w:rPr>
         <w:t xml:space="preserve">created for this operation.  It is not a requirement, but it is recommended that this SDB text file be created in the </w:t>
       </w:r>
+      <w:proofErr w:type="spellStart"/>
       <w:r>
         <w:rPr>
           <w:rFonts w:ascii="Arial" w:hAnsi="Arial" w:cs="Arial"/>
@@ -1895,17 +2210,10 @@
           <w:sz w:val="20"/>
           <w:szCs w:val="20"/>
         </w:rPr>
-        <w:t>SoftwareBisque/../SDBs</w:t>
-      </w:r>
-      <w:r>
-        <w:rPr>
-          <w:rFonts w:ascii="Arial" w:hAnsi="Arial" w:cs="Arial"/>
-          <w:bCs/>
-          <w:sz w:val="20"/>
-          <w:szCs w:val="20"/>
-        </w:rPr>
-        <w:t xml:space="preserve"> directory for convenience.  Once Transient Search has created a SDB text file, select the </w:t>
-      </w:r>
+        <w:t>SoftwareBisque</w:t>
+      </w:r>
+      <w:proofErr w:type="spellEnd"/>
+      <w:proofErr w:type="gramStart"/>
       <w:r>
         <w:rPr>
           <w:rFonts w:ascii="Arial" w:hAnsi="Arial" w:cs="Arial"/>
@@ -1915,17 +2223,9 @@
           <w:sz w:val="20"/>
           <w:szCs w:val="20"/>
         </w:rPr>
-        <w:t>Input</w:t>
-      </w:r>
-      <w:r>
-        <w:rPr>
-          <w:rFonts w:ascii="Arial" w:hAnsi="Arial" w:cs="Arial"/>
-          <w:bCs/>
-          <w:sz w:val="20"/>
-          <w:szCs w:val="20"/>
-        </w:rPr>
-        <w:t xml:space="preserve"> menu and </w:t>
-      </w:r>
+        <w:t>/..</w:t>
+      </w:r>
+      <w:proofErr w:type="gramEnd"/>
       <w:r>
         <w:rPr>
           <w:rFonts w:ascii="Arial" w:hAnsi="Arial" w:cs="Arial"/>
@@ -1935,25 +2235,16 @@
           <w:sz w:val="20"/>
           <w:szCs w:val="20"/>
         </w:rPr>
-        <w:t>Create Sky Database</w:t>
-      </w:r>
-      <w:r>
-        <w:rPr>
-          <w:rFonts w:ascii="Arial" w:hAnsi="Arial" w:cs="Arial"/>
-          <w:bCs/>
-          <w:sz w:val="20"/>
-          <w:szCs w:val="20"/>
-        </w:rPr>
-        <w:t xml:space="preserve"> from the drop-down menus.</w:t>
-      </w:r>
-      <w:r>
-        <w:rPr>
-          <w:rFonts w:ascii="Arial" w:hAnsi="Arial" w:cs="Arial"/>
-          <w:bCs/>
-          <w:sz w:val="20"/>
-          <w:szCs w:val="20"/>
-        </w:rPr>
-        <w:t xml:space="preserve">  Select the </w:t>
+        <w:t>/SDBs</w:t>
+      </w:r>
+      <w:r>
+        <w:rPr>
+          <w:rFonts w:ascii="Arial" w:hAnsi="Arial" w:cs="Arial"/>
+          <w:bCs/>
+          <w:sz w:val="20"/>
+          <w:szCs w:val="20"/>
+        </w:rPr>
+        <w:t xml:space="preserve"> directory for convenience.  Once Transient Search has created a SDB text file, select the </w:t>
       </w:r>
       <w:r>
         <w:rPr>
@@ -1964,25 +2255,16 @@
           <w:sz w:val="20"/>
           <w:szCs w:val="20"/>
         </w:rPr>
-        <w:t>Define Fields</w:t>
-      </w:r>
-      <w:r>
-        <w:rPr>
-          <w:rFonts w:ascii="Arial" w:hAnsi="Arial" w:cs="Arial"/>
-          <w:bCs/>
-          <w:sz w:val="20"/>
-          <w:szCs w:val="20"/>
-        </w:rPr>
-        <w:t xml:space="preserve"> tab</w:t>
-      </w:r>
-      <w:r>
-        <w:rPr>
-          <w:rFonts w:ascii="Arial" w:hAnsi="Arial" w:cs="Arial"/>
-          <w:bCs/>
-          <w:sz w:val="20"/>
-          <w:szCs w:val="20"/>
-        </w:rPr>
-        <w:t xml:space="preserve">, press </w:t>
+        <w:t>Input</w:t>
+      </w:r>
+      <w:r>
+        <w:rPr>
+          <w:rFonts w:ascii="Arial" w:hAnsi="Arial" w:cs="Arial"/>
+          <w:bCs/>
+          <w:sz w:val="20"/>
+          <w:szCs w:val="20"/>
+        </w:rPr>
+        <w:t xml:space="preserve"> menu and </w:t>
       </w:r>
       <w:r>
         <w:rPr>
@@ -1993,16 +2275,25 @@
           <w:sz w:val="20"/>
           <w:szCs w:val="20"/>
         </w:rPr>
-        <w:t>Choose</w:t>
-      </w:r>
-      <w:r>
-        <w:rPr>
-          <w:rFonts w:ascii="Arial" w:hAnsi="Arial" w:cs="Arial"/>
-          <w:bCs/>
-          <w:sz w:val="20"/>
-          <w:szCs w:val="20"/>
-        </w:rPr>
-        <w:t xml:space="preserve"> for Source text file and browse to the SDB text file to be compiled.  Then select the </w:t>
+        <w:t>Create Sky Database</w:t>
+      </w:r>
+      <w:r>
+        <w:rPr>
+          <w:rFonts w:ascii="Arial" w:hAnsi="Arial" w:cs="Arial"/>
+          <w:bCs/>
+          <w:sz w:val="20"/>
+          <w:szCs w:val="20"/>
+        </w:rPr>
+        <w:t xml:space="preserve"> from the drop-down menus.</w:t>
+      </w:r>
+      <w:r>
+        <w:rPr>
+          <w:rFonts w:ascii="Arial" w:hAnsi="Arial" w:cs="Arial"/>
+          <w:bCs/>
+          <w:sz w:val="20"/>
+          <w:szCs w:val="20"/>
+        </w:rPr>
+        <w:t xml:space="preserve">  Select the </w:t>
       </w:r>
       <w:r>
         <w:rPr>
@@ -2013,16 +2304,25 @@
           <w:sz w:val="20"/>
           <w:szCs w:val="20"/>
         </w:rPr>
-        <w:t>Compile</w:t>
-      </w:r>
-      <w:r>
-        <w:rPr>
-          <w:rFonts w:ascii="Arial" w:hAnsi="Arial" w:cs="Arial"/>
-          <w:bCs/>
-          <w:sz w:val="20"/>
-          <w:szCs w:val="20"/>
-        </w:rPr>
-        <w:t xml:space="preserve"> tab.  Press </w:t>
+        <w:t>Define Fields</w:t>
+      </w:r>
+      <w:r>
+        <w:rPr>
+          <w:rFonts w:ascii="Arial" w:hAnsi="Arial" w:cs="Arial"/>
+          <w:bCs/>
+          <w:sz w:val="20"/>
+          <w:szCs w:val="20"/>
+        </w:rPr>
+        <w:t xml:space="preserve"> tab</w:t>
+      </w:r>
+      <w:r>
+        <w:rPr>
+          <w:rFonts w:ascii="Arial" w:hAnsi="Arial" w:cs="Arial"/>
+          <w:bCs/>
+          <w:sz w:val="20"/>
+          <w:szCs w:val="20"/>
+        </w:rPr>
+        <w:t xml:space="preserve">, press </w:t>
       </w:r>
       <w:r>
         <w:rPr>
@@ -2033,6 +2333,46 @@
           <w:sz w:val="20"/>
           <w:szCs w:val="20"/>
         </w:rPr>
+        <w:t>Choose</w:t>
+      </w:r>
+      <w:r>
+        <w:rPr>
+          <w:rFonts w:ascii="Arial" w:hAnsi="Arial" w:cs="Arial"/>
+          <w:bCs/>
+          <w:sz w:val="20"/>
+          <w:szCs w:val="20"/>
+        </w:rPr>
+        <w:t xml:space="preserve"> for Source text file and browse to the SDB text file to be compiled.  Then select the </w:t>
+      </w:r>
+      <w:r>
+        <w:rPr>
+          <w:rFonts w:ascii="Arial" w:hAnsi="Arial" w:cs="Arial"/>
+          <w:bCs/>
+          <w:i/>
+          <w:iCs/>
+          <w:sz w:val="20"/>
+          <w:szCs w:val="20"/>
+        </w:rPr>
+        <w:t>Compile</w:t>
+      </w:r>
+      <w:r>
+        <w:rPr>
+          <w:rFonts w:ascii="Arial" w:hAnsi="Arial" w:cs="Arial"/>
+          <w:bCs/>
+          <w:sz w:val="20"/>
+          <w:szCs w:val="20"/>
+        </w:rPr>
+        <w:t xml:space="preserve"> tab.  Press </w:t>
+      </w:r>
+      <w:r>
+        <w:rPr>
+          <w:rFonts w:ascii="Arial" w:hAnsi="Arial" w:cs="Arial"/>
+          <w:bCs/>
+          <w:i/>
+          <w:iCs/>
+          <w:sz w:val="20"/>
+          <w:szCs w:val="20"/>
+        </w:rPr>
         <w:t>Create SDB from Text File</w:t>
       </w:r>
       <w:r>
@@ -2042,7 +2382,47 @@
           <w:sz w:val="20"/>
           <w:szCs w:val="20"/>
         </w:rPr>
-        <w:t xml:space="preserve"> to complete the creation a SDB.  </w:t>
+        <w:t xml:space="preserve"> to complete the </w:t>
+      </w:r>
+      <w:proofErr w:type="gramStart"/>
+      <w:r>
+        <w:rPr>
+          <w:rFonts w:ascii="Arial" w:hAnsi="Arial" w:cs="Arial"/>
+          <w:bCs/>
+          <w:sz w:val="20"/>
+          <w:szCs w:val="20"/>
+        </w:rPr>
+        <w:t>creation</w:t>
+      </w:r>
+      <w:proofErr w:type="gramEnd"/>
+      <w:r>
+        <w:rPr>
+          <w:rFonts w:ascii="Arial" w:hAnsi="Arial" w:cs="Arial"/>
+          <w:bCs/>
+          <w:sz w:val="20"/>
+          <w:szCs w:val="20"/>
+        </w:rPr>
+        <w:t xml:space="preserve"> </w:t>
+      </w:r>
+      <w:proofErr w:type="gramStart"/>
+      <w:r>
+        <w:rPr>
+          <w:rFonts w:ascii="Arial" w:hAnsi="Arial" w:cs="Arial"/>
+          <w:bCs/>
+          <w:sz w:val="20"/>
+          <w:szCs w:val="20"/>
+        </w:rPr>
+        <w:t>a</w:t>
+      </w:r>
+      <w:proofErr w:type="gramEnd"/>
+      <w:r>
+        <w:rPr>
+          <w:rFonts w:ascii="Arial" w:hAnsi="Arial" w:cs="Arial"/>
+          <w:bCs/>
+          <w:sz w:val="20"/>
+          <w:szCs w:val="20"/>
+        </w:rPr>
+        <w:t xml:space="preserve"> SDB.  </w:t>
       </w:r>
     </w:p>
     <w:p>
@@ -2287,7 +2667,25 @@
           <w:sz w:val="20"/>
           <w:szCs w:val="20"/>
         </w:rPr>
-        <w:t xml:space="preserve">Queries to each server is managed through a separate module, although all modules share a common internal architecture.  Each module consists of a method for the web query and a method for parsing the results, both managed by a common core.  The output of the results parsing is a common internal xml data structure.  That </w:t>
+        <w:t xml:space="preserve">Queries to each server </w:t>
+      </w:r>
+      <w:proofErr w:type="gramStart"/>
+      <w:r>
+        <w:rPr>
+          <w:rFonts w:ascii="Arial" w:hAnsi="Arial" w:cs="Arial"/>
+          <w:sz w:val="20"/>
+          <w:szCs w:val="20"/>
+        </w:rPr>
+        <w:t>is</w:t>
+      </w:r>
+      <w:proofErr w:type="gramEnd"/>
+      <w:r>
+        <w:rPr>
+          <w:rFonts w:ascii="Arial" w:hAnsi="Arial" w:cs="Arial"/>
+          <w:sz w:val="20"/>
+          <w:szCs w:val="20"/>
+        </w:rPr>
+        <w:t xml:space="preserve"> managed through a separate module, although all modules share a common internal architecture.  Each module consists of a method for the web query and a method for parsing the results, both managed by a common core.  The output of the results parsing is a common internal xml data structure.  That </w:t>
       </w:r>
       <w:r>
         <w:rPr>
@@ -2337,6 +2735,7 @@
         </w:rPr>
         <w:t xml:space="preserve">format required by </w:t>
       </w:r>
+      <w:proofErr w:type="spellStart"/>
       <w:r>
         <w:rPr>
           <w:rFonts w:ascii="Arial" w:hAnsi="Arial" w:cs="Arial"/>
@@ -2345,6 +2744,7 @@
         </w:rPr>
         <w:t>TheSky</w:t>
       </w:r>
+      <w:proofErr w:type="spellEnd"/>
       <w:r>
         <w:rPr>
           <w:rFonts w:ascii="Arial" w:hAnsi="Arial" w:cs="Arial"/>
@@ -2409,6 +2809,7 @@
         </w:rPr>
         <w:t xml:space="preserve"> from which it can be imported to </w:t>
       </w:r>
+      <w:proofErr w:type="spellStart"/>
       <w:r>
         <w:rPr>
           <w:rFonts w:ascii="Arial" w:hAnsi="Arial" w:cs="Arial"/>
@@ -2417,6 +2818,7 @@
         </w:rPr>
         <w:t>TheSky</w:t>
       </w:r>
+      <w:proofErr w:type="spellEnd"/>
       <w:r>
         <w:rPr>
           <w:rFonts w:ascii="Arial" w:hAnsi="Arial" w:cs="Arial"/>
@@ -2472,6 +2874,7 @@
         </w:rPr>
         <w:t xml:space="preserve"> is a Windows Forms executable, written in Visual C#.  The app requires </w:t>
       </w:r>
+      <w:proofErr w:type="spellStart"/>
       <w:r>
         <w:rPr>
           <w:rFonts w:ascii="Arial" w:hAnsi="Arial" w:cs="Arial"/>
@@ -2480,6 +2883,7 @@
         </w:rPr>
         <w:t>TheSky</w:t>
       </w:r>
+      <w:proofErr w:type="spellEnd"/>
       <w:r>
         <w:rPr>
           <w:rFonts w:ascii="Arial" w:hAnsi="Arial" w:cs="Arial"/>
@@ -2589,7 +2993,34 @@
           <w:sz w:val="20"/>
           <w:szCs w:val="20"/>
         </w:rPr>
-        <w:t xml:space="preserve"> on GitHub in the “publish” directory of rrskybox/TransientSe</w:t>
+        <w:t xml:space="preserve"> on GitHub in the “publish” directory of </w:t>
+      </w:r>
+      <w:proofErr w:type="spellStart"/>
+      <w:r>
+        <w:rPr>
+          <w:rFonts w:ascii="Arial" w:hAnsi="Arial" w:cs="Arial"/>
+          <w:sz w:val="20"/>
+          <w:szCs w:val="20"/>
+        </w:rPr>
+        <w:t>rrskybox</w:t>
+      </w:r>
+      <w:proofErr w:type="spellEnd"/>
+      <w:r>
+        <w:rPr>
+          <w:rFonts w:ascii="Arial" w:hAnsi="Arial" w:cs="Arial"/>
+          <w:sz w:val="20"/>
+          <w:szCs w:val="20"/>
+        </w:rPr>
+        <w:t>/</w:t>
+      </w:r>
+      <w:proofErr w:type="spellStart"/>
+      <w:r>
+        <w:rPr>
+          <w:rFonts w:ascii="Arial" w:hAnsi="Arial" w:cs="Arial"/>
+          <w:sz w:val="20"/>
+          <w:szCs w:val="20"/>
+        </w:rPr>
+        <w:t>TransientSe</w:t>
       </w:r>
       <w:r>
         <w:rPr>
@@ -2599,399 +3030,519 @@
         </w:rPr>
         <w:t>arch</w:t>
       </w:r>
-      <w:r>
-        <w:rPr>
-          <w:rFonts w:ascii="Arial" w:hAnsi="Arial" w:cs="Arial"/>
-          <w:sz w:val="20"/>
-          <w:szCs w:val="20"/>
-        </w:rPr>
-        <w:t>.</w:t>
-      </w:r>
-      <w:r>
-        <w:rPr>
-          <w:rFonts w:ascii="Arial" w:hAnsi="Arial" w:cs="Arial"/>
-          <w:sz w:val="20"/>
-          <w:szCs w:val="20"/>
-        </w:rPr>
-        <w:t xml:space="preserve">  Transient Search is installed as</w:t>
-      </w:r>
-      <w:r>
-        <w:rPr>
-          <w:rFonts w:ascii="Arial" w:hAnsi="Arial" w:cs="Arial"/>
-          <w:sz w:val="20"/>
-          <w:szCs w:val="20"/>
-        </w:rPr>
-        <w:t xml:space="preserve"> a</w:t>
-      </w:r>
-      <w:r>
-        <w:rPr>
-          <w:rFonts w:ascii="Arial" w:hAnsi="Arial" w:cs="Arial"/>
-          <w:sz w:val="20"/>
-          <w:szCs w:val="20"/>
-        </w:rPr>
-        <w:t>n uncertified,</w:t>
-      </w:r>
-      <w:r>
-        <w:rPr>
-          <w:rFonts w:ascii="Arial" w:hAnsi="Arial" w:cs="Arial"/>
-          <w:sz w:val="20"/>
-          <w:szCs w:val="20"/>
-        </w:rPr>
-        <w:t xml:space="preserve"> </w:t>
-      </w:r>
-      <w:r>
-        <w:rPr>
-          <w:rFonts w:ascii="Arial" w:hAnsi="Arial" w:cs="Arial"/>
-          <w:sz w:val="20"/>
-          <w:szCs w:val="20"/>
-        </w:rPr>
-        <w:t>C</w:t>
-      </w:r>
-      <w:r>
-        <w:rPr>
-          <w:rFonts w:ascii="Arial" w:hAnsi="Arial" w:cs="Arial"/>
-          <w:sz w:val="20"/>
-          <w:szCs w:val="20"/>
-        </w:rPr>
-        <w:t>lick Once</w:t>
-      </w:r>
-      <w:r>
-        <w:rPr>
-          <w:rFonts w:ascii="Arial" w:hAnsi="Arial" w:cs="Arial"/>
-          <w:sz w:val="20"/>
-          <w:szCs w:val="20"/>
-        </w:rPr>
-        <w:t xml:space="preserve"> application</w:t>
-      </w:r>
-      <w:r>
-        <w:rPr>
-          <w:rFonts w:ascii="Arial" w:hAnsi="Arial" w:cs="Arial"/>
-          <w:sz w:val="20"/>
-          <w:szCs w:val="20"/>
-        </w:rPr>
-        <w:t xml:space="preserve">.  </w:t>
-      </w:r>
-      <w:r>
-        <w:rPr>
-          <w:rFonts w:ascii="Arial" w:hAnsi="Arial" w:cs="Arial"/>
-          <w:sz w:val="20"/>
-          <w:szCs w:val="20"/>
-        </w:rPr>
-        <w:t xml:space="preserve">This may require enabling certain Windows security </w:t>
-      </w:r>
-      <w:r>
-        <w:rPr>
-          <w:rFonts w:ascii="Arial" w:hAnsi="Arial" w:cs="Arial"/>
-          <w:sz w:val="20"/>
-          <w:szCs w:val="20"/>
-        </w:rPr>
-        <w:t>by-pass options</w:t>
-      </w:r>
-      <w:r>
-        <w:rPr>
-          <w:rFonts w:ascii="Arial" w:hAnsi="Arial" w:cs="Arial"/>
-          <w:sz w:val="20"/>
-          <w:szCs w:val="20"/>
-        </w:rPr>
-        <w:t xml:space="preserve"> upon installation.</w:t>
-      </w:r>
-      <w:r>
-        <w:rPr>
-          <w:rFonts w:ascii="Arial" w:hAnsi="Arial" w:cs="Arial"/>
-          <w:sz w:val="20"/>
-          <w:szCs w:val="20"/>
-        </w:rPr>
-        <w:t xml:space="preserve">  In addition, Windows may require the application to be uninstalled before re-installation (</w:t>
-      </w:r>
-      <w:r>
-        <w:rPr>
-          <w:rFonts w:ascii="Arial" w:hAnsi="Arial" w:cs="Arial"/>
-          <w:sz w:val="20"/>
-          <w:szCs w:val="20"/>
-        </w:rPr>
-        <w:t>e.g.</w:t>
-      </w:r>
-      <w:r>
-        <w:rPr>
-          <w:rFonts w:ascii="Arial" w:hAnsi="Arial" w:cs="Arial"/>
-          <w:sz w:val="20"/>
-          <w:szCs w:val="20"/>
-        </w:rPr>
-        <w:t xml:space="preserve"> of new</w:t>
-      </w:r>
-      <w:r>
-        <w:rPr>
-          <w:rFonts w:ascii="Arial" w:hAnsi="Arial" w:cs="Arial"/>
-          <w:sz w:val="20"/>
-          <w:szCs w:val="20"/>
-        </w:rPr>
-        <w:t>er</w:t>
-      </w:r>
-      <w:r>
-        <w:rPr>
-          <w:rFonts w:ascii="Arial" w:hAnsi="Arial" w:cs="Arial"/>
-          <w:sz w:val="20"/>
-          <w:szCs w:val="20"/>
-        </w:rPr>
-        <w:t xml:space="preserve"> versions).</w:t>
+      <w:proofErr w:type="spellEnd"/>
+      <w:r>
+        <w:rPr>
+          <w:rFonts w:ascii="Arial" w:hAnsi="Arial" w:cs="Arial"/>
+          <w:sz w:val="20"/>
+          <w:szCs w:val="20"/>
+        </w:rPr>
+        <w:t>:</w:t>
       </w:r>
     </w:p>
     <w:p>
       <w:pPr>
-        <w:rPr>
-          <w:rFonts w:ascii="Arial" w:hAnsi="Arial" w:cs="Arial"/>
-          <w:sz w:val="20"/>
-          <w:szCs w:val="20"/>
-        </w:rPr>
-      </w:pPr>
-      <w:r>
-        <w:rPr>
-          <w:rFonts w:ascii="Arial" w:hAnsi="Arial" w:cs="Arial"/>
-          <w:sz w:val="20"/>
-          <w:szCs w:val="20"/>
-        </w:rPr>
-        <w:t>To install, d</w:t>
-      </w:r>
-      <w:r>
-        <w:rPr>
-          <w:rFonts w:ascii="Arial" w:hAnsi="Arial" w:cs="Arial"/>
-          <w:sz w:val="20"/>
-          <w:szCs w:val="20"/>
-        </w:rPr>
-        <w:t xml:space="preserve">ownload the </w:t>
-      </w:r>
-      <w:r>
-        <w:rPr>
-          <w:rFonts w:ascii="Arial" w:hAnsi="Arial" w:cs="Arial"/>
-          <w:sz w:val="20"/>
-          <w:szCs w:val="20"/>
-        </w:rPr>
-        <w:t>Transient</w:t>
-      </w:r>
-      <w:r>
-        <w:rPr>
-          <w:rFonts w:ascii="Arial" w:hAnsi="Arial" w:cs="Arial"/>
-          <w:sz w:val="20"/>
-          <w:szCs w:val="20"/>
-        </w:rPr>
-        <w:t>Se</w:t>
-      </w:r>
-      <w:r>
-        <w:rPr>
-          <w:rFonts w:ascii="Arial" w:hAnsi="Arial" w:cs="Arial"/>
-          <w:sz w:val="20"/>
-          <w:szCs w:val="20"/>
-        </w:rPr>
-        <w:t>arch</w:t>
-      </w:r>
-      <w:r>
-        <w:rPr>
-          <w:rFonts w:ascii="Arial" w:hAnsi="Arial" w:cs="Arial"/>
-          <w:sz w:val="20"/>
-          <w:szCs w:val="20"/>
-        </w:rPr>
-        <w:t>.zip</w:t>
-      </w:r>
-      <w:r>
-        <w:rPr>
-          <w:rFonts w:ascii="Arial" w:hAnsi="Arial" w:cs="Arial"/>
-          <w:sz w:val="20"/>
-          <w:szCs w:val="20"/>
-        </w:rPr>
-        <w:t xml:space="preserve"> </w:t>
-      </w:r>
-      <w:r>
-        <w:rPr>
-          <w:rFonts w:ascii="Arial" w:hAnsi="Arial" w:cs="Arial"/>
-          <w:sz w:val="20"/>
-          <w:szCs w:val="20"/>
-        </w:rPr>
-        <w:t xml:space="preserve">and </w:t>
-      </w:r>
-      <w:r>
-        <w:rPr>
-          <w:rFonts w:ascii="Arial" w:hAnsi="Arial" w:cs="Arial"/>
-          <w:sz w:val="20"/>
-          <w:szCs w:val="20"/>
-        </w:rPr>
-        <w:t>extract</w:t>
-      </w:r>
-      <w:r>
-        <w:rPr>
-          <w:rFonts w:ascii="Arial" w:hAnsi="Arial" w:cs="Arial"/>
-          <w:sz w:val="20"/>
-          <w:szCs w:val="20"/>
-        </w:rPr>
-        <w:t xml:space="preserve"> to a local directory</w:t>
-      </w:r>
-      <w:r>
-        <w:rPr>
-          <w:rFonts w:ascii="Arial" w:hAnsi="Arial" w:cs="Arial"/>
-          <w:sz w:val="20"/>
-          <w:szCs w:val="20"/>
-        </w:rPr>
-        <w:t>. Run "</w:t>
-      </w:r>
-      <w:r>
-        <w:rPr>
-          <w:rFonts w:ascii="Arial" w:hAnsi="Arial" w:cs="Arial"/>
-          <w:sz w:val="20"/>
-          <w:szCs w:val="20"/>
-        </w:rPr>
-        <w:t>s</w:t>
-      </w:r>
-      <w:r>
-        <w:rPr>
-          <w:rFonts w:ascii="Arial" w:hAnsi="Arial" w:cs="Arial"/>
-          <w:sz w:val="20"/>
-          <w:szCs w:val="20"/>
-        </w:rPr>
-        <w:t>etup</w:t>
-      </w:r>
-      <w:r>
-        <w:rPr>
-          <w:rFonts w:ascii="Arial" w:hAnsi="Arial" w:cs="Arial"/>
-          <w:sz w:val="20"/>
-          <w:szCs w:val="20"/>
-        </w:rPr>
-        <w:t>.exe</w:t>
-      </w:r>
-      <w:r>
-        <w:rPr>
-          <w:rFonts w:ascii="Arial" w:hAnsi="Arial" w:cs="Arial"/>
-          <w:sz w:val="20"/>
-          <w:szCs w:val="20"/>
-        </w:rPr>
-        <w:t xml:space="preserve">". </w:t>
-      </w:r>
-      <w:r>
-        <w:rPr>
-          <w:rFonts w:ascii="Arial" w:hAnsi="Arial" w:cs="Arial"/>
-          <w:sz w:val="20"/>
-          <w:szCs w:val="20"/>
-        </w:rPr>
-        <w:t xml:space="preserve"> </w:t>
-      </w:r>
-      <w:r>
-        <w:rPr>
-          <w:rFonts w:ascii="Arial" w:hAnsi="Arial" w:cs="Arial"/>
-          <w:sz w:val="20"/>
-          <w:szCs w:val="20"/>
-        </w:rPr>
-        <w:t xml:space="preserve"> Upon completion, an application icon will have been added to the start menu under "TSXToolKit" with the name "</w:t>
-      </w:r>
-      <w:r>
-        <w:rPr>
-          <w:rFonts w:ascii="Arial" w:hAnsi="Arial" w:cs="Arial"/>
-          <w:sz w:val="20"/>
-          <w:szCs w:val="20"/>
-        </w:rPr>
-        <w:t>Transient Search</w:t>
-      </w:r>
-      <w:r>
-        <w:rPr>
-          <w:rFonts w:ascii="Arial" w:hAnsi="Arial" w:cs="Arial"/>
-          <w:sz w:val="20"/>
-          <w:szCs w:val="20"/>
-        </w:rPr>
-        <w:t>".  This application can be pinned to the Start if desired.</w:t>
+        <w:pStyle w:val="ListParagraph"/>
+        <w:numPr>
+          <w:ilvl w:val="0"/>
+          <w:numId w:val="36"/>
+        </w:numPr>
+        <w:rPr>
+          <w:rFonts w:ascii="Arial" w:hAnsi="Arial" w:cs="Arial"/>
+          <w:sz w:val="20"/>
+          <w:szCs w:val="20"/>
+        </w:rPr>
+      </w:pPr>
+      <w:r>
+        <w:rPr>
+          <w:rFonts w:ascii="Arial" w:hAnsi="Arial" w:cs="Arial"/>
+          <w:sz w:val="20"/>
+          <w:szCs w:val="20"/>
+        </w:rPr>
+        <w:t xml:space="preserve">Open </w:t>
+      </w:r>
+      <w:r>
+        <w:rPr>
+          <w:rFonts w:ascii="Arial" w:hAnsi="Arial" w:cs="Arial"/>
+          <w:sz w:val="20"/>
+          <w:szCs w:val="20"/>
+        </w:rPr>
+        <w:t xml:space="preserve">your browser to </w:t>
+      </w:r>
+      <w:hyperlink r:id="rId9" w:history="1">
+        <w:r>
+          <w:rPr>
+            <w:rStyle w:val="Hyperlink"/>
+            <w:rFonts w:ascii="Arial" w:hAnsi="Arial" w:cs="Arial"/>
+            <w:sz w:val="20"/>
+            <w:szCs w:val="20"/>
+          </w:rPr>
+          <w:t>https://github.com/rrskybox/TransientSearch</w:t>
+        </w:r>
+      </w:hyperlink>
+      <w:r>
+        <w:rPr>
+          <w:rFonts w:ascii="Arial" w:hAnsi="Arial" w:cs="Arial"/>
+          <w:sz w:val="20"/>
+          <w:szCs w:val="20"/>
+        </w:rPr>
+        <w:t xml:space="preserve">. </w:t>
       </w:r>
     </w:p>
     <w:p>
       <w:pPr>
-        <w:rPr>
-          <w:rFonts w:ascii="Arial" w:hAnsi="Arial" w:cs="Arial"/>
-          <w:sz w:val="20"/>
-          <w:szCs w:val="20"/>
-          <w:u w:val="single"/>
-        </w:rPr>
-      </w:pPr>
-      <w:r>
-        <w:rPr>
-          <w:rFonts w:ascii="Arial" w:hAnsi="Arial" w:cs="Arial"/>
-          <w:b/>
-          <w:sz w:val="20"/>
-          <w:szCs w:val="20"/>
-          <w:u w:val="single"/>
-        </w:rPr>
-        <w:t>Support</w:t>
+        <w:pStyle w:val="ListParagraph"/>
+        <w:numPr>
+          <w:ilvl w:val="0"/>
+          <w:numId w:val="36"/>
+        </w:numPr>
+        <w:rPr>
+          <w:rFonts w:ascii="Arial" w:hAnsi="Arial" w:cs="Arial"/>
+          <w:sz w:val="20"/>
+          <w:szCs w:val="20"/>
+        </w:rPr>
+      </w:pPr>
+      <w:r>
+        <w:rPr>
+          <w:rFonts w:ascii="Arial" w:hAnsi="Arial" w:cs="Arial"/>
+          <w:sz w:val="20"/>
+          <w:szCs w:val="20"/>
+        </w:rPr>
+        <w:t>Click on the “publish” directory.</w:t>
       </w:r>
     </w:p>
     <w:p>
       <w:pPr>
-        <w:rPr>
-          <w:rFonts w:ascii="Arial" w:hAnsi="Arial" w:cs="Arial"/>
-          <w:sz w:val="20"/>
-          <w:szCs w:val="20"/>
-        </w:rPr>
-      </w:pPr>
-      <w:r>
-        <w:rPr>
-          <w:rFonts w:ascii="Arial" w:hAnsi="Arial" w:cs="Arial"/>
-          <w:sz w:val="20"/>
-          <w:szCs w:val="20"/>
-        </w:rPr>
-        <w:t xml:space="preserve">This application was written for the public domain and as such is unsupported. </w:t>
-      </w:r>
-      <w:r>
-        <w:rPr>
-          <w:rFonts w:ascii="Arial" w:hAnsi="Arial" w:cs="Arial"/>
-          <w:sz w:val="20"/>
-          <w:szCs w:val="20"/>
-        </w:rPr>
-        <w:t>The developer would happily entertain questions or suggestion and may update the application occasionally as time permits.  Otherwise, t</w:t>
-      </w:r>
-      <w:r>
-        <w:rPr>
-          <w:rFonts w:ascii="Arial" w:hAnsi="Arial" w:cs="Arial"/>
-          <w:sz w:val="20"/>
-          <w:szCs w:val="20"/>
-        </w:rPr>
-        <w:t xml:space="preserve">he developer wishes you his best and hopes everything works out but recommends learning Visual C# (it's </w:t>
-      </w:r>
-      <w:r>
-        <w:rPr>
-          <w:rFonts w:ascii="Arial" w:hAnsi="Arial" w:cs="Arial"/>
-          <w:sz w:val="20"/>
-          <w:szCs w:val="20"/>
-        </w:rPr>
-        <w:t>not</w:t>
-      </w:r>
-      <w:r>
-        <w:rPr>
-          <w:rFonts w:ascii="Arial" w:hAnsi="Arial" w:cs="Arial"/>
-          <w:sz w:val="20"/>
-          <w:szCs w:val="20"/>
-        </w:rPr>
-        <w:t xml:space="preserve"> hard and the tools are free from Microsoft) if you find a problem or want to add features.  The source is supplied as a Visual Studio</w:t>
-      </w:r>
-      <w:r>
-        <w:rPr>
-          <w:rFonts w:ascii="Arial" w:hAnsi="Arial" w:cs="Arial"/>
-          <w:sz w:val="20"/>
-          <w:szCs w:val="20"/>
-        </w:rPr>
-        <w:t xml:space="preserve"> 2019</w:t>
-      </w:r>
-      <w:r>
-        <w:rPr>
-          <w:rFonts w:ascii="Arial" w:hAnsi="Arial" w:cs="Arial"/>
-          <w:sz w:val="20"/>
-          <w:szCs w:val="20"/>
-        </w:rPr>
-        <w:t xml:space="preserve"> project</w:t>
-      </w:r>
-      <w:r>
-        <w:rPr>
-          <w:rFonts w:ascii="Arial" w:hAnsi="Arial" w:cs="Arial"/>
-          <w:sz w:val="20"/>
-          <w:szCs w:val="20"/>
-        </w:rPr>
-        <w:t xml:space="preserve"> on GitHub</w:t>
+        <w:pStyle w:val="ListParagraph"/>
+        <w:numPr>
+          <w:ilvl w:val="0"/>
+          <w:numId w:val="36"/>
+        </w:numPr>
+        <w:rPr>
+          <w:rFonts w:ascii="Arial" w:hAnsi="Arial" w:cs="Arial"/>
+          <w:sz w:val="20"/>
+          <w:szCs w:val="20"/>
+        </w:rPr>
+      </w:pPr>
+      <w:r>
+        <w:rPr>
+          <w:rFonts w:ascii="Arial" w:hAnsi="Arial" w:cs="Arial"/>
+          <w:sz w:val="20"/>
+          <w:szCs w:val="20"/>
+        </w:rPr>
+        <w:t>Download the file “TransientSearchBuildxx.zip”</w:t>
+      </w:r>
+      <w:r>
+        <w:rPr>
+          <w:rFonts w:ascii="Arial" w:hAnsi="Arial" w:cs="Arial"/>
+          <w:sz w:val="20"/>
+          <w:szCs w:val="20"/>
+        </w:rPr>
+        <w:t xml:space="preserve"> to </w:t>
+      </w:r>
+      <w:r>
+        <w:rPr>
+          <w:rFonts w:ascii="Arial" w:hAnsi="Arial" w:cs="Arial"/>
+          <w:sz w:val="20"/>
+          <w:szCs w:val="20"/>
+        </w:rPr>
+        <w:t xml:space="preserve">a local directory on </w:t>
+      </w:r>
+      <w:r>
+        <w:rPr>
+          <w:rFonts w:ascii="Arial" w:hAnsi="Arial" w:cs="Arial"/>
+          <w:sz w:val="20"/>
+          <w:szCs w:val="20"/>
+        </w:rPr>
+        <w:t>your computer. (</w:t>
+      </w:r>
+      <w:r>
+        <w:rPr>
+          <w:rFonts w:ascii="Arial" w:hAnsi="Arial" w:cs="Arial"/>
+          <w:sz w:val="20"/>
+          <w:szCs w:val="20"/>
+        </w:rPr>
+        <w:t>“xx” will be the current build.</w:t>
+      </w:r>
+      <w:r>
+        <w:rPr>
+          <w:rFonts w:ascii="Arial" w:hAnsi="Arial" w:cs="Arial"/>
+          <w:sz w:val="20"/>
+          <w:szCs w:val="20"/>
+        </w:rPr>
+        <w:t>)</w:t>
       </w:r>
     </w:p>
     <w:p>
       <w:pPr>
+        <w:pStyle w:val="ListParagraph"/>
+        <w:numPr>
+          <w:ilvl w:val="0"/>
+          <w:numId w:val="36"/>
+        </w:numPr>
+        <w:rPr>
+          <w:rFonts w:ascii="Arial" w:hAnsi="Arial" w:cs="Arial"/>
+          <w:sz w:val="20"/>
+          <w:szCs w:val="20"/>
+        </w:rPr>
+      </w:pPr>
+      <w:r>
+        <w:rPr>
+          <w:rFonts w:ascii="Arial" w:hAnsi="Arial" w:cs="Arial"/>
+          <w:sz w:val="20"/>
+          <w:szCs w:val="20"/>
+        </w:rPr>
+        <w:t>Extract the contents of this zip file.</w:t>
+      </w:r>
+    </w:p>
+    <w:p>
+      <w:pPr>
+        <w:pStyle w:val="ListParagraph"/>
+        <w:numPr>
+          <w:ilvl w:val="0"/>
+          <w:numId w:val="36"/>
+        </w:numPr>
+        <w:rPr>
+          <w:rFonts w:ascii="Arial" w:hAnsi="Arial" w:cs="Arial"/>
+          <w:sz w:val="20"/>
+          <w:szCs w:val="20"/>
+        </w:rPr>
+      </w:pPr>
+      <w:r>
+        <w:rPr>
+          <w:rFonts w:ascii="Arial" w:hAnsi="Arial" w:cs="Arial"/>
+          <w:sz w:val="20"/>
+          <w:szCs w:val="20"/>
+        </w:rPr>
+        <w:t>Open “setup.exe” to install the program.</w:t>
+      </w:r>
+    </w:p>
+    <w:p>
+      <w:pPr>
+        <w:rPr>
+          <w:rFonts w:ascii="Arial" w:hAnsi="Arial" w:cs="Arial"/>
+          <w:sz w:val="20"/>
+          <w:szCs w:val="20"/>
+        </w:rPr>
+      </w:pPr>
+      <w:r>
+        <w:rPr>
+          <w:rFonts w:ascii="Arial" w:hAnsi="Arial" w:cs="Arial"/>
+          <w:sz w:val="20"/>
+          <w:szCs w:val="20"/>
+        </w:rPr>
+        <w:t>Transient Search is installed as</w:t>
+      </w:r>
+      <w:r>
+        <w:rPr>
+          <w:rFonts w:ascii="Arial" w:hAnsi="Arial" w:cs="Arial"/>
+          <w:sz w:val="20"/>
+          <w:szCs w:val="20"/>
+        </w:rPr>
+        <w:t xml:space="preserve"> a</w:t>
+      </w:r>
+      <w:r>
+        <w:rPr>
+          <w:rFonts w:ascii="Arial" w:hAnsi="Arial" w:cs="Arial"/>
+          <w:sz w:val="20"/>
+          <w:szCs w:val="20"/>
+        </w:rPr>
+        <w:t>n uncertified,</w:t>
+      </w:r>
+      <w:r>
+        <w:rPr>
+          <w:rFonts w:ascii="Arial" w:hAnsi="Arial" w:cs="Arial"/>
+          <w:sz w:val="20"/>
+          <w:szCs w:val="20"/>
+        </w:rPr>
+        <w:t xml:space="preserve"> </w:t>
+      </w:r>
+      <w:r>
+        <w:rPr>
+          <w:rFonts w:ascii="Arial" w:hAnsi="Arial" w:cs="Arial"/>
+          <w:sz w:val="20"/>
+          <w:szCs w:val="20"/>
+        </w:rPr>
+        <w:t>C</w:t>
+      </w:r>
+      <w:r>
+        <w:rPr>
+          <w:rFonts w:ascii="Arial" w:hAnsi="Arial" w:cs="Arial"/>
+          <w:sz w:val="20"/>
+          <w:szCs w:val="20"/>
+        </w:rPr>
+        <w:t>lick Once</w:t>
+      </w:r>
+      <w:r>
+        <w:rPr>
+          <w:rFonts w:ascii="Arial" w:hAnsi="Arial" w:cs="Arial"/>
+          <w:sz w:val="20"/>
+          <w:szCs w:val="20"/>
+        </w:rPr>
+        <w:t xml:space="preserve"> application</w:t>
+      </w:r>
+      <w:r>
+        <w:rPr>
+          <w:rFonts w:ascii="Arial" w:hAnsi="Arial" w:cs="Arial"/>
+          <w:sz w:val="20"/>
+          <w:szCs w:val="20"/>
+        </w:rPr>
+        <w:t xml:space="preserve">.  </w:t>
+      </w:r>
+      <w:r>
+        <w:rPr>
+          <w:rFonts w:ascii="Arial" w:hAnsi="Arial" w:cs="Arial"/>
+          <w:sz w:val="20"/>
+          <w:szCs w:val="20"/>
+        </w:rPr>
+        <w:t>Installation</w:t>
+      </w:r>
+      <w:r>
+        <w:rPr>
+          <w:rFonts w:ascii="Arial" w:hAnsi="Arial" w:cs="Arial"/>
+          <w:sz w:val="20"/>
+          <w:szCs w:val="20"/>
+        </w:rPr>
+        <w:t xml:space="preserve"> may require enabling certain Windows security </w:t>
+      </w:r>
+      <w:r>
+        <w:rPr>
+          <w:rFonts w:ascii="Arial" w:hAnsi="Arial" w:cs="Arial"/>
+          <w:sz w:val="20"/>
+          <w:szCs w:val="20"/>
+        </w:rPr>
+        <w:t>bypass options</w:t>
+      </w:r>
+      <w:r>
+        <w:rPr>
+          <w:rFonts w:ascii="Arial" w:hAnsi="Arial" w:cs="Arial"/>
+          <w:sz w:val="20"/>
+          <w:szCs w:val="20"/>
+        </w:rPr>
+        <w:t xml:space="preserve"> </w:t>
+      </w:r>
+      <w:r>
+        <w:rPr>
+          <w:rFonts w:ascii="Arial" w:hAnsi="Arial" w:cs="Arial"/>
+          <w:sz w:val="20"/>
+          <w:szCs w:val="20"/>
+        </w:rPr>
+        <w:t xml:space="preserve">during </w:t>
+      </w:r>
+      <w:r>
+        <w:rPr>
+          <w:rFonts w:ascii="Arial" w:hAnsi="Arial" w:cs="Arial"/>
+          <w:sz w:val="20"/>
+          <w:szCs w:val="20"/>
+        </w:rPr>
+        <w:t>installation.</w:t>
+      </w:r>
+      <w:r>
+        <w:rPr>
+          <w:rFonts w:ascii="Arial" w:hAnsi="Arial" w:cs="Arial"/>
+          <w:sz w:val="20"/>
+          <w:szCs w:val="20"/>
+        </w:rPr>
+        <w:t xml:space="preserve">  In addition, Windows may require </w:t>
+      </w:r>
+      <w:r>
+        <w:rPr>
+          <w:rFonts w:ascii="Arial" w:hAnsi="Arial" w:cs="Arial"/>
+          <w:sz w:val="20"/>
+          <w:szCs w:val="20"/>
+        </w:rPr>
+        <w:t>previous installations</w:t>
+      </w:r>
+      <w:r>
+        <w:rPr>
+          <w:rFonts w:ascii="Arial" w:hAnsi="Arial" w:cs="Arial"/>
+          <w:sz w:val="20"/>
+          <w:szCs w:val="20"/>
+        </w:rPr>
+        <w:t xml:space="preserve"> to be uninstalled before re-installation</w:t>
+      </w:r>
+      <w:r>
+        <w:rPr>
+          <w:rFonts w:ascii="Arial" w:hAnsi="Arial" w:cs="Arial"/>
+          <w:sz w:val="20"/>
+          <w:szCs w:val="20"/>
+        </w:rPr>
+        <w:t xml:space="preserve"> of the newest build.</w:t>
+      </w:r>
+    </w:p>
+    <w:p>
+      <w:pPr>
+        <w:rPr>
+          <w:rFonts w:ascii="Arial" w:hAnsi="Arial" w:cs="Arial"/>
+          <w:sz w:val="20"/>
+          <w:szCs w:val="20"/>
+        </w:rPr>
+      </w:pPr>
+      <w:r>
+        <w:rPr>
+          <w:rFonts w:ascii="Arial" w:hAnsi="Arial" w:cs="Arial"/>
+          <w:sz w:val="20"/>
+          <w:szCs w:val="20"/>
+        </w:rPr>
+        <w:t>Upon completion, an application icon will have been added to the start menu under "</w:t>
+      </w:r>
+      <w:proofErr w:type="spellStart"/>
+      <w:r>
+        <w:rPr>
+          <w:rFonts w:ascii="Arial" w:hAnsi="Arial" w:cs="Arial"/>
+          <w:sz w:val="20"/>
+          <w:szCs w:val="20"/>
+        </w:rPr>
+        <w:t>TSXToolKit</w:t>
+      </w:r>
+      <w:proofErr w:type="spellEnd"/>
+      <w:r>
+        <w:rPr>
+          <w:rFonts w:ascii="Arial" w:hAnsi="Arial" w:cs="Arial"/>
+          <w:sz w:val="20"/>
+          <w:szCs w:val="20"/>
+        </w:rPr>
+        <w:t>" with the name "</w:t>
+      </w:r>
+      <w:r>
+        <w:rPr>
+          <w:rFonts w:ascii="Arial" w:hAnsi="Arial" w:cs="Arial"/>
+          <w:sz w:val="20"/>
+          <w:szCs w:val="20"/>
+        </w:rPr>
+        <w:t>Transient Search</w:t>
+      </w:r>
+      <w:r>
+        <w:rPr>
+          <w:rFonts w:ascii="Arial" w:hAnsi="Arial" w:cs="Arial"/>
+          <w:sz w:val="20"/>
+          <w:szCs w:val="20"/>
+        </w:rPr>
+        <w:t>".  This application can be pinned to the Start if desired.</w:t>
+      </w:r>
+    </w:p>
+    <w:p>
+      <w:pPr>
+        <w:rPr>
+          <w:rFonts w:ascii="Arial" w:hAnsi="Arial" w:cs="Arial"/>
+          <w:sz w:val="20"/>
+          <w:szCs w:val="20"/>
+          <w:u w:val="single"/>
+        </w:rPr>
+      </w:pPr>
+      <w:r>
+        <w:rPr>
+          <w:rFonts w:ascii="Arial" w:hAnsi="Arial" w:cs="Arial"/>
+          <w:b/>
+          <w:sz w:val="20"/>
+          <w:szCs w:val="20"/>
+          <w:u w:val="single"/>
+        </w:rPr>
+        <w:lastRenderedPageBreak/>
+        <w:t>Support</w:t>
+      </w:r>
+    </w:p>
+    <w:p>
+      <w:pPr>
+        <w:rPr>
+          <w:rFonts w:ascii="Arial" w:hAnsi="Arial" w:cs="Arial"/>
+          <w:sz w:val="20"/>
+          <w:szCs w:val="20"/>
+        </w:rPr>
+      </w:pPr>
+      <w:r>
+        <w:rPr>
+          <w:rFonts w:ascii="Arial" w:hAnsi="Arial" w:cs="Arial"/>
+          <w:sz w:val="20"/>
+          <w:szCs w:val="20"/>
+        </w:rPr>
+        <w:t xml:space="preserve">This application was written for the public domain and as such is unsupported. </w:t>
+      </w:r>
+      <w:r>
+        <w:rPr>
+          <w:rFonts w:ascii="Arial" w:hAnsi="Arial" w:cs="Arial"/>
+          <w:sz w:val="20"/>
+          <w:szCs w:val="20"/>
+        </w:rPr>
+        <w:t>The developer would happily entertain questions or suggestion</w:t>
+      </w:r>
+      <w:r>
+        <w:rPr>
+          <w:rFonts w:ascii="Arial" w:hAnsi="Arial" w:cs="Arial"/>
+          <w:sz w:val="20"/>
+          <w:szCs w:val="20"/>
+        </w:rPr>
+        <w:t>s</w:t>
+      </w:r>
+      <w:r>
+        <w:rPr>
+          <w:rFonts w:ascii="Arial" w:hAnsi="Arial" w:cs="Arial"/>
+          <w:sz w:val="20"/>
+          <w:szCs w:val="20"/>
+        </w:rPr>
+        <w:t xml:space="preserve"> and may update the application occasionally as time permits.  Otherwise, t</w:t>
+      </w:r>
+      <w:r>
+        <w:rPr>
+          <w:rFonts w:ascii="Arial" w:hAnsi="Arial" w:cs="Arial"/>
+          <w:sz w:val="20"/>
+          <w:szCs w:val="20"/>
+        </w:rPr>
+        <w:t xml:space="preserve">he developer wishes you his best and hopes everything works out but recommends learning Visual C# (it's </w:t>
+      </w:r>
+      <w:r>
+        <w:rPr>
+          <w:rFonts w:ascii="Arial" w:hAnsi="Arial" w:cs="Arial"/>
+          <w:sz w:val="20"/>
+          <w:szCs w:val="20"/>
+        </w:rPr>
+        <w:t>not</w:t>
+      </w:r>
+      <w:r>
+        <w:rPr>
+          <w:rFonts w:ascii="Arial" w:hAnsi="Arial" w:cs="Arial"/>
+          <w:sz w:val="20"/>
+          <w:szCs w:val="20"/>
+        </w:rPr>
+        <w:t xml:space="preserve"> hard and the tools are free from Microsoft) if you find a problem or want to add features.  The source is supplied as a Visual Studio</w:t>
+      </w:r>
+      <w:r>
+        <w:rPr>
+          <w:rFonts w:ascii="Arial" w:hAnsi="Arial" w:cs="Arial"/>
+          <w:sz w:val="20"/>
+          <w:szCs w:val="20"/>
+        </w:rPr>
+        <w:t xml:space="preserve"> 2019</w:t>
+      </w:r>
+      <w:r>
+        <w:rPr>
+          <w:rFonts w:ascii="Arial" w:hAnsi="Arial" w:cs="Arial"/>
+          <w:sz w:val="20"/>
+          <w:szCs w:val="20"/>
+        </w:rPr>
+        <w:t xml:space="preserve"> project</w:t>
+      </w:r>
+      <w:r>
+        <w:rPr>
+          <w:rFonts w:ascii="Arial" w:hAnsi="Arial" w:cs="Arial"/>
+          <w:sz w:val="20"/>
+          <w:szCs w:val="20"/>
+        </w:rPr>
+        <w:t xml:space="preserve"> on </w:t>
+      </w:r>
+      <w:proofErr w:type="gramStart"/>
+      <w:r>
+        <w:rPr>
+          <w:rFonts w:ascii="Arial" w:hAnsi="Arial" w:cs="Arial"/>
+          <w:sz w:val="20"/>
+          <w:szCs w:val="20"/>
+        </w:rPr>
+        <w:t>GitHub</w:t>
+      </w:r>
+      <w:proofErr w:type="gramEnd"/>
+    </w:p>
+    <w:p>
+      <w:pPr>
         <w:rPr>
           <w:rFonts w:ascii="Arial" w:hAnsi="Arial" w:cs="Arial"/>
           <w:b/>
@@ -3001,12 +3552,8 @@
       </w:pPr>
     </w:p>
     <w:sectPr>
-      <w:headerReference w:type="even" r:id="rId9"/>
       <w:headerReference w:type="default" r:id="rId10"/>
-      <w:footerReference w:type="even" r:id="rId11"/>
-      <w:footerReference w:type="default" r:id="rId12"/>
-      <w:headerReference w:type="first" r:id="rId13"/>
-      <w:footerReference w:type="first" r:id="rId14"/>
+      <w:footerReference w:type="default" r:id="rId11"/>
       <w:pgSz w:w="12240" w:h="15840" w:code="1"/>
       <w:pgMar w:top="1440" w:right="720" w:bottom="720" w:left="720" w:header="720" w:footer="720" w:gutter="0"/>
       <w:cols w:space="720"/>
@@ -3053,16 +3600,6 @@
   <w:p>
     <w:pPr>
       <w:pStyle w:val="Footer"/>
-    </w:pPr>
-  </w:p>
-</w:ftr>
-</file>
-
-<file path=word/footer2.xml><?xml version="1.0" encoding="utf-8"?>
-<w:ftr xmlns:wpc="http://schemas.microsoft.com/office/word/2010/wordprocessingCanvas" xmlns:cx="http://schemas.microsoft.com/office/drawing/2014/chartex" xmlns:cx1="http://schemas.microsoft.com/office/drawing/2015/9/8/chartex" xmlns:cx2="http://schemas.microsoft.com/office/drawing/2015/10/21/chartex" xmlns:cx3="http://schemas.microsoft.com/office/drawing/2016/5/9/chartex" xmlns:cx4="http://schemas.microsoft.com/office/drawing/2016/5/10/chartex" xmlns:cx5="http://schemas.microsoft.com/office/drawing/2016/5/11/chartex" xmlns:cx6="http://schemas.microsoft.com/office/drawing/2016/5/12/chartex" xmlns:cx7="http://schemas.microsoft.com/office/drawing/2016/5/13/chartex" xmlns:cx8="http://schemas.microsoft.com/office/drawing/2016/5/14/chartex" xmlns:mc="http://schemas.openxmlformats.org/markup-compatibility/2006" xmlns:aink="http://schemas.microsoft.com/office/drawing/2016/ink" xmlns:am3d="http://schemas.microsoft.com/office/drawing/2017/model3d" xmlns:o="urn:schemas-microsoft-com:office:office" xmlns:oel="http://schemas.microsoft.com/office/2019/extlst" xmlns:r="http://schemas.openxmlformats.org/officeDocument/2006/relationships" xmlns:m="http://schemas.openxmlformats.org/officeDocument/2006/math" xmlns:v="urn:schemas-microsoft-com:vml" xmlns:wp14="http://schemas.microsoft.com/office/word/2010/wordprocessingDrawing" xmlns:wp="http://schemas.openxmlformats.org/drawingml/2006/wordprocessingDrawing" xmlns:w10="urn:schemas-microsoft-com:office:word" xmlns:w="http://schemas.openxmlformats.org/wordprocessingml/2006/main" xmlns:w14="http://schemas.microsoft.com/office/word/2010/wordml" xmlns:w15="http://schemas.microsoft.com/office/word/2012/wordml" xmlns:w16cex="http://schemas.microsoft.com/office/word/2018/wordml/cex" xmlns:w16cid="http://schemas.microsoft.com/office/word/2016/wordml/cid" xmlns:w16="http://schemas.microsoft.com/office/word/2018/wordml" xmlns:w16sdtdh="http://schemas.microsoft.com/office/word/2020/wordml/sdtdatahash" xmlns:w16se="http://schemas.microsoft.com/office/word/2015/wordml/symex" xmlns:wpg="http://schemas.microsoft.com/office/word/2010/wordprocessingGroup" xmlns:wpi="http://schemas.microsoft.com/office/word/2010/wordprocessingInk" xmlns:wne="http://schemas.microsoft.com/office/word/2006/wordml" xmlns:wps="http://schemas.microsoft.com/office/word/2010/wordprocessingShape" mc:Ignorable="w14 w15 w16se w16cid w16 w16cex w16sdtdh wp14">
-  <w:p>
-    <w:pPr>
-      <w:pStyle w:val="Footer"/>
       <w:tabs>
         <w:tab w:val="clear" w:pos="4680"/>
         <w:tab w:val="clear" w:pos="9360"/>
@@ -3121,16 +3658,6 @@
 </w:ftr>
 </file>
 
-<file path=word/footer3.xml><?xml version="1.0" encoding="utf-8"?>
-<w:ftr xmlns:wpc="http://schemas.microsoft.com/office/word/2010/wordprocessingCanvas" xmlns:cx="http://schemas.microsoft.com/office/drawing/2014/chartex" xmlns:cx1="http://schemas.microsoft.com/office/drawing/2015/9/8/chartex" xmlns:cx2="http://schemas.microsoft.com/office/drawing/2015/10/21/chartex" xmlns:cx3="http://schemas.microsoft.com/office/drawing/2016/5/9/chartex" xmlns:cx4="http://schemas.microsoft.com/office/drawing/2016/5/10/chartex" xmlns:cx5="http://schemas.microsoft.com/office/drawing/2016/5/11/chartex" xmlns:cx6="http://schemas.microsoft.com/office/drawing/2016/5/12/chartex" xmlns:cx7="http://schemas.microsoft.com/office/drawing/2016/5/13/chartex" xmlns:cx8="http://schemas.microsoft.com/office/drawing/2016/5/14/chartex" xmlns:mc="http://schemas.openxmlformats.org/markup-compatibility/2006" xmlns:aink="http://schemas.microsoft.com/office/drawing/2016/ink" xmlns:am3d="http://schemas.microsoft.com/office/drawing/2017/model3d" xmlns:o="urn:schemas-microsoft-com:office:office" xmlns:oel="http://schemas.microsoft.com/office/2019/extlst" xmlns:r="http://schemas.openxmlformats.org/officeDocument/2006/relationships" xmlns:m="http://schemas.openxmlformats.org/officeDocument/2006/math" xmlns:v="urn:schemas-microsoft-com:vml" xmlns:wp14="http://schemas.microsoft.com/office/word/2010/wordprocessingDrawing" xmlns:wp="http://schemas.openxmlformats.org/drawingml/2006/wordprocessingDrawing" xmlns:w10="urn:schemas-microsoft-com:office:word" xmlns:w="http://schemas.openxmlformats.org/wordprocessingml/2006/main" xmlns:w14="http://schemas.microsoft.com/office/word/2010/wordml" xmlns:w15="http://schemas.microsoft.com/office/word/2012/wordml" xmlns:w16cex="http://schemas.microsoft.com/office/word/2018/wordml/cex" xmlns:w16cid="http://schemas.microsoft.com/office/word/2016/wordml/cid" xmlns:w16="http://schemas.microsoft.com/office/word/2018/wordml" xmlns:w16sdtdh="http://schemas.microsoft.com/office/word/2020/wordml/sdtdatahash" xmlns:w16se="http://schemas.microsoft.com/office/word/2015/wordml/symex" xmlns:wpg="http://schemas.microsoft.com/office/word/2010/wordprocessingGroup" xmlns:wpi="http://schemas.microsoft.com/office/word/2010/wordprocessingInk" xmlns:wne="http://schemas.microsoft.com/office/word/2006/wordml" xmlns:wps="http://schemas.microsoft.com/office/word/2010/wordprocessingShape" mc:Ignorable="w14 w15 w16se w16cid w16 w16cex w16sdtdh wp14">
-  <w:p>
-    <w:pPr>
-      <w:pStyle w:val="Footer"/>
-    </w:pPr>
-  </w:p>
-</w:ftr>
-</file>
-
 <file path=word/footnotes.xml><?xml version="1.0" encoding="utf-8"?>
 <w:footnotes xmlns:wpc="http://schemas.microsoft.com/office/word/2010/wordprocessingCanvas" xmlns:cx="http://schemas.microsoft.com/office/drawing/2014/chartex" xmlns:cx1="http://schemas.microsoft.com/office/drawing/2015/9/8/chartex" xmlns:cx2="http://schemas.microsoft.com/office/drawing/2015/10/21/chartex" xmlns:cx3="http://schemas.microsoft.com/office/drawing/2016/5/9/chartex" xmlns:cx4="http://schemas.microsoft.com/office/drawing/2016/5/10/chartex" xmlns:cx5="http://schemas.microsoft.com/office/drawing/2016/5/11/chartex" xmlns:cx6="http://schemas.microsoft.com/office/drawing/2016/5/12/chartex" xmlns:cx7="http://schemas.microsoft.com/office/drawing/2016/5/13/chartex" xmlns:cx8="http://schemas.microsoft.com/office/drawing/2016/5/14/chartex" xmlns:mc="http://schemas.openxmlformats.org/markup-compatibility/2006" xmlns:aink="http://schemas.microsoft.com/office/drawing/2016/ink" xmlns:am3d="http://schemas.microsoft.com/office/drawing/2017/model3d" xmlns:o="urn:schemas-microsoft-com:office:office" xmlns:oel="http://schemas.microsoft.com/office/2019/extlst" xmlns:r="http://schemas.openxmlformats.org/officeDocument/2006/relationships" xmlns:m="http://schemas.openxmlformats.org/officeDocument/2006/math" xmlns:v="urn:schemas-microsoft-com:vml" xmlns:wp14="http://schemas.microsoft.com/office/word/2010/wordprocessingDrawing" xmlns:wp="http://schemas.openxmlformats.org/drawingml/2006/wordprocessingDrawing" xmlns:w10="urn:schemas-microsoft-com:office:word" xmlns:w="http://schemas.openxmlformats.org/wordprocessingml/2006/main" xmlns:w14="http://schemas.microsoft.com/office/word/2010/wordml" xmlns:w15="http://schemas.microsoft.com/office/word/2012/wordml" xmlns:w16cex="http://schemas.microsoft.com/office/word/2018/wordml/cex" xmlns:w16cid="http://schemas.microsoft.com/office/word/2016/wordml/cid" xmlns:w16="http://schemas.microsoft.com/office/word/2018/wordml" xmlns:w16sdtdh="http://schemas.microsoft.com/office/word/2020/wordml/sdtdatahash" xmlns:w16se="http://schemas.microsoft.com/office/word/2015/wordml/symex" xmlns:wpg="http://schemas.microsoft.com/office/word/2010/wordprocessingGroup" xmlns:wpi="http://schemas.microsoft.com/office/word/2010/wordprocessingInk" xmlns:wne="http://schemas.microsoft.com/office/word/2006/wordml" xmlns:wps="http://schemas.microsoft.com/office/word/2010/wordprocessingShape" mc:Ignorable="w14 w15 w16se w16cid w16 w16cex w16sdtdh wp14">
   <w:footnote w:type="separator" w:id="-1">
@@ -3164,16 +3691,6 @@
 </file>
 
 <file path=word/header1.xml><?xml version="1.0" encoding="utf-8"?>
-<w:hdr xmlns:wpc="http://schemas.microsoft.com/office/word/2010/wordprocessingCanvas" xmlns:cx="http://schemas.microsoft.com/office/drawing/2014/chartex" xmlns:cx1="http://schemas.microsoft.com/office/drawing/2015/9/8/chartex" xmlns:cx2="http://schemas.microsoft.com/office/drawing/2015/10/21/chartex" xmlns:cx3="http://schemas.microsoft.com/office/drawing/2016/5/9/chartex" xmlns:cx4="http://schemas.microsoft.com/office/drawing/2016/5/10/chartex" xmlns:cx5="http://schemas.microsoft.com/office/drawing/2016/5/11/chartex" xmlns:cx6="http://schemas.microsoft.com/office/drawing/2016/5/12/chartex" xmlns:cx7="http://schemas.microsoft.com/office/drawing/2016/5/13/chartex" xmlns:cx8="http://schemas.microsoft.com/office/drawing/2016/5/14/chartex" xmlns:mc="http://schemas.openxmlformats.org/markup-compatibility/2006" xmlns:aink="http://schemas.microsoft.com/office/drawing/2016/ink" xmlns:am3d="http://schemas.microsoft.com/office/drawing/2017/model3d" xmlns:o="urn:schemas-microsoft-com:office:office" xmlns:oel="http://schemas.microsoft.com/office/2019/extlst" xmlns:r="http://schemas.openxmlformats.org/officeDocument/2006/relationships" xmlns:m="http://schemas.openxmlformats.org/officeDocument/2006/math" xmlns:v="urn:schemas-microsoft-com:vml" xmlns:wp14="http://schemas.microsoft.com/office/word/2010/wordprocessingDrawing" xmlns:wp="http://schemas.openxmlformats.org/drawingml/2006/wordprocessingDrawing" xmlns:w10="urn:schemas-microsoft-com:office:word" xmlns:w="http://schemas.openxmlformats.org/wordprocessingml/2006/main" xmlns:w14="http://schemas.microsoft.com/office/word/2010/wordml" xmlns:w15="http://schemas.microsoft.com/office/word/2012/wordml" xmlns:w16cex="http://schemas.microsoft.com/office/word/2018/wordml/cex" xmlns:w16cid="http://schemas.microsoft.com/office/word/2016/wordml/cid" xmlns:w16="http://schemas.microsoft.com/office/word/2018/wordml" xmlns:w16sdtdh="http://schemas.microsoft.com/office/word/2020/wordml/sdtdatahash" xmlns:w16se="http://schemas.microsoft.com/office/word/2015/wordml/symex" xmlns:wpg="http://schemas.microsoft.com/office/word/2010/wordprocessingGroup" xmlns:wpi="http://schemas.microsoft.com/office/word/2010/wordprocessingInk" xmlns:wne="http://schemas.microsoft.com/office/word/2006/wordml" xmlns:wps="http://schemas.microsoft.com/office/word/2010/wordprocessingShape" mc:Ignorable="w14 w15 w16se w16cid w16 w16cex w16sdtdh wp14">
-  <w:p>
-    <w:pPr>
-      <w:pStyle w:val="Header"/>
-    </w:pPr>
-  </w:p>
-</w:hdr>
-</file>
-
-<file path=word/header2.xml><?xml version="1.0" encoding="utf-8"?>
 <w:hdr xmlns:wpc="http://schemas.microsoft.com/office/word/2010/wordprocessingCanvas" xmlns:cx="http://schemas.microsoft.com/office/drawing/2014/chartex" xmlns:cx1="http://schemas.microsoft.com/office/drawing/2015/9/8/chartex" xmlns:cx2="http://schemas.microsoft.com/office/drawing/2015/10/21/chartex" xmlns:cx3="http://schemas.microsoft.com/office/drawing/2016/5/9/chartex" xmlns:cx4="http://schemas.microsoft.com/office/drawing/2016/5/10/chartex" xmlns:cx5="http://schemas.microsoft.com/office/drawing/2016/5/11/chartex" xmlns:cx6="http://schemas.microsoft.com/office/drawing/2016/5/12/chartex" xmlns:cx7="http://schemas.microsoft.com/office/drawing/2016/5/13/chartex" xmlns:cx8="http://schemas.microsoft.com/office/drawing/2016/5/14/chartex" xmlns:mc="http://schemas.openxmlformats.org/markup-compatibility/2006" xmlns:aink="http://schemas.microsoft.com/office/drawing/2016/ink" xmlns:am3d="http://schemas.microsoft.com/office/drawing/2017/model3d" xmlns:o="urn:schemas-microsoft-com:office:office" xmlns:oel="http://schemas.microsoft.com/office/2019/extlst" xmlns:r="http://schemas.openxmlformats.org/officeDocument/2006/relationships" xmlns:m="http://schemas.openxmlformats.org/officeDocument/2006/math" xmlns:v="urn:schemas-microsoft-com:vml" xmlns:wp14="http://schemas.microsoft.com/office/word/2010/wordprocessingDrawing" xmlns:wp="http://schemas.openxmlformats.org/drawingml/2006/wordprocessingDrawing" xmlns:w10="urn:schemas-microsoft-com:office:word" xmlns:w="http://schemas.openxmlformats.org/wordprocessingml/2006/main" xmlns:w14="http://schemas.microsoft.com/office/word/2010/wordml" xmlns:w15="http://schemas.microsoft.com/office/word/2012/wordml" xmlns:w16cex="http://schemas.microsoft.com/office/word/2018/wordml/cex" xmlns:w16cid="http://schemas.microsoft.com/office/word/2016/wordml/cid" xmlns:w16="http://schemas.microsoft.com/office/word/2018/wordml" xmlns:w16sdtdh="http://schemas.microsoft.com/office/word/2020/wordml/sdtdatahash" xmlns:w16se="http://schemas.microsoft.com/office/word/2015/wordml/symex" xmlns:wpg="http://schemas.microsoft.com/office/word/2010/wordprocessingGroup" xmlns:wpi="http://schemas.microsoft.com/office/word/2010/wordprocessingInk" xmlns:wne="http://schemas.microsoft.com/office/word/2006/wordml" xmlns:wps="http://schemas.microsoft.com/office/word/2010/wordprocessingShape" mc:Ignorable="w14 w15 w16se w16cid w16 w16cex w16sdtdh wp14">
   <w:p>
     <w:pPr>
@@ -3213,18 +3730,20 @@
       <w:t xml:space="preserve">McAlister </w:t>
     </w:r>
     <w:r>
-      <w:t>03/22/2023</w:t>
+      <w:t>0</w:t>
     </w:r>
-  </w:p>
-</w:hdr>
-</file>
-
-<file path=word/header3.xml><?xml version="1.0" encoding="utf-8"?>
-<w:hdr xmlns:wpc="http://schemas.microsoft.com/office/word/2010/wordprocessingCanvas" xmlns:cx="http://schemas.microsoft.com/office/drawing/2014/chartex" xmlns:cx1="http://schemas.microsoft.com/office/drawing/2015/9/8/chartex" xmlns:cx2="http://schemas.microsoft.com/office/drawing/2015/10/21/chartex" xmlns:cx3="http://schemas.microsoft.com/office/drawing/2016/5/9/chartex" xmlns:cx4="http://schemas.microsoft.com/office/drawing/2016/5/10/chartex" xmlns:cx5="http://schemas.microsoft.com/office/drawing/2016/5/11/chartex" xmlns:cx6="http://schemas.microsoft.com/office/drawing/2016/5/12/chartex" xmlns:cx7="http://schemas.microsoft.com/office/drawing/2016/5/13/chartex" xmlns:cx8="http://schemas.microsoft.com/office/drawing/2016/5/14/chartex" xmlns:mc="http://schemas.openxmlformats.org/markup-compatibility/2006" xmlns:aink="http://schemas.microsoft.com/office/drawing/2016/ink" xmlns:am3d="http://schemas.microsoft.com/office/drawing/2017/model3d" xmlns:o="urn:schemas-microsoft-com:office:office" xmlns:oel="http://schemas.microsoft.com/office/2019/extlst" xmlns:r="http://schemas.openxmlformats.org/officeDocument/2006/relationships" xmlns:m="http://schemas.openxmlformats.org/officeDocument/2006/math" xmlns:v="urn:schemas-microsoft-com:vml" xmlns:wp14="http://schemas.microsoft.com/office/word/2010/wordprocessingDrawing" xmlns:wp="http://schemas.openxmlformats.org/drawingml/2006/wordprocessingDrawing" xmlns:w10="urn:schemas-microsoft-com:office:word" xmlns:w="http://schemas.openxmlformats.org/wordprocessingml/2006/main" xmlns:w14="http://schemas.microsoft.com/office/word/2010/wordml" xmlns:w15="http://schemas.microsoft.com/office/word/2012/wordml" xmlns:w16cex="http://schemas.microsoft.com/office/word/2018/wordml/cex" xmlns:w16cid="http://schemas.microsoft.com/office/word/2016/wordml/cid" xmlns:w16="http://schemas.microsoft.com/office/word/2018/wordml" xmlns:w16sdtdh="http://schemas.microsoft.com/office/word/2020/wordml/sdtdatahash" xmlns:w16se="http://schemas.microsoft.com/office/word/2015/wordml/symex" xmlns:wpg="http://schemas.microsoft.com/office/word/2010/wordprocessingGroup" xmlns:wpi="http://schemas.microsoft.com/office/word/2010/wordprocessingInk" xmlns:wne="http://schemas.microsoft.com/office/word/2006/wordml" xmlns:wps="http://schemas.microsoft.com/office/word/2010/wordprocessingShape" mc:Ignorable="w14 w15 w16se w16cid w16 w16cex w16sdtdh wp14">
-  <w:p>
-    <w:pPr>
-      <w:pStyle w:val="Header"/>
-    </w:pPr>
+    <w:r>
+      <w:t>9</w:t>
+    </w:r>
+    <w:r>
+      <w:t>/</w:t>
+    </w:r>
+    <w:r>
+      <w:t>16</w:t>
+    </w:r>
+    <w:r>
+      <w:t>/2023</w:t>
+    </w:r>
   </w:p>
 </w:hdr>
 </file>
@@ -3730,6 +4249,95 @@
     </w:lvl>
   </w:abstractNum>
   <w:abstractNum w:abstractNumId="5" w15:restartNumberingAfterBreak="0">
+    <w:nsid w:val="19267C3D"/>
+    <w:multiLevelType w:val="hybridMultilevel"/>
+    <w:tmpl w:val="9850BF0C"/>
+    <w:lvl w:ilvl="0" w:tplc="0409000F">
+      <w:start w:val="1"/>
+      <w:numFmt w:val="decimal"/>
+      <w:lvlText w:val="%1."/>
+      <w:lvlJc w:val="left"/>
+      <w:pPr>
+        <w:ind w:left="720" w:hanging="360"/>
+      </w:pPr>
+      <w:rPr>
+        <w:rFonts w:hint="default"/>
+      </w:rPr>
+    </w:lvl>
+    <w:lvl w:ilvl="1" w:tplc="04090019" w:tentative="1">
+      <w:start w:val="1"/>
+      <w:numFmt w:val="lowerLetter"/>
+      <w:lvlText w:val="%2."/>
+      <w:lvlJc w:val="left"/>
+      <w:pPr>
+        <w:ind w:left="1440" w:hanging="360"/>
+      </w:pPr>
+    </w:lvl>
+    <w:lvl w:ilvl="2" w:tplc="0409001B" w:tentative="1">
+      <w:start w:val="1"/>
+      <w:numFmt w:val="lowerRoman"/>
+      <w:lvlText w:val="%3."/>
+      <w:lvlJc w:val="right"/>
+      <w:pPr>
+        <w:ind w:left="2160" w:hanging="180"/>
+      </w:pPr>
+    </w:lvl>
+    <w:lvl w:ilvl="3" w:tplc="0409000F" w:tentative="1">
+      <w:start w:val="1"/>
+      <w:numFmt w:val="decimal"/>
+      <w:lvlText w:val="%4."/>
+      <w:lvlJc w:val="left"/>
+      <w:pPr>
+        <w:ind w:left="2880" w:hanging="360"/>
+      </w:pPr>
+    </w:lvl>
+    <w:lvl w:ilvl="4" w:tplc="04090019" w:tentative="1">
+      <w:start w:val="1"/>
+      <w:numFmt w:val="lowerLetter"/>
+      <w:lvlText w:val="%5."/>
+      <w:lvlJc w:val="left"/>
+      <w:pPr>
+        <w:ind w:left="3600" w:hanging="360"/>
+      </w:pPr>
+    </w:lvl>
+    <w:lvl w:ilvl="5" w:tplc="0409001B" w:tentative="1">
+      <w:start w:val="1"/>
+      <w:numFmt w:val="lowerRoman"/>
+      <w:lvlText w:val="%6."/>
+      <w:lvlJc w:val="right"/>
+      <w:pPr>
+        <w:ind w:left="4320" w:hanging="180"/>
+      </w:pPr>
+    </w:lvl>
+    <w:lvl w:ilvl="6" w:tplc="0409000F" w:tentative="1">
+      <w:start w:val="1"/>
+      <w:numFmt w:val="decimal"/>
+      <w:lvlText w:val="%7."/>
+      <w:lvlJc w:val="left"/>
+      <w:pPr>
+        <w:ind w:left="5040" w:hanging="360"/>
+      </w:pPr>
+    </w:lvl>
+    <w:lvl w:ilvl="7" w:tplc="04090019" w:tentative="1">
+      <w:start w:val="1"/>
+      <w:numFmt w:val="lowerLetter"/>
+      <w:lvlText w:val="%8."/>
+      <w:lvlJc w:val="left"/>
+      <w:pPr>
+        <w:ind w:left="5760" w:hanging="360"/>
+      </w:pPr>
+    </w:lvl>
+    <w:lvl w:ilvl="8" w:tplc="0409001B" w:tentative="1">
+      <w:start w:val="1"/>
+      <w:numFmt w:val="lowerRoman"/>
+      <w:lvlText w:val="%9."/>
+      <w:lvlJc w:val="right"/>
+      <w:pPr>
+        <w:ind w:left="6480" w:hanging="180"/>
+      </w:pPr>
+    </w:lvl>
+  </w:abstractNum>
+  <w:abstractNum w:abstractNumId="6" w15:restartNumberingAfterBreak="0">
     <w:nsid w:val="19410EEC"/>
     <w:multiLevelType w:val="hybridMultilevel"/>
     <w:tmpl w:val="2F6CCBBA"/>
@@ -3815,7 +4423,7 @@
       </w:pPr>
     </w:lvl>
   </w:abstractNum>
-  <w:abstractNum w:abstractNumId="6" w15:restartNumberingAfterBreak="0">
+  <w:abstractNum w:abstractNumId="7" w15:restartNumberingAfterBreak="0">
     <w:nsid w:val="19E63E67"/>
     <w:multiLevelType w:val="hybridMultilevel"/>
     <w:tmpl w:val="599040B6"/>
@@ -3901,7 +4509,7 @@
       </w:pPr>
     </w:lvl>
   </w:abstractNum>
-  <w:abstractNum w:abstractNumId="7" w15:restartNumberingAfterBreak="0">
+  <w:abstractNum w:abstractNumId="8" w15:restartNumberingAfterBreak="0">
     <w:nsid w:val="1E526295"/>
     <w:multiLevelType w:val="hybridMultilevel"/>
     <w:tmpl w:val="134A8018"/>
@@ -3990,7 +4598,7 @@
       </w:pPr>
     </w:lvl>
   </w:abstractNum>
-  <w:abstractNum w:abstractNumId="8" w15:restartNumberingAfterBreak="0">
+  <w:abstractNum w:abstractNumId="9" w15:restartNumberingAfterBreak="0">
     <w:nsid w:val="23731FA0"/>
     <w:multiLevelType w:val="hybridMultilevel"/>
     <w:tmpl w:val="C840B3EA"/>
@@ -4080,7 +4688,7 @@
       </w:pPr>
     </w:lvl>
   </w:abstractNum>
-  <w:abstractNum w:abstractNumId="9" w15:restartNumberingAfterBreak="0">
+  <w:abstractNum w:abstractNumId="10" w15:restartNumberingAfterBreak="0">
     <w:nsid w:val="2C765CD2"/>
     <w:multiLevelType w:val="hybridMultilevel"/>
     <w:tmpl w:val="402E77E0"/>
@@ -4166,7 +4774,7 @@
       </w:pPr>
     </w:lvl>
   </w:abstractNum>
-  <w:abstractNum w:abstractNumId="10" w15:restartNumberingAfterBreak="0">
+  <w:abstractNum w:abstractNumId="11" w15:restartNumberingAfterBreak="0">
     <w:nsid w:val="2C92183C"/>
     <w:multiLevelType w:val="hybridMultilevel"/>
     <w:tmpl w:val="C3F6673E"/>
@@ -4279,7 +4887,7 @@
       </w:rPr>
     </w:lvl>
   </w:abstractNum>
-  <w:abstractNum w:abstractNumId="11" w15:restartNumberingAfterBreak="0">
+  <w:abstractNum w:abstractNumId="12" w15:restartNumberingAfterBreak="0">
     <w:nsid w:val="30350C86"/>
     <w:multiLevelType w:val="hybridMultilevel"/>
     <w:tmpl w:val="F4AE436E"/>
@@ -4368,7 +4976,7 @@
       </w:pPr>
     </w:lvl>
   </w:abstractNum>
-  <w:abstractNum w:abstractNumId="12" w15:restartNumberingAfterBreak="0">
+  <w:abstractNum w:abstractNumId="13" w15:restartNumberingAfterBreak="0">
     <w:nsid w:val="348C2676"/>
     <w:multiLevelType w:val="multilevel"/>
     <w:tmpl w:val="7682B786"/>
@@ -4498,7 +5106,7 @@
       </w:rPr>
     </w:lvl>
   </w:abstractNum>
-  <w:abstractNum w:abstractNumId="13" w15:restartNumberingAfterBreak="0">
+  <w:abstractNum w:abstractNumId="14" w15:restartNumberingAfterBreak="0">
     <w:nsid w:val="34D46F5B"/>
     <w:multiLevelType w:val="hybridMultilevel"/>
     <w:tmpl w:val="B6DE0C88"/>
@@ -4587,7 +5195,7 @@
       </w:pPr>
     </w:lvl>
   </w:abstractNum>
-  <w:abstractNum w:abstractNumId="14" w15:restartNumberingAfterBreak="0">
+  <w:abstractNum w:abstractNumId="15" w15:restartNumberingAfterBreak="0">
     <w:nsid w:val="3B0A3EFF"/>
     <w:multiLevelType w:val="hybridMultilevel"/>
     <w:tmpl w:val="DC30E11E"/>
@@ -4700,7 +5308,7 @@
       </w:rPr>
     </w:lvl>
   </w:abstractNum>
-  <w:abstractNum w:abstractNumId="15" w15:restartNumberingAfterBreak="0">
+  <w:abstractNum w:abstractNumId="16" w15:restartNumberingAfterBreak="0">
     <w:nsid w:val="3F782E1A"/>
     <w:multiLevelType w:val="hybridMultilevel"/>
     <w:tmpl w:val="9D36B788"/>
@@ -4813,7 +5421,7 @@
       </w:rPr>
     </w:lvl>
   </w:abstractNum>
-  <w:abstractNum w:abstractNumId="16" w15:restartNumberingAfterBreak="0">
+  <w:abstractNum w:abstractNumId="17" w15:restartNumberingAfterBreak="0">
     <w:nsid w:val="3FED1D33"/>
     <w:multiLevelType w:val="hybridMultilevel"/>
     <w:tmpl w:val="AC7C925C"/>
@@ -4899,7 +5507,7 @@
       </w:pPr>
     </w:lvl>
   </w:abstractNum>
-  <w:abstractNum w:abstractNumId="17" w15:restartNumberingAfterBreak="0">
+  <w:abstractNum w:abstractNumId="18" w15:restartNumberingAfterBreak="0">
     <w:nsid w:val="401F300E"/>
     <w:multiLevelType w:val="hybridMultilevel"/>
     <w:tmpl w:val="651C3DAA"/>
@@ -5012,7 +5620,7 @@
       </w:rPr>
     </w:lvl>
   </w:abstractNum>
-  <w:abstractNum w:abstractNumId="18" w15:restartNumberingAfterBreak="0">
+  <w:abstractNum w:abstractNumId="19" w15:restartNumberingAfterBreak="0">
     <w:nsid w:val="408B49A5"/>
     <w:multiLevelType w:val="hybridMultilevel"/>
     <w:tmpl w:val="0938EFAC"/>
@@ -5101,7 +5709,7 @@
       </w:pPr>
     </w:lvl>
   </w:abstractNum>
-  <w:abstractNum w:abstractNumId="19" w15:restartNumberingAfterBreak="0">
+  <w:abstractNum w:abstractNumId="20" w15:restartNumberingAfterBreak="0">
     <w:nsid w:val="43B3724D"/>
     <w:multiLevelType w:val="multilevel"/>
     <w:tmpl w:val="737487B4"/>
@@ -5218,7 +5826,7 @@
       </w:rPr>
     </w:lvl>
   </w:abstractNum>
-  <w:abstractNum w:abstractNumId="20" w15:restartNumberingAfterBreak="0">
+  <w:abstractNum w:abstractNumId="21" w15:restartNumberingAfterBreak="0">
     <w:nsid w:val="47432B01"/>
     <w:multiLevelType w:val="hybridMultilevel"/>
     <w:tmpl w:val="4A12FE8A"/>
@@ -5310,7 +5918,7 @@
       </w:pPr>
     </w:lvl>
   </w:abstractNum>
-  <w:abstractNum w:abstractNumId="21" w15:restartNumberingAfterBreak="0">
+  <w:abstractNum w:abstractNumId="22" w15:restartNumberingAfterBreak="0">
     <w:nsid w:val="485C3B30"/>
     <w:multiLevelType w:val="hybridMultilevel"/>
     <w:tmpl w:val="D64014CC"/>
@@ -5423,7 +6031,7 @@
       </w:rPr>
     </w:lvl>
   </w:abstractNum>
-  <w:abstractNum w:abstractNumId="22" w15:restartNumberingAfterBreak="0">
+  <w:abstractNum w:abstractNumId="23" w15:restartNumberingAfterBreak="0">
     <w:nsid w:val="525F607D"/>
     <w:multiLevelType w:val="hybridMultilevel"/>
     <w:tmpl w:val="AC6AEAFC"/>
@@ -5509,7 +6117,7 @@
       </w:pPr>
     </w:lvl>
   </w:abstractNum>
-  <w:abstractNum w:abstractNumId="23" w15:restartNumberingAfterBreak="0">
+  <w:abstractNum w:abstractNumId="24" w15:restartNumberingAfterBreak="0">
     <w:nsid w:val="5577786F"/>
     <w:multiLevelType w:val="hybridMultilevel"/>
     <w:tmpl w:val="3A9620A8"/>
@@ -5595,7 +6203,7 @@
       </w:pPr>
     </w:lvl>
   </w:abstractNum>
-  <w:abstractNum w:abstractNumId="24" w15:restartNumberingAfterBreak="0">
+  <w:abstractNum w:abstractNumId="25" w15:restartNumberingAfterBreak="0">
     <w:nsid w:val="5CB258D3"/>
     <w:multiLevelType w:val="hybridMultilevel"/>
     <w:tmpl w:val="D542FF1C"/>
@@ -5681,7 +6289,7 @@
       </w:pPr>
     </w:lvl>
   </w:abstractNum>
-  <w:abstractNum w:abstractNumId="25" w15:restartNumberingAfterBreak="0">
+  <w:abstractNum w:abstractNumId="26" w15:restartNumberingAfterBreak="0">
     <w:nsid w:val="631D24DF"/>
     <w:multiLevelType w:val="hybridMultilevel"/>
     <w:tmpl w:val="5992D15A"/>
@@ -5771,7 +6379,7 @@
       </w:pPr>
     </w:lvl>
   </w:abstractNum>
-  <w:abstractNum w:abstractNumId="26" w15:restartNumberingAfterBreak="0">
+  <w:abstractNum w:abstractNumId="27" w15:restartNumberingAfterBreak="0">
     <w:nsid w:val="634774F1"/>
     <w:multiLevelType w:val="multilevel"/>
     <w:tmpl w:val="737487B4"/>
@@ -5888,7 +6496,7 @@
       </w:rPr>
     </w:lvl>
   </w:abstractNum>
-  <w:abstractNum w:abstractNumId="27" w15:restartNumberingAfterBreak="0">
+  <w:abstractNum w:abstractNumId="28" w15:restartNumberingAfterBreak="0">
     <w:nsid w:val="663B2E5A"/>
     <w:multiLevelType w:val="hybridMultilevel"/>
     <w:tmpl w:val="FD1CC6A2"/>
@@ -5974,7 +6582,7 @@
       </w:pPr>
     </w:lvl>
   </w:abstractNum>
-  <w:abstractNum w:abstractNumId="28" w15:restartNumberingAfterBreak="0">
+  <w:abstractNum w:abstractNumId="29" w15:restartNumberingAfterBreak="0">
     <w:nsid w:val="67091F9D"/>
     <w:multiLevelType w:val="hybridMultilevel"/>
     <w:tmpl w:val="047A2D70"/>
@@ -6063,7 +6671,7 @@
       </w:pPr>
     </w:lvl>
   </w:abstractNum>
-  <w:abstractNum w:abstractNumId="29" w15:restartNumberingAfterBreak="0">
+  <w:abstractNum w:abstractNumId="30" w15:restartNumberingAfterBreak="0">
     <w:nsid w:val="69DC5B3B"/>
     <w:multiLevelType w:val="hybridMultilevel"/>
     <w:tmpl w:val="6A4EC4D6"/>
@@ -6176,7 +6784,7 @@
       </w:rPr>
     </w:lvl>
   </w:abstractNum>
-  <w:abstractNum w:abstractNumId="30" w15:restartNumberingAfterBreak="0">
+  <w:abstractNum w:abstractNumId="31" w15:restartNumberingAfterBreak="0">
     <w:nsid w:val="6E8A040D"/>
     <w:multiLevelType w:val="multilevel"/>
     <w:tmpl w:val="737487B4"/>
@@ -6293,7 +6901,7 @@
       </w:rPr>
     </w:lvl>
   </w:abstractNum>
-  <w:abstractNum w:abstractNumId="31" w15:restartNumberingAfterBreak="0">
+  <w:abstractNum w:abstractNumId="32" w15:restartNumberingAfterBreak="0">
     <w:nsid w:val="717D0BB7"/>
     <w:multiLevelType w:val="hybridMultilevel"/>
     <w:tmpl w:val="20F4B60E"/>
@@ -6406,7 +7014,7 @@
       </w:rPr>
     </w:lvl>
   </w:abstractNum>
-  <w:abstractNum w:abstractNumId="32" w15:restartNumberingAfterBreak="0">
+  <w:abstractNum w:abstractNumId="33" w15:restartNumberingAfterBreak="0">
     <w:nsid w:val="749D0051"/>
     <w:multiLevelType w:val="hybridMultilevel"/>
     <w:tmpl w:val="659A596C"/>
@@ -6499,7 +7107,7 @@
       </w:pPr>
     </w:lvl>
   </w:abstractNum>
-  <w:abstractNum w:abstractNumId="33" w15:restartNumberingAfterBreak="0">
+  <w:abstractNum w:abstractNumId="34" w15:restartNumberingAfterBreak="0">
     <w:nsid w:val="76E872CD"/>
     <w:multiLevelType w:val="hybridMultilevel"/>
     <w:tmpl w:val="F7D44682"/>
@@ -6588,7 +7196,7 @@
       </w:pPr>
     </w:lvl>
   </w:abstractNum>
-  <w:abstractNum w:abstractNumId="34" w15:restartNumberingAfterBreak="0">
+  <w:abstractNum w:abstractNumId="35" w15:restartNumberingAfterBreak="0">
     <w:nsid w:val="7D44717F"/>
     <w:multiLevelType w:val="hybridMultilevel"/>
     <w:tmpl w:val="BCE42DC4"/>
@@ -6675,109 +7283,112 @@
     </w:lvl>
   </w:abstractNum>
   <w:num w:numId="1" w16cid:durableId="1984508664">
-    <w:abstractNumId w:val="14"/>
+    <w:abstractNumId w:val="15"/>
   </w:num>
   <w:num w:numId="2" w16cid:durableId="1231379593">
-    <w:abstractNumId w:val="17"/>
+    <w:abstractNumId w:val="18"/>
   </w:num>
   <w:num w:numId="3" w16cid:durableId="588268583">
     <w:abstractNumId w:val="1"/>
   </w:num>
   <w:num w:numId="4" w16cid:durableId="2123769134">
-    <w:abstractNumId w:val="7"/>
+    <w:abstractNumId w:val="8"/>
   </w:num>
   <w:num w:numId="5" w16cid:durableId="1979339543">
-    <w:abstractNumId w:val="15"/>
+    <w:abstractNumId w:val="16"/>
   </w:num>
   <w:num w:numId="6" w16cid:durableId="1832527103">
-    <w:abstractNumId w:val="10"/>
+    <w:abstractNumId w:val="11"/>
   </w:num>
   <w:num w:numId="7" w16cid:durableId="1168404847">
-    <w:abstractNumId w:val="27"/>
+    <w:abstractNumId w:val="28"/>
   </w:num>
   <w:num w:numId="8" w16cid:durableId="1149397942">
-    <w:abstractNumId w:val="8"/>
+    <w:abstractNumId w:val="9"/>
   </w:num>
   <w:num w:numId="9" w16cid:durableId="1938515143">
     <w:abstractNumId w:val="3"/>
   </w:num>
   <w:num w:numId="10" w16cid:durableId="1642692144">
-    <w:abstractNumId w:val="12"/>
+    <w:abstractNumId w:val="13"/>
   </w:num>
   <w:num w:numId="11" w16cid:durableId="1757634302">
-    <w:abstractNumId w:val="6"/>
+    <w:abstractNumId w:val="7"/>
   </w:num>
   <w:num w:numId="12" w16cid:durableId="1011034184">
-    <w:abstractNumId w:val="25"/>
+    <w:abstractNumId w:val="26"/>
   </w:num>
   <w:num w:numId="13" w16cid:durableId="1526288893">
-    <w:abstractNumId w:val="32"/>
+    <w:abstractNumId w:val="33"/>
   </w:num>
   <w:num w:numId="14" w16cid:durableId="984819754">
-    <w:abstractNumId w:val="5"/>
+    <w:abstractNumId w:val="6"/>
   </w:num>
   <w:num w:numId="15" w16cid:durableId="1380595360">
     <w:abstractNumId w:val="2"/>
   </w:num>
   <w:num w:numId="16" w16cid:durableId="302080377">
-    <w:abstractNumId w:val="9"/>
+    <w:abstractNumId w:val="10"/>
   </w:num>
   <w:num w:numId="17" w16cid:durableId="1368870614">
-    <w:abstractNumId w:val="13"/>
+    <w:abstractNumId w:val="14"/>
   </w:num>
   <w:num w:numId="18" w16cid:durableId="1075278040">
-    <w:abstractNumId w:val="28"/>
+    <w:abstractNumId w:val="29"/>
   </w:num>
   <w:num w:numId="19" w16cid:durableId="234358898">
-    <w:abstractNumId w:val="19"/>
+    <w:abstractNumId w:val="20"/>
   </w:num>
   <w:num w:numId="20" w16cid:durableId="1559124503">
-    <w:abstractNumId w:val="16"/>
+    <w:abstractNumId w:val="17"/>
   </w:num>
   <w:num w:numId="21" w16cid:durableId="646327278">
-    <w:abstractNumId w:val="22"/>
+    <w:abstractNumId w:val="23"/>
   </w:num>
   <w:num w:numId="22" w16cid:durableId="67924207">
-    <w:abstractNumId w:val="24"/>
+    <w:abstractNumId w:val="25"/>
   </w:num>
   <w:num w:numId="23" w16cid:durableId="1317607762">
-    <w:abstractNumId w:val="34"/>
+    <w:abstractNumId w:val="35"/>
   </w:num>
   <w:num w:numId="24" w16cid:durableId="1842773946">
-    <w:abstractNumId w:val="30"/>
+    <w:abstractNumId w:val="31"/>
   </w:num>
   <w:num w:numId="25" w16cid:durableId="1125198044">
-    <w:abstractNumId w:val="26"/>
+    <w:abstractNumId w:val="27"/>
   </w:num>
   <w:num w:numId="26" w16cid:durableId="1502157862">
     <w:abstractNumId w:val="0"/>
   </w:num>
   <w:num w:numId="27" w16cid:durableId="545991397">
-    <w:abstractNumId w:val="29"/>
+    <w:abstractNumId w:val="30"/>
   </w:num>
   <w:num w:numId="28" w16cid:durableId="1144814606">
-    <w:abstractNumId w:val="23"/>
+    <w:abstractNumId w:val="24"/>
   </w:num>
   <w:num w:numId="29" w16cid:durableId="711153506">
-    <w:abstractNumId w:val="18"/>
+    <w:abstractNumId w:val="19"/>
   </w:num>
   <w:num w:numId="30" w16cid:durableId="494610883">
-    <w:abstractNumId w:val="33"/>
+    <w:abstractNumId w:val="34"/>
   </w:num>
   <w:num w:numId="31" w16cid:durableId="1939094914">
-    <w:abstractNumId w:val="21"/>
+    <w:abstractNumId w:val="22"/>
   </w:num>
   <w:num w:numId="32" w16cid:durableId="1068385498">
-    <w:abstractNumId w:val="31"/>
+    <w:abstractNumId w:val="32"/>
   </w:num>
   <w:num w:numId="33" w16cid:durableId="916288809">
-    <w:abstractNumId w:val="11"/>
+    <w:abstractNumId w:val="12"/>
   </w:num>
   <w:num w:numId="34" w16cid:durableId="588079126">
     <w:abstractNumId w:val="4"/>
   </w:num>
   <w:num w:numId="35" w16cid:durableId="877082750">
-    <w:abstractNumId w:val="20"/>
+    <w:abstractNumId w:val="21"/>
+  </w:num>
+  <w:num w:numId="36" w16cid:durableId="366875827">
+    <w:abstractNumId w:val="5"/>
   </w:num>
   <w:numIdMacAtCleanup w:val="21"/>
 </w:numbering>

</xml_diff>